<commit_message>
Adicionando tags e funções para migrar informações para o contrato
</commit_message>
<xml_diff>
--- a/contrato_motive.docx
+++ b/contrato_motive.docx
@@ -911,15 +911,10 @@
       <w:pPr>
         <w:pStyle w:val="3Text"/>
         <w:ind w:left="1134"/>
-      </w:pPr>
-    </w:p>
-    <w:p>
-      <w:pPr>
-        <w:pStyle w:val="3Text"/>
-        <w:ind w:left="1134"/>
-        <w:rPr>
-          <w:b/>
-          <w:bCs/>
+        <w:rPr>
+          <w:b/>
+          <w:bCs/>
+          <w:u w:val="single"/>
         </w:rPr>
       </w:pPr>
     </w:p>
@@ -1455,6 +1450,7 @@
           <w:sz w:val="28"/>
           <w:szCs w:val="24"/>
         </w:rPr>
+        <w:lastRenderedPageBreak/>
         <w:t>CLÁUSULAS</w:t>
       </w:r>
       <w:r>
@@ -1723,6 +1719,7 @@
           <w:b/>
           <w:bCs/>
           <w:color w:val="auto"/>
+          <w:u w:val="single"/>
         </w:rPr>
       </w:pPr>
     </w:p>
@@ -1838,114 +1835,82 @@
                           <w:p>
                             <w:pPr>
                               <w:pStyle w:val="3Text"/>
-                              <w:ind w:left="567"/>
+                              <w:numPr>
+                                <w:ilvl w:val="0"/>
+                                <w:numId w:val="4"/>
+                              </w:numPr>
                             </w:pPr>
-                            <w:r>
-                              <w:rPr>
-                                <w:b/>
-                                <w:bCs/>
-                                <w:szCs w:val="18"/>
-                              </w:rPr>
-                              <w:t xml:space="preserve">Matrícula </w:t>
-                            </w:r>
-                            <w:proofErr w:type="gramStart"/>
-                            <w:r>
-                              <w:rPr>
-                                <w:b/>
-                                <w:bCs/>
-                                <w:szCs w:val="18"/>
-                              </w:rPr>
-                              <w:t>MATRICULA</w:t>
-                            </w:r>
-                            <w:proofErr w:type="gramEnd"/>
                             <w:r>
                               <w:rPr>
                                 <w:szCs w:val="18"/>
                               </w:rPr>
-                              <w:t>: Um</w:t>
+                              <w:t>Um</w:t>
                             </w:r>
                             <w:r>
                               <w:rPr>
                                 <w:szCs w:val="18"/>
                               </w:rPr>
-                              <w:t xml:space="preserve"> </w:t>
+                              <w:t>(a)</w:t>
                             </w:r>
                             <w:r>
                               <w:rPr>
                                 <w:szCs w:val="18"/>
                               </w:rPr>
-                              <w:t>apartamento</w:t>
+                              <w:t xml:space="preserve"> CATEGORIA_IMOVEL locali</w:t>
                             </w:r>
                             <w:r>
-                              <w:rPr>
-                                <w:szCs w:val="18"/>
-                              </w:rPr>
-                              <w:t xml:space="preserve"> </w:t>
-                            </w:r>
-                            <w:r>
-                              <w:rPr>
-                                <w:szCs w:val="18"/>
-                              </w:rPr>
-                              <w:t>l</w:t>
-                            </w:r>
-                            <w:r>
-                              <w:t>ocalizad</w:t>
+                              <w:t>zad</w:t>
                             </w:r>
                             <w:r>
                               <w:t>o</w:t>
                             </w:r>
                             <w:r>
-                              <w:t xml:space="preserve"> </w:t>
-                            </w:r>
-                            <w:r>
-                              <w:t xml:space="preserve">na </w:t>
-                            </w:r>
-                            <w:r>
-                              <w:t>R</w:t>
-                            </w:r>
-                            <w:r>
-                              <w:t xml:space="preserve">ua </w:t>
-                            </w:r>
-                            <w:r>
-                              <w:t>Itaipu</w:t>
-                            </w:r>
-                            <w:r>
-                              <w:t xml:space="preserve">, </w:t>
-                            </w:r>
-                            <w:r>
-                              <w:t xml:space="preserve">nº </w:t>
-                            </w:r>
-                            <w:r>
-                              <w:t>140</w:t>
-                            </w:r>
-                            <w:r>
-                              <w:t>,</w:t>
-                            </w:r>
-                            <w:r>
-                              <w:t xml:space="preserve"> Apartamento 32 – Bloco 22 -</w:t>
+                              <w:t>(a)</w:t>
                             </w:r>
                             <w:r>
                               <w:t xml:space="preserve"> </w:t>
                             </w:r>
                             <w:r>
-                              <w:t>Condomínio Parque das Flores</w:t>
+                              <w:rPr>
+                                <w:u w:val="single"/>
+                              </w:rPr>
+                              <w:t>na</w:t>
                             </w:r>
                             <w:r>
-                              <w:t>, Sumaré, SP</w:t>
+                              <w:t xml:space="preserve"> </w:t>
+                            </w:r>
+                            <w:r>
+                              <w:rPr>
+                                <w:u w:val="single"/>
+                              </w:rPr>
+                              <w:t>ENDERE</w:t>
+                            </w:r>
+                            <w:r>
+                              <w:rPr>
+                                <w:u w:val="single"/>
+                              </w:rPr>
+                              <w:t>C</w:t>
+                            </w:r>
+                            <w:r>
+                              <w:rPr>
+                                <w:u w:val="single"/>
+                              </w:rPr>
+                              <w:t>O</w:t>
+                            </w:r>
+                            <w:r>
+                              <w:t>_IMOVEL</w:t>
                             </w:r>
                             <w:r>
                               <w:t xml:space="preserve">, objeto da matrícula nº </w:t>
                             </w:r>
-                            <w:proofErr w:type="gramStart"/>
                             <w:r>
-                              <w:t>MATRICULA</w:t>
+                              <w:t>NUM_MATRICULA</w:t>
                             </w:r>
-                            <w:proofErr w:type="gramEnd"/>
                             <w:r>
                               <w:t xml:space="preserve">, do Oficial de Registro de Imóveis </w:t>
                             </w:r>
                             <w:r>
-                              <w:t>de Sumaré</w:t>
+                              <w:t>de CARTORIO</w:t>
                             </w:r>
                             <w:r>
                               <w:t xml:space="preserve">, assim descrito e caracterizado, denominado “imóvel”. </w:t>
@@ -1989,120 +1954,88 @@
           </mc:Choice>
           <mc:Fallback>
             <w:pict>
-              <v:roundrect w14:anchorId="0269B3B0" id="_x0000_s1031" style="position:absolute;left:0;text-align:left;margin-left:1.5pt;margin-top:25.4pt;width:422.25pt;height:92.55pt;z-index:251821104;visibility:visible;mso-wrap-style:square;mso-width-percent:0;mso-height-percent:0;mso-wrap-distance-left:9pt;mso-wrap-distance-top:0;mso-wrap-distance-right:9pt;mso-wrap-distance-bottom:0;mso-position-horizontal:absolute;mso-position-horizontal-relative:margin;mso-position-vertical:absolute;mso-position-vertical-relative:text;mso-width-percent:0;mso-height-percent:0;mso-width-relative:margin;mso-height-relative:margin;v-text-anchor:top" arcsize="10923f" o:gfxdata="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" fillcolor="white [3201]" strokecolor="#d7dbe5" strokeweight=".5pt">
+              <v:roundrect w14:anchorId="0269B3B0" id="Caixa de Texto 2" o:spid="_x0000_s1029" style="position:absolute;left:0;text-align:left;margin-left:1.5pt;margin-top:25.4pt;width:422.25pt;height:92.55pt;z-index:251821104;visibility:visible;mso-wrap-style:square;mso-width-percent:0;mso-height-percent:0;mso-wrap-distance-left:9pt;mso-wrap-distance-top:0;mso-wrap-distance-right:9pt;mso-wrap-distance-bottom:0;mso-position-horizontal:absolute;mso-position-horizontal-relative:margin;mso-position-vertical:absolute;mso-position-vertical-relative:text;mso-width-percent:0;mso-height-percent:0;mso-width-relative:margin;mso-height-relative:margin;v-text-anchor:top" arcsize="10923f" o:gfxdata="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" fillcolor="white [3201]" strokecolor="#d7dbe5" strokeweight=".5pt">
                 <v:textbox>
                   <w:txbxContent>
                     <w:p>
                       <w:pPr>
                         <w:pStyle w:val="3Text"/>
-                        <w:ind w:left="567"/>
+                        <w:numPr>
+                          <w:ilvl w:val="0"/>
+                          <w:numId w:val="4"/>
+                        </w:numPr>
                       </w:pPr>
-                      <w:r>
-                        <w:rPr>
-                          <w:b/>
-                          <w:bCs/>
-                          <w:szCs w:val="18"/>
-                        </w:rPr>
-                        <w:t xml:space="preserve">Matrícula </w:t>
-                      </w:r>
-                      <w:proofErr w:type="gramStart"/>
-                      <w:r>
-                        <w:rPr>
-                          <w:b/>
-                          <w:bCs/>
-                          <w:szCs w:val="18"/>
-                        </w:rPr>
-                        <w:t>MATRICULA</w:t>
-                      </w:r>
-                      <w:proofErr w:type="gramEnd"/>
                       <w:r>
                         <w:rPr>
                           <w:szCs w:val="18"/>
                         </w:rPr>
-                        <w:t>: Um</w:t>
+                        <w:t>Um</w:t>
                       </w:r>
                       <w:r>
                         <w:rPr>
                           <w:szCs w:val="18"/>
                         </w:rPr>
-                        <w:t xml:space="preserve"> </w:t>
+                        <w:t>(a)</w:t>
                       </w:r>
                       <w:r>
                         <w:rPr>
                           <w:szCs w:val="18"/>
                         </w:rPr>
-                        <w:t>apartamento</w:t>
+                        <w:t xml:space="preserve"> CATEGORIA_IMOVEL locali</w:t>
                       </w:r>
                       <w:r>
-                        <w:rPr>
-                          <w:szCs w:val="18"/>
-                        </w:rPr>
-                        <w:t xml:space="preserve"> </w:t>
-                      </w:r>
-                      <w:r>
-                        <w:rPr>
-                          <w:szCs w:val="18"/>
-                        </w:rPr>
-                        <w:t>l</w:t>
-                      </w:r>
-                      <w:r>
-                        <w:t>ocalizad</w:t>
+                        <w:t>zad</w:t>
                       </w:r>
                       <w:r>
                         <w:t>o</w:t>
                       </w:r>
                       <w:r>
-                        <w:t xml:space="preserve"> </w:t>
-                      </w:r>
-                      <w:r>
-                        <w:t xml:space="preserve">na </w:t>
-                      </w:r>
-                      <w:r>
-                        <w:t>R</w:t>
-                      </w:r>
-                      <w:r>
-                        <w:t xml:space="preserve">ua </w:t>
-                      </w:r>
-                      <w:r>
-                        <w:t>Itaipu</w:t>
-                      </w:r>
-                      <w:r>
-                        <w:t xml:space="preserve">, </w:t>
-                      </w:r>
-                      <w:r>
-                        <w:t xml:space="preserve">nº </w:t>
-                      </w:r>
-                      <w:r>
-                        <w:t>140</w:t>
-                      </w:r>
-                      <w:r>
-                        <w:t>,</w:t>
-                      </w:r>
-                      <w:r>
-                        <w:t xml:space="preserve"> Apartamento 32 – Bloco 22 -</w:t>
+                        <w:t>(a)</w:t>
                       </w:r>
                       <w:r>
                         <w:t xml:space="preserve"> </w:t>
                       </w:r>
                       <w:r>
-                        <w:t>Condomínio Parque das Flores</w:t>
+                        <w:rPr>
+                          <w:u w:val="single"/>
+                        </w:rPr>
+                        <w:t>na</w:t>
                       </w:r>
                       <w:r>
-                        <w:t>, Sumaré, SP</w:t>
+                        <w:t xml:space="preserve"> </w:t>
+                      </w:r>
+                      <w:r>
+                        <w:rPr>
+                          <w:u w:val="single"/>
+                        </w:rPr>
+                        <w:t>ENDERE</w:t>
+                      </w:r>
+                      <w:r>
+                        <w:rPr>
+                          <w:u w:val="single"/>
+                        </w:rPr>
+                        <w:t>C</w:t>
+                      </w:r>
+                      <w:r>
+                        <w:rPr>
+                          <w:u w:val="single"/>
+                        </w:rPr>
+                        <w:t>O</w:t>
+                      </w:r>
+                      <w:r>
+                        <w:t>_IMOVEL</w:t>
                       </w:r>
                       <w:r>
                         <w:t xml:space="preserve">, objeto da matrícula nº </w:t>
                       </w:r>
-                      <w:proofErr w:type="gramStart"/>
                       <w:r>
-                        <w:t>MATRICULA</w:t>
+                        <w:t>NUM_MATRICULA</w:t>
                       </w:r>
-                      <w:proofErr w:type="gramEnd"/>
                       <w:r>
                         <w:t xml:space="preserve">, do Oficial de Registro de Imóveis </w:t>
                       </w:r>
                       <w:r>
-                        <w:t>de Sumaré</w:t>
+                        <w:t>de CARTORIO</w:t>
                       </w:r>
                       <w:r>
                         <w:t xml:space="preserve">, assim descrito e caracterizado, denominado “imóvel”. </w:t>
@@ -2638,13 +2571,7 @@
                               <w:rPr>
                                 <w:b/>
                               </w:rPr>
-                              <w:t>200</w:t>
-                            </w:r>
-                            <w:r>
-                              <w:rPr>
-                                <w:b/>
-                              </w:rPr>
-                              <w:t>.000,00</w:t>
+                              <w:t>VALOR_DO_IMOVEL</w:t>
                             </w:r>
                           </w:p>
                           <w:p>
@@ -2697,7 +2624,7 @@
           </mc:Choice>
           <mc:Fallback>
             <w:pict>
-              <v:roundrect w14:anchorId="59A8CCA7" id="Caixa de Texto 48" o:spid="_x0000_s1034" style="position:absolute;left:0;text-align:left;margin-left:75.45pt;margin-top:95.8pt;width:280.5pt;height:48.75pt;z-index:251870256;visibility:visible;mso-wrap-style:square;mso-width-percent:0;mso-height-percent:0;mso-wrap-distance-left:9pt;mso-wrap-distance-top:0;mso-wrap-distance-right:9pt;mso-wrap-distance-bottom:0;mso-position-horizontal:absolute;mso-position-horizontal-relative:margin;mso-position-vertical:absolute;mso-position-vertical-relative:text;mso-width-percent:0;mso-height-percent:0;mso-width-relative:margin;mso-height-relative:margin;v-text-anchor:top" arcsize="10923f" o:gfxdata="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" fillcolor="white [3201]" strokecolor="#5a80a1" strokeweight=".5pt">
+              <v:roundrect w14:anchorId="59A8CCA7" id="Caixa de Texto 48" o:spid="_x0000_s1032" style="position:absolute;left:0;text-align:left;margin-left:75.45pt;margin-top:95.8pt;width:280.5pt;height:48.75pt;z-index:251870256;visibility:visible;mso-wrap-style:square;mso-width-percent:0;mso-height-percent:0;mso-wrap-distance-left:9pt;mso-wrap-distance-top:0;mso-wrap-distance-right:9pt;mso-wrap-distance-bottom:0;mso-position-horizontal:absolute;mso-position-horizontal-relative:margin;mso-position-vertical:absolute;mso-position-vertical-relative:text;mso-width-percent:0;mso-height-percent:0;mso-width-relative:margin;mso-height-relative:margin;v-text-anchor:top" arcsize="10923f" o:gfxdata="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" fillcolor="white [3201]" strokecolor="#5a80a1" strokeweight=".5pt">
                 <v:textbox>
                   <w:txbxContent>
                     <w:p>
@@ -2718,13 +2645,7 @@
                         <w:rPr>
                           <w:b/>
                         </w:rPr>
-                        <w:t>200</w:t>
-                      </w:r>
-                      <w:r>
-                        <w:rPr>
-                          <w:b/>
-                        </w:rPr>
-                        <w:t>.000,00</w:t>
+                        <w:t>VALOR_DO_IMOVEL</w:t>
                       </w:r>
                     </w:p>
                     <w:p>
@@ -2892,6 +2813,10 @@
     <w:p>
       <w:pPr>
         <w:pStyle w:val="Paragrfo-Cont"/>
+        <w:numPr>
+          <w:ilvl w:val="0"/>
+          <w:numId w:val="15"/>
+        </w:numPr>
         <w:pBdr>
           <w:left w:val="single" w:sz="18" w:space="4" w:color="02A5B4"/>
         </w:pBdr>
@@ -2901,12 +2826,6 @@
         </w:rPr>
       </w:pPr>
       <w:r>
-        <w:t>a</w:t>
-      </w:r>
-      <w:r>
-        <w:t xml:space="preserve">) </w:t>
-      </w:r>
-      <w:r>
         <w:rPr>
           <w:b w:val="0"/>
           <w:bCs w:val="0"/>
@@ -2918,28 +2837,161 @@
           <w:b w:val="0"/>
           <w:bCs w:val="0"/>
         </w:rPr>
-        <w:t>15</w:t>
+        <w:t>VALOR_SINAL</w:t>
       </w:r>
       <w:r>
         <w:rPr>
           <w:b w:val="0"/>
           <w:bCs w:val="0"/>
         </w:rPr>
-        <w:t>.000 (</w:t>
+        <w:t xml:space="preserve"> (</w:t>
       </w:r>
       <w:r>
         <w:rPr>
           <w:b w:val="0"/>
           <w:bCs w:val="0"/>
         </w:rPr>
-        <w:t xml:space="preserve">quinze </w:t>
+        <w:t>cinco</w:t>
       </w:r>
       <w:r>
         <w:rPr>
           <w:b w:val="0"/>
           <w:bCs w:val="0"/>
         </w:rPr>
-        <w:t>mil reais), pagos através de recursos próprios e do FGTS; e</w:t>
+        <w:t xml:space="preserve"> </w:t>
+      </w:r>
+      <w:r>
+        <w:rPr>
+          <w:b w:val="0"/>
+          <w:bCs w:val="0"/>
+        </w:rPr>
+        <w:t xml:space="preserve">mil reais), pagos </w:t>
+      </w:r>
+      <w:r>
+        <w:rPr>
+          <w:b w:val="0"/>
+          <w:bCs w:val="0"/>
+        </w:rPr>
+        <w:t>ao vendedor como sinal</w:t>
+      </w:r>
+      <w:r>
+        <w:rPr>
+          <w:b w:val="0"/>
+          <w:bCs w:val="0"/>
+        </w:rPr>
+        <w:t xml:space="preserve">; </w:t>
+      </w:r>
+    </w:p>
+    <w:p>
+      <w:pPr>
+        <w:pStyle w:val="Paragrfo-Cont"/>
+        <w:numPr>
+          <w:ilvl w:val="0"/>
+          <w:numId w:val="15"/>
+        </w:numPr>
+        <w:pBdr>
+          <w:left w:val="single" w:sz="18" w:space="4" w:color="02A5B4"/>
+        </w:pBdr>
+        <w:rPr>
+          <w:b w:val="0"/>
+          <w:bCs w:val="0"/>
+        </w:rPr>
+      </w:pPr>
+      <w:r>
+        <w:rPr>
+          <w:b w:val="0"/>
+          <w:bCs w:val="0"/>
+        </w:rPr>
+        <w:t xml:space="preserve">R$ </w:t>
+      </w:r>
+      <w:r>
+        <w:rPr>
+          <w:b w:val="0"/>
+          <w:bCs w:val="0"/>
+        </w:rPr>
+        <w:t>VALOR_FGTS</w:t>
+      </w:r>
+      <w:r>
+        <w:rPr>
+          <w:b w:val="0"/>
+          <w:bCs w:val="0"/>
+        </w:rPr>
+        <w:t xml:space="preserve"> (</w:t>
+      </w:r>
+      <w:r>
+        <w:rPr>
+          <w:b w:val="0"/>
+          <w:bCs w:val="0"/>
+        </w:rPr>
+        <w:t xml:space="preserve">quinze </w:t>
+      </w:r>
+      <w:r>
+        <w:rPr>
+          <w:b w:val="0"/>
+          <w:bCs w:val="0"/>
+        </w:rPr>
+        <w:t>mil reais), pagos através d</w:t>
+      </w:r>
+      <w:r>
+        <w:rPr>
+          <w:b w:val="0"/>
+          <w:bCs w:val="0"/>
+        </w:rPr>
+        <w:t>o</w:t>
+      </w:r>
+      <w:r>
+        <w:rPr>
+          <w:b w:val="0"/>
+          <w:bCs w:val="0"/>
+        </w:rPr>
+        <w:t xml:space="preserve"> FGTS;</w:t>
+      </w:r>
+    </w:p>
+    <w:p>
+      <w:pPr>
+        <w:pStyle w:val="Paragrfo-Cont"/>
+        <w:numPr>
+          <w:ilvl w:val="0"/>
+          <w:numId w:val="15"/>
+        </w:numPr>
+        <w:pBdr>
+          <w:left w:val="single" w:sz="18" w:space="4" w:color="02A5B4"/>
+        </w:pBdr>
+      </w:pPr>
+      <w:r>
+        <w:rPr>
+          <w:b w:val="0"/>
+          <w:bCs w:val="0"/>
+        </w:rPr>
+        <w:t xml:space="preserve">R$ </w:t>
+      </w:r>
+      <w:r>
+        <w:rPr>
+          <w:b w:val="0"/>
+          <w:bCs w:val="0"/>
+        </w:rPr>
+        <w:t>VALOR_RECURSOS</w:t>
+      </w:r>
+      <w:r>
+        <w:rPr>
+          <w:b w:val="0"/>
+          <w:bCs w:val="0"/>
+        </w:rPr>
+        <w:t xml:space="preserve"> </w:t>
+      </w:r>
+      <w:r>
+        <w:rPr>
+          <w:b w:val="0"/>
+          <w:bCs w:val="0"/>
+        </w:rPr>
+        <w:t>(quinze mil reais), pagos através de recursos próprios</w:t>
+      </w:r>
+      <w:r>
+        <w:rPr>
+          <w:b w:val="0"/>
+          <w:bCs w:val="0"/>
+        </w:rPr>
+        <w:t>;</w:t>
       </w:r>
     </w:p>
     <w:p>
@@ -2948,14 +3000,6 @@
         <w:pBdr>
           <w:left w:val="single" w:sz="18" w:space="4" w:color="02A5B4"/>
         </w:pBdr>
-      </w:pPr>
-    </w:p>
-    <w:p>
-      <w:pPr>
-        <w:pStyle w:val="Paragrfo-Cont"/>
-        <w:pBdr>
-          <w:left w:val="single" w:sz="18" w:space="4" w:color="02A5B4"/>
-        </w:pBdr>
         <w:rPr>
           <w:b w:val="0"/>
           <w:bCs w:val="0"/>
@@ -2976,14 +3020,14 @@
           <w:b w:val="0"/>
           <w:bCs w:val="0"/>
         </w:rPr>
-        <w:t>195</w:t>
+        <w:t>VALOR_FINANCIAMENTO</w:t>
       </w:r>
       <w:r>
         <w:rPr>
           <w:b w:val="0"/>
           <w:bCs w:val="0"/>
         </w:rPr>
-        <w:t>.000 (</w:t>
+        <w:t xml:space="preserve"> (</w:t>
       </w:r>
       <w:r>
         <w:rPr>
@@ -6064,7 +6108,6 @@
         </w:rPr>
         <w:t xml:space="preserve"> de </w:t>
       </w:r>
-      <w:proofErr w:type="gramStart"/>
       <w:r>
         <w:rPr>
           <w:b/>
@@ -6079,7 +6122,6 @@
         </w:rPr>
         <w:t>arço</w:t>
       </w:r>
-      <w:proofErr w:type="gramEnd"/>
       <w:r>
         <w:rPr>
           <w:b/>
@@ -6218,22 +6260,8 @@
         <w:pStyle w:val="3Text"/>
       </w:pPr>
       <w:r>
-        <w:rPr>
-          <w:color w:val="auto"/>
-          <w:spacing w:val="0"/>
-          <w:szCs w:val="18"/>
-        </w:rPr>
-        <w:t>PROPRIETARIO</w:t>
-      </w:r>
-    </w:p>
-    <w:p>
-      <w:pPr>
-        <w:pStyle w:val="3Text"/>
-        <w:rPr>
-          <w:b/>
-          <w:bCs/>
-        </w:rPr>
-      </w:pPr>
+        <w:t>NOME_VENDEDOR</w:t>
+      </w:r>
     </w:p>
     <w:p>
       <w:pPr>
@@ -6336,20 +6364,13 @@
     <w:p>
       <w:pPr>
         <w:pStyle w:val="3Text"/>
-      </w:pPr>
-      <w:r>
-        <w:t>THIAGO ALVES AZEVEDO</w:t>
-      </w:r>
-    </w:p>
-    <w:p>
-      <w:pPr>
-        <w:pStyle w:val="3Text"/>
         <w:spacing w:line="240" w:lineRule="auto"/>
       </w:pPr>
       <w:r>
-        <w:rPr>
-          <w:b/>
-          <w:bCs/>
+        <w:t>NOME_COMPRADOR</w:t>
+      </w:r>
+      <w:r>
+        <w:rPr>
           <w:color w:val="02A5B4"/>
         </w:rPr>
         <w:br/>
@@ -8938,6 +8959,96 @@
     </w:lvl>
   </w:abstractNum>
   <w:abstractNum w:abstractNumId="8" w15:restartNumberingAfterBreak="0">
+    <w:nsid w:val="3C25282F"/>
+    <w:multiLevelType w:val="hybridMultilevel"/>
+    <w:tmpl w:val="897273EC"/>
+    <w:lvl w:ilvl="0" w:tplc="C1C0713C">
+      <w:start w:val="1"/>
+      <w:numFmt w:val="lowerLetter"/>
+      <w:lvlText w:val="%1)"/>
+      <w:lvlJc w:val="left"/>
+      <w:pPr>
+        <w:ind w:left="2345" w:hanging="360"/>
+      </w:pPr>
+      <w:rPr>
+        <w:rFonts w:hint="default"/>
+        <w:b/>
+      </w:rPr>
+    </w:lvl>
+    <w:lvl w:ilvl="1" w:tplc="04160019" w:tentative="1">
+      <w:start w:val="1"/>
+      <w:numFmt w:val="lowerLetter"/>
+      <w:lvlText w:val="%2."/>
+      <w:lvlJc w:val="left"/>
+      <w:pPr>
+        <w:ind w:left="3065" w:hanging="360"/>
+      </w:pPr>
+    </w:lvl>
+    <w:lvl w:ilvl="2" w:tplc="0416001B" w:tentative="1">
+      <w:start w:val="1"/>
+      <w:numFmt w:val="lowerRoman"/>
+      <w:lvlText w:val="%3."/>
+      <w:lvlJc w:val="right"/>
+      <w:pPr>
+        <w:ind w:left="3785" w:hanging="180"/>
+      </w:pPr>
+    </w:lvl>
+    <w:lvl w:ilvl="3" w:tplc="0416000F" w:tentative="1">
+      <w:start w:val="1"/>
+      <w:numFmt w:val="decimal"/>
+      <w:lvlText w:val="%4."/>
+      <w:lvlJc w:val="left"/>
+      <w:pPr>
+        <w:ind w:left="4505" w:hanging="360"/>
+      </w:pPr>
+    </w:lvl>
+    <w:lvl w:ilvl="4" w:tplc="04160019" w:tentative="1">
+      <w:start w:val="1"/>
+      <w:numFmt w:val="lowerLetter"/>
+      <w:lvlText w:val="%5."/>
+      <w:lvlJc w:val="left"/>
+      <w:pPr>
+        <w:ind w:left="5225" w:hanging="360"/>
+      </w:pPr>
+    </w:lvl>
+    <w:lvl w:ilvl="5" w:tplc="0416001B" w:tentative="1">
+      <w:start w:val="1"/>
+      <w:numFmt w:val="lowerRoman"/>
+      <w:lvlText w:val="%6."/>
+      <w:lvlJc w:val="right"/>
+      <w:pPr>
+        <w:ind w:left="5945" w:hanging="180"/>
+      </w:pPr>
+    </w:lvl>
+    <w:lvl w:ilvl="6" w:tplc="0416000F" w:tentative="1">
+      <w:start w:val="1"/>
+      <w:numFmt w:val="decimal"/>
+      <w:lvlText w:val="%7."/>
+      <w:lvlJc w:val="left"/>
+      <w:pPr>
+        <w:ind w:left="6665" w:hanging="360"/>
+      </w:pPr>
+    </w:lvl>
+    <w:lvl w:ilvl="7" w:tplc="04160019" w:tentative="1">
+      <w:start w:val="1"/>
+      <w:numFmt w:val="lowerLetter"/>
+      <w:lvlText w:val="%8."/>
+      <w:lvlJc w:val="left"/>
+      <w:pPr>
+        <w:ind w:left="7385" w:hanging="360"/>
+      </w:pPr>
+    </w:lvl>
+    <w:lvl w:ilvl="8" w:tplc="0416001B" w:tentative="1">
+      <w:start w:val="1"/>
+      <w:numFmt w:val="lowerRoman"/>
+      <w:lvlText w:val="%9."/>
+      <w:lvlJc w:val="right"/>
+      <w:pPr>
+        <w:ind w:left="8105" w:hanging="180"/>
+      </w:pPr>
+    </w:lvl>
+  </w:abstractNum>
+  <w:abstractNum w:abstractNumId="9" w15:restartNumberingAfterBreak="0">
     <w:nsid w:val="3D3E299D"/>
     <w:multiLevelType w:val="multilevel"/>
     <w:tmpl w:val="57860EE8"/>
@@ -9052,7 +9163,7 @@
       </w:rPr>
     </w:lvl>
   </w:abstractNum>
-  <w:abstractNum w:abstractNumId="9" w15:restartNumberingAfterBreak="0">
+  <w:abstractNum w:abstractNumId="10" w15:restartNumberingAfterBreak="0">
     <w:nsid w:val="3F59744C"/>
     <w:multiLevelType w:val="multilevel"/>
     <w:tmpl w:val="CF7C5DE4"/>
@@ -9166,7 +9277,7 @@
       </w:pPr>
     </w:lvl>
   </w:abstractNum>
-  <w:abstractNum w:abstractNumId="10" w15:restartNumberingAfterBreak="0">
+  <w:abstractNum w:abstractNumId="11" w15:restartNumberingAfterBreak="0">
     <w:nsid w:val="486870F8"/>
     <w:multiLevelType w:val="hybridMultilevel"/>
     <w:tmpl w:val="66C4F530"/>
@@ -9257,7 +9368,7 @@
       </w:pPr>
     </w:lvl>
   </w:abstractNum>
-  <w:abstractNum w:abstractNumId="11" w15:restartNumberingAfterBreak="0">
+  <w:abstractNum w:abstractNumId="12" w15:restartNumberingAfterBreak="0">
     <w:nsid w:val="56B10FE7"/>
     <w:multiLevelType w:val="multilevel"/>
     <w:tmpl w:val="4E58DA64"/>
@@ -9372,7 +9483,7 @@
       </w:rPr>
     </w:lvl>
   </w:abstractNum>
-  <w:abstractNum w:abstractNumId="12" w15:restartNumberingAfterBreak="0">
+  <w:abstractNum w:abstractNumId="13" w15:restartNumberingAfterBreak="0">
     <w:nsid w:val="66546D12"/>
     <w:multiLevelType w:val="hybridMultilevel"/>
     <w:tmpl w:val="7E96A2AC"/>
@@ -9463,7 +9574,7 @@
       </w:pPr>
     </w:lvl>
   </w:abstractNum>
-  <w:abstractNum w:abstractNumId="13" w15:restartNumberingAfterBreak="0">
+  <w:abstractNum w:abstractNumId="14" w15:restartNumberingAfterBreak="0">
     <w:nsid w:val="7E98680F"/>
     <w:multiLevelType w:val="hybridMultilevel"/>
     <w:tmpl w:val="D5F2599E"/>
@@ -9555,13 +9666,13 @@
     </w:lvl>
   </w:abstractNum>
   <w:num w:numId="1" w16cid:durableId="662046333">
-    <w:abstractNumId w:val="9"/>
+    <w:abstractNumId w:val="10"/>
   </w:num>
   <w:num w:numId="2" w16cid:durableId="1653634626">
     <w:abstractNumId w:val="3"/>
   </w:num>
   <w:num w:numId="3" w16cid:durableId="298456591">
-    <w:abstractNumId w:val="10"/>
+    <w:abstractNumId w:val="11"/>
   </w:num>
   <w:num w:numId="4" w16cid:durableId="846097035">
     <w:abstractNumId w:val="5"/>
@@ -9576,25 +9687,28 @@
     <w:abstractNumId w:val="4"/>
   </w:num>
   <w:num w:numId="8" w16cid:durableId="1020813712">
-    <w:abstractNumId w:val="8"/>
+    <w:abstractNumId w:val="9"/>
   </w:num>
   <w:num w:numId="9" w16cid:durableId="2119718120">
-    <w:abstractNumId w:val="12"/>
+    <w:abstractNumId w:val="13"/>
   </w:num>
   <w:num w:numId="10" w16cid:durableId="1675720344">
-    <w:abstractNumId w:val="13"/>
+    <w:abstractNumId w:val="14"/>
   </w:num>
   <w:num w:numId="11" w16cid:durableId="1271937741">
     <w:abstractNumId w:val="0"/>
   </w:num>
   <w:num w:numId="12" w16cid:durableId="991561948">
-    <w:abstractNumId w:val="11"/>
+    <w:abstractNumId w:val="12"/>
   </w:num>
   <w:num w:numId="13" w16cid:durableId="1826119522">
     <w:abstractNumId w:val="7"/>
   </w:num>
   <w:num w:numId="14" w16cid:durableId="2044358190">
     <w:abstractNumId w:val="2"/>
+  </w:num>
+  <w:num w:numId="15" w16cid:durableId="1331325807">
+    <w:abstractNumId w:val="8"/>
   </w:num>
   <w:numIdMacAtCleanup w:val="9"/>
 </w:numbering>

</xml_diff>

<commit_message>
Aprimorando as tags no contrato
</commit_message>
<xml_diff>
--- a/contrato_motive.docx
+++ b/contrato_motive.docx
@@ -894,18 +894,38 @@
         <w:pStyle w:val="3Text"/>
         <w:ind w:left="1134"/>
       </w:pPr>
+      <w:r>
+        <w:rPr>
+          <w:szCs w:val="18"/>
+        </w:rPr>
+        <w:t>CATEGORIA_IMOVEL</w:t>
+      </w:r>
     </w:p>
     <w:p>
       <w:pPr>
         <w:pStyle w:val="3Text"/>
         <w:ind w:left="1134"/>
       </w:pPr>
+      <w:r>
+        <w:t>ENDERECO</w:t>
+      </w:r>
+      <w:r>
+        <w:t>_IMOVEL</w:t>
+      </w:r>
     </w:p>
     <w:p>
       <w:pPr>
         <w:pStyle w:val="3Text"/>
         <w:ind w:left="1134"/>
       </w:pPr>
+      <w:r>
+        <w:t>NUM_DA_</w:t>
+      </w:r>
+      <w:proofErr w:type="gramStart"/>
+      <w:r>
+        <w:t>MATRICULA</w:t>
+      </w:r>
+      <w:proofErr w:type="gramEnd"/>
     </w:p>
     <w:p>
       <w:pPr>
@@ -917,6 +937,9 @@
           <w:u w:val="single"/>
         </w:rPr>
       </w:pPr>
+      <w:r>
+        <w:t>CARTORIO</w:t>
+      </w:r>
     </w:p>
     <w:p>
       <w:pPr>
@@ -1336,6 +1359,12 @@
     <w:p>
       <w:pPr>
         <w:pStyle w:val="3Text"/>
+        <w:ind w:left="1134"/>
+      </w:pPr>
+    </w:p>
+    <w:p>
+      <w:pPr>
+        <w:pStyle w:val="3Text"/>
         <w:rPr>
           <w:b/>
           <w:bCs/>
@@ -1450,7 +1479,6 @@
           <w:sz w:val="28"/>
           <w:szCs w:val="24"/>
         </w:rPr>
-        <w:lastRenderedPageBreak/>
         <w:t>CLÁUSULAS</w:t>
       </w:r>
       <w:r>
@@ -1561,7 +1589,7 @@
           </mc:Choice>
           <mc:Fallback>
             <w:pict>
-              <v:roundrect w14:anchorId="3653C26F" id="Caixa de Texto 9" o:spid="_x0000_s1030" style="position:absolute;left:0;text-align:left;margin-left:-1.1pt;margin-top:20.75pt;width:233.65pt;height:24.85pt;z-index:251778096;visibility:visible;mso-wrap-style:square;mso-width-percent:0;mso-height-percent:0;mso-wrap-distance-left:9pt;mso-wrap-distance-top:0;mso-wrap-distance-right:9pt;mso-wrap-distance-bottom:0;mso-position-horizontal:absolute;mso-position-horizontal-relative:margin;mso-position-vertical:absolute;mso-position-vertical-relative:text;mso-width-percent:0;mso-height-percent:0;mso-width-relative:margin;mso-height-relative:margin;v-text-anchor:top" arcsize="10923f" o:gfxdata="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" fillcolor="#34404e" stroked="f" strokeweight=".5pt">
+              <v:roundrect w14:anchorId="3653C26F" id="Caixa de Texto 9" o:spid="_x0000_s1028" style="position:absolute;left:0;text-align:left;margin-left:-1.1pt;margin-top:20.75pt;width:233.65pt;height:24.85pt;z-index:251778096;visibility:visible;mso-wrap-style:square;mso-width-percent:0;mso-height-percent:0;mso-wrap-distance-left:9pt;mso-wrap-distance-top:0;mso-wrap-distance-right:9pt;mso-wrap-distance-bottom:0;mso-position-horizontal:absolute;mso-position-horizontal-relative:margin;mso-position-vertical:absolute;mso-position-vertical-relative:text;mso-width-percent:0;mso-height-percent:0;mso-width-relative:margin;mso-height-relative:margin;v-text-anchor:top" arcsize="10923f" o:gfxdata="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" fillcolor="#34404e" stroked="f" strokeweight=".5pt">
                 <v:textbox>
                   <w:txbxContent>
                     <w:p>
@@ -1785,413 +1813,87 @@
           <w:color w:val="auto"/>
         </w:rPr>
       </w:pPr>
-      <w:r>
-        <w:rPr>
-          <w:b/>
-          <w:bCs/>
-          <w:noProof/>
-          <w:sz w:val="28"/>
-          <w:szCs w:val="24"/>
-        </w:rPr>
-        <mc:AlternateContent>
-          <mc:Choice Requires="wps">
-            <w:drawing>
-              <wp:anchor distT="0" distB="0" distL="114300" distR="114300" simplePos="0" relativeHeight="251821104" behindDoc="0" locked="0" layoutInCell="1" allowOverlap="1" wp14:anchorId="0269B3B0" wp14:editId="4DD450A2">
-                <wp:simplePos x="0" y="0"/>
-                <wp:positionH relativeFrom="margin">
-                  <wp:posOffset>19050</wp:posOffset>
-                </wp:positionH>
-                <wp:positionV relativeFrom="paragraph">
-                  <wp:posOffset>322580</wp:posOffset>
-                </wp:positionV>
-                <wp:extent cx="5362575" cy="1175385"/>
-                <wp:effectExtent l="0" t="0" r="28575" b="24765"/>
-                <wp:wrapTopAndBottom/>
-                <wp:docPr id="2" name="Caixa de Texto 2"/>
-                <wp:cNvGraphicFramePr/>
-                <a:graphic xmlns:a="http://schemas.openxmlformats.org/drawingml/2006/main">
-                  <a:graphicData uri="http://schemas.microsoft.com/office/word/2010/wordprocessingShape">
-                    <wps:wsp>
-                      <wps:cNvSpPr txBox="1"/>
-                      <wps:spPr>
-                        <a:xfrm>
-                          <a:off x="0" y="0"/>
-                          <a:ext cx="5362575" cy="1175385"/>
-                        </a:xfrm>
-                        <a:prstGeom prst="roundRect">
-                          <a:avLst/>
-                        </a:prstGeom>
-                        <a:solidFill>
-                          <a:schemeClr val="lt1"/>
-                        </a:solidFill>
-                        <a:ln w="6350">
-                          <a:solidFill>
-                            <a:srgbClr val="D7DBE5"/>
-                          </a:solidFill>
-                        </a:ln>
-                      </wps:spPr>
-                      <wps:txbx>
-                        <w:txbxContent>
-                          <w:p>
-                            <w:pPr>
-                              <w:pStyle w:val="3Text"/>
-                              <w:numPr>
-                                <w:ilvl w:val="0"/>
-                                <w:numId w:val="4"/>
-                              </w:numPr>
-                            </w:pPr>
-                            <w:r>
-                              <w:rPr>
-                                <w:szCs w:val="18"/>
-                              </w:rPr>
-                              <w:t>Um</w:t>
-                            </w:r>
-                            <w:r>
-                              <w:rPr>
-                                <w:szCs w:val="18"/>
-                              </w:rPr>
-                              <w:t>(a)</w:t>
-                            </w:r>
-                            <w:r>
-                              <w:rPr>
-                                <w:szCs w:val="18"/>
-                              </w:rPr>
-                              <w:t xml:space="preserve"> CATEGORIA_IMOVEL locali</w:t>
-                            </w:r>
-                            <w:r>
-                              <w:t>zad</w:t>
-                            </w:r>
-                            <w:r>
-                              <w:t>o</w:t>
-                            </w:r>
-                            <w:r>
-                              <w:t>(a)</w:t>
-                            </w:r>
-                            <w:r>
-                              <w:t xml:space="preserve"> </w:t>
-                            </w:r>
-                            <w:r>
-                              <w:rPr>
-                                <w:u w:val="single"/>
-                              </w:rPr>
-                              <w:t>na</w:t>
-                            </w:r>
-                            <w:r>
-                              <w:t xml:space="preserve"> </w:t>
-                            </w:r>
-                            <w:r>
-                              <w:rPr>
-                                <w:u w:val="single"/>
-                              </w:rPr>
-                              <w:t>ENDERE</w:t>
-                            </w:r>
-                            <w:r>
-                              <w:rPr>
-                                <w:u w:val="single"/>
-                              </w:rPr>
-                              <w:t>C</w:t>
-                            </w:r>
-                            <w:r>
-                              <w:rPr>
-                                <w:u w:val="single"/>
-                              </w:rPr>
-                              <w:t>O</w:t>
-                            </w:r>
-                            <w:r>
-                              <w:t>_IMOVEL</w:t>
-                            </w:r>
-                            <w:r>
-                              <w:t xml:space="preserve">, objeto da matrícula nº </w:t>
-                            </w:r>
-                            <w:r>
-                              <w:t>NUM_MATRICULA</w:t>
-                            </w:r>
-                            <w:r>
-                              <w:t xml:space="preserve">, do Oficial de Registro de Imóveis </w:t>
-                            </w:r>
-                            <w:r>
-                              <w:t>de CARTORIO</w:t>
-                            </w:r>
-                            <w:r>
-                              <w:t xml:space="preserve">, assim descrito e caracterizado, denominado “imóvel”. </w:t>
-                            </w:r>
-                          </w:p>
-                          <w:p>
-                            <w:pPr>
-                              <w:pStyle w:val="PargrafodaLista"/>
-                              <w:numPr>
-                                <w:ilvl w:val="0"/>
-                                <w:numId w:val="4"/>
-                              </w:numPr>
-                              <w:ind w:left="426"/>
-                              <w:jc w:val="both"/>
-                              <w:rPr>
-                                <w:rFonts w:ascii="Arial" w:hAnsi="Arial" w:cs="Arial"/>
-                                <w:sz w:val="24"/>
-                                <w:szCs w:val="18"/>
-                              </w:rPr>
-                            </w:pPr>
-                          </w:p>
-                        </w:txbxContent>
-                      </wps:txbx>
-                      <wps:bodyPr rot="0" spcFirstLastPara="0" vertOverflow="overflow" horzOverflow="overflow" vert="horz" wrap="square" lIns="91440" tIns="45720" rIns="91440" bIns="45720" numCol="1" spcCol="0" rtlCol="0" fromWordArt="0" anchor="t" anchorCtr="0" forceAA="0" compatLnSpc="1">
-                        <a:prstTxWarp prst="textNoShape">
-                          <a:avLst/>
-                        </a:prstTxWarp>
-                        <a:noAutofit/>
-                      </wps:bodyPr>
-                    </wps:wsp>
-                  </a:graphicData>
-                </a:graphic>
-                <wp14:sizeRelH relativeFrom="margin">
-                  <wp14:pctWidth>0</wp14:pctWidth>
-                </wp14:sizeRelH>
-                <wp14:sizeRelV relativeFrom="margin">
-                  <wp14:pctHeight>0</wp14:pctHeight>
-                </wp14:sizeRelV>
-              </wp:anchor>
-            </w:drawing>
-          </mc:Choice>
-          <mc:Fallback>
-            <w:pict>
-              <v:roundrect w14:anchorId="0269B3B0" id="Caixa de Texto 2" o:spid="_x0000_s1029" style="position:absolute;left:0;text-align:left;margin-left:1.5pt;margin-top:25.4pt;width:422.25pt;height:92.55pt;z-index:251821104;visibility:visible;mso-wrap-style:square;mso-width-percent:0;mso-height-percent:0;mso-wrap-distance-left:9pt;mso-wrap-distance-top:0;mso-wrap-distance-right:9pt;mso-wrap-distance-bottom:0;mso-position-horizontal:absolute;mso-position-horizontal-relative:margin;mso-position-vertical:absolute;mso-position-vertical-relative:text;mso-width-percent:0;mso-height-percent:0;mso-width-relative:margin;mso-height-relative:margin;v-text-anchor:top" arcsize="10923f" o:gfxdata="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" fillcolor="white [3201]" strokecolor="#d7dbe5" strokeweight=".5pt">
-                <v:textbox>
-                  <w:txbxContent>
-                    <w:p>
-                      <w:pPr>
-                        <w:pStyle w:val="3Text"/>
-                        <w:numPr>
-                          <w:ilvl w:val="0"/>
-                          <w:numId w:val="4"/>
-                        </w:numPr>
-                      </w:pPr>
-                      <w:r>
-                        <w:rPr>
-                          <w:szCs w:val="18"/>
-                        </w:rPr>
-                        <w:t>Um</w:t>
-                      </w:r>
-                      <w:r>
-                        <w:rPr>
-                          <w:szCs w:val="18"/>
-                        </w:rPr>
-                        <w:t>(a)</w:t>
-                      </w:r>
-                      <w:r>
-                        <w:rPr>
-                          <w:szCs w:val="18"/>
-                        </w:rPr>
-                        <w:t xml:space="preserve"> CATEGORIA_IMOVEL locali</w:t>
-                      </w:r>
-                      <w:r>
-                        <w:t>zad</w:t>
-                      </w:r>
-                      <w:r>
-                        <w:t>o</w:t>
-                      </w:r>
-                      <w:r>
-                        <w:t>(a)</w:t>
-                      </w:r>
-                      <w:r>
-                        <w:t xml:space="preserve"> </w:t>
-                      </w:r>
-                      <w:r>
-                        <w:rPr>
-                          <w:u w:val="single"/>
-                        </w:rPr>
-                        <w:t>na</w:t>
-                      </w:r>
-                      <w:r>
-                        <w:t xml:space="preserve"> </w:t>
-                      </w:r>
-                      <w:r>
-                        <w:rPr>
-                          <w:u w:val="single"/>
-                        </w:rPr>
-                        <w:t>ENDERE</w:t>
-                      </w:r>
-                      <w:r>
-                        <w:rPr>
-                          <w:u w:val="single"/>
-                        </w:rPr>
-                        <w:t>C</w:t>
-                      </w:r>
-                      <w:r>
-                        <w:rPr>
-                          <w:u w:val="single"/>
-                        </w:rPr>
-                        <w:t>O</w:t>
-                      </w:r>
-                      <w:r>
-                        <w:t>_IMOVEL</w:t>
-                      </w:r>
-                      <w:r>
-                        <w:t xml:space="preserve">, objeto da matrícula nº </w:t>
-                      </w:r>
-                      <w:r>
-                        <w:t>NUM_MATRICULA</w:t>
-                      </w:r>
-                      <w:r>
-                        <w:t xml:space="preserve">, do Oficial de Registro de Imóveis </w:t>
-                      </w:r>
-                      <w:r>
-                        <w:t>de CARTORIO</w:t>
-                      </w:r>
-                      <w:r>
-                        <w:t xml:space="preserve">, assim descrito e caracterizado, denominado “imóvel”. </w:t>
-                      </w:r>
-                    </w:p>
-                    <w:p>
-                      <w:pPr>
-                        <w:pStyle w:val="PargrafodaLista"/>
-                        <w:numPr>
-                          <w:ilvl w:val="0"/>
-                          <w:numId w:val="4"/>
-                        </w:numPr>
-                        <w:ind w:left="426"/>
-                        <w:jc w:val="both"/>
-                        <w:rPr>
-                          <w:rFonts w:ascii="Arial" w:hAnsi="Arial" w:cs="Arial"/>
-                          <w:sz w:val="24"/>
-                          <w:szCs w:val="18"/>
-                        </w:rPr>
-                      </w:pPr>
-                    </w:p>
-                  </w:txbxContent>
-                </v:textbox>
-                <w10:wrap type="topAndBottom" anchorx="margin"/>
-              </v:roundrect>
-            </w:pict>
-          </mc:Fallback>
-        </mc:AlternateContent>
-      </w:r>
-      <w:r>
-        <w:rPr>
-          <w:b/>
-          <w:bCs/>
-          <w:noProof/>
-          <w:sz w:val="28"/>
-          <w:szCs w:val="24"/>
-        </w:rPr>
-        <mc:AlternateContent>
-          <mc:Choice Requires="wps">
-            <w:drawing>
-              <wp:anchor distT="0" distB="0" distL="114300" distR="114300" simplePos="0" relativeHeight="251817007" behindDoc="0" locked="0" layoutInCell="1" allowOverlap="1" wp14:anchorId="7E8CE395" wp14:editId="286CBD6A">
-                <wp:simplePos x="0" y="0"/>
-                <wp:positionH relativeFrom="margin">
-                  <wp:posOffset>3600722</wp:posOffset>
-                </wp:positionH>
-                <wp:positionV relativeFrom="paragraph">
-                  <wp:posOffset>28847</wp:posOffset>
-                </wp:positionV>
-                <wp:extent cx="1806212" cy="742950"/>
-                <wp:effectExtent l="0" t="0" r="22860" b="19050"/>
-                <wp:wrapNone/>
-                <wp:docPr id="8" name="Caixa de Texto 8"/>
-                <wp:cNvGraphicFramePr/>
-                <a:graphic xmlns:a="http://schemas.openxmlformats.org/drawingml/2006/main">
-                  <a:graphicData uri="http://schemas.microsoft.com/office/word/2010/wordprocessingShape">
-                    <wps:wsp>
-                      <wps:cNvSpPr txBox="1"/>
-                      <wps:spPr>
-                        <a:xfrm>
-                          <a:off x="0" y="0"/>
-                          <a:ext cx="1806212" cy="742950"/>
-                        </a:xfrm>
-                        <a:prstGeom prst="roundRect">
-                          <a:avLst/>
-                        </a:prstGeom>
-                        <a:solidFill>
-                          <a:srgbClr val="EAECF1"/>
-                        </a:solidFill>
-                        <a:ln w="6350">
-                          <a:solidFill>
-                            <a:srgbClr val="D7DBE5"/>
-                          </a:solidFill>
-                        </a:ln>
-                      </wps:spPr>
-                      <wps:txbx>
-                        <w:txbxContent>
-                          <w:p>
-                            <w:pPr>
-                              <w:rPr>
-                                <w:rFonts w:ascii="Arial" w:hAnsi="Arial" w:cs="Arial"/>
-                                <w:b/>
-                                <w:bCs/>
-                                <w:sz w:val="24"/>
-                                <w:szCs w:val="18"/>
-                              </w:rPr>
-                            </w:pPr>
-                            <w:r>
-                              <w:rPr>
-                                <w:rFonts w:ascii="Arial" w:hAnsi="Arial" w:cs="Arial"/>
-                                <w:b/>
-                                <w:bCs/>
-                                <w:sz w:val="24"/>
-                                <w:szCs w:val="18"/>
-                              </w:rPr>
-                              <w:t>DADOS DO IMÓVEL</w:t>
-                            </w:r>
-                          </w:p>
-                        </w:txbxContent>
-                      </wps:txbx>
-                      <wps:bodyPr rot="0" spcFirstLastPara="0" vertOverflow="overflow" horzOverflow="overflow" vert="horz" wrap="square" lIns="91440" tIns="45720" rIns="91440" bIns="45720" numCol="1" spcCol="0" rtlCol="0" fromWordArt="0" anchor="t" anchorCtr="0" forceAA="0" compatLnSpc="1">
-                        <a:prstTxWarp prst="textNoShape">
-                          <a:avLst/>
-                        </a:prstTxWarp>
-                        <a:noAutofit/>
-                      </wps:bodyPr>
-                    </wps:wsp>
-                  </a:graphicData>
-                </a:graphic>
-                <wp14:sizeRelH relativeFrom="margin">
-                  <wp14:pctWidth>0</wp14:pctWidth>
-                </wp14:sizeRelH>
-                <wp14:sizeRelV relativeFrom="margin">
-                  <wp14:pctHeight>0</wp14:pctHeight>
-                </wp14:sizeRelV>
-              </wp:anchor>
-            </w:drawing>
-          </mc:Choice>
-          <mc:Fallback>
-            <w:pict>
-              <v:roundrect w14:anchorId="7E8CE395" id="Caixa de Texto 8" o:spid="_x0000_s1032" style="position:absolute;left:0;text-align:left;margin-left:283.5pt;margin-top:2.25pt;width:142.2pt;height:58.5pt;z-index:251817007;visibility:visible;mso-wrap-style:square;mso-width-percent:0;mso-height-percent:0;mso-wrap-distance-left:9pt;mso-wrap-distance-top:0;mso-wrap-distance-right:9pt;mso-wrap-distance-bottom:0;mso-position-horizontal:absolute;mso-position-horizontal-relative:margin;mso-position-vertical:absolute;mso-position-vertical-relative:text;mso-width-percent:0;mso-height-percent:0;mso-width-relative:margin;mso-height-relative:margin;v-text-anchor:top" arcsize="10923f" o:gfxdata="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" fillcolor="#eaecf1" strokecolor="#d7dbe5" strokeweight=".5pt">
-                <v:textbox>
-                  <w:txbxContent>
-                    <w:p>
-                      <w:pPr>
-                        <w:rPr>
-                          <w:rFonts w:ascii="Arial" w:hAnsi="Arial" w:cs="Arial"/>
-                          <w:b/>
-                          <w:bCs/>
-                          <w:sz w:val="24"/>
-                          <w:szCs w:val="18"/>
-                        </w:rPr>
-                      </w:pPr>
-                      <w:r>
-                        <w:rPr>
-                          <w:rFonts w:ascii="Arial" w:hAnsi="Arial" w:cs="Arial"/>
-                          <w:b/>
-                          <w:bCs/>
-                          <w:sz w:val="24"/>
-                          <w:szCs w:val="18"/>
-                        </w:rPr>
-                        <w:t>DADOS DO IMÓVEL</w:t>
-                      </w:r>
-                    </w:p>
-                  </w:txbxContent>
-                </v:textbox>
-                <w10:wrap anchorx="margin"/>
-              </v:roundrect>
-            </w:pict>
-          </mc:Fallback>
-        </mc:AlternateContent>
-      </w:r>
+    </w:p>
+    <w:p>
+      <w:pPr>
+        <w:pStyle w:val="3Text"/>
+      </w:pPr>
+      <w:r>
+        <w:rPr>
+          <w:szCs w:val="18"/>
+        </w:rPr>
+        <w:t>Um</w:t>
+      </w:r>
+      <w:r>
+        <w:rPr>
+          <w:szCs w:val="18"/>
+        </w:rPr>
+        <w:t>(a) CATEGORIA_IMOVEL locali</w:t>
+      </w:r>
+      <w:r>
+        <w:t>zad</w:t>
+      </w:r>
+      <w:r>
+        <w:t>o(a)</w:t>
+      </w:r>
+      <w:r>
+        <w:t xml:space="preserve"> </w:t>
+      </w:r>
+      <w:r>
+        <w:t>na ENDERECO</w:t>
+      </w:r>
+      <w:r>
+        <w:t>_</w:t>
+      </w:r>
+      <w:r>
+        <w:t>IMOVEL,</w:t>
+      </w:r>
+      <w:r>
+        <w:t xml:space="preserve"> objeto da matrícula nº </w:t>
+      </w:r>
+      <w:r>
+        <w:t>NUM_</w:t>
+      </w:r>
+      <w:r>
+        <w:t>DA_</w:t>
+      </w:r>
+      <w:proofErr w:type="gramStart"/>
+      <w:r>
+        <w:t>MATRICULA</w:t>
+      </w:r>
+      <w:proofErr w:type="gramEnd"/>
+      <w:r>
+        <w:t>,</w:t>
+      </w:r>
+      <w:r>
+        <w:t xml:space="preserve"> do Oficial de Registro de Imóveis </w:t>
+      </w:r>
+      <w:r>
+        <w:t>de CARTORIO</w:t>
+      </w:r>
+      <w:r>
+        <w:t xml:space="preserve">, assim descrito e caracterizado, denominado “imóvel”. </w:t>
+      </w:r>
+    </w:p>
+    <w:p>
+      <w:pPr>
+        <w:pStyle w:val="3Text"/>
+        <w:rPr>
+          <w:rStyle w:val="jsgrdq"/>
+          <w:b/>
+          <w:bCs/>
+          <w:color w:val="auto"/>
+          <w:u w:val="single"/>
+        </w:rPr>
+      </w:pPr>
     </w:p>
     <w:p>
       <w:pPr>
         <w:pStyle w:val="3Text"/>
         <w:ind w:left="426"/>
+        <w:rPr>
+          <w:u w:val="single"/>
+        </w:rPr>
       </w:pPr>
     </w:p>
     <w:p>
@@ -2461,7 +2163,7 @@
           </mc:Choice>
           <mc:Fallback>
             <w:pict>
-              <v:roundrect w14:anchorId="4DA55BB0" id="Caixa de Texto 11" o:spid="_x0000_s1033" style="position:absolute;left:0;text-align:left;margin-left:0;margin-top:1pt;width:271.25pt;height:26.75pt;z-index:251823152;visibility:visible;mso-wrap-style:square;mso-width-percent:0;mso-height-percent:0;mso-wrap-distance-left:9pt;mso-wrap-distance-top:0;mso-wrap-distance-right:9pt;mso-wrap-distance-bottom:0;mso-position-horizontal:left;mso-position-horizontal-relative:margin;mso-position-vertical:absolute;mso-position-vertical-relative:text;mso-width-percent:0;mso-height-percent:0;mso-width-relative:margin;mso-height-relative:margin;v-text-anchor:top" arcsize="10923f" o:gfxdata="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" fillcolor="#34404e" stroked="f" strokeweight=".5pt">
+              <v:roundrect w14:anchorId="4DA55BB0" id="Caixa de Texto 11" o:spid="_x0000_s1029" style="position:absolute;left:0;text-align:left;margin-left:0;margin-top:1pt;width:271.25pt;height:26.75pt;z-index:251823152;visibility:visible;mso-wrap-style:square;mso-width-percent:0;mso-height-percent:0;mso-wrap-distance-left:9pt;mso-wrap-distance-top:0;mso-wrap-distance-right:9pt;mso-wrap-distance-bottom:0;mso-position-horizontal:left;mso-position-horizontal-relative:margin;mso-position-vertical:absolute;mso-position-vertical-relative:text;mso-width-percent:0;mso-height-percent:0;mso-width-relative:margin;mso-height-relative:margin;v-text-anchor:top" arcsize="10923f" o:gfxdata="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" fillcolor="#34404e" stroked="f" strokeweight=".5pt">
                 <v:textbox>
                   <w:txbxContent>
                     <w:p>
@@ -2510,101 +2212,158 @@
       </w:pPr>
       <w:r>
         <w:rPr>
+          <w:spacing w:val="0"/>
+        </w:rPr>
+        <w:t xml:space="preserve">Por este documento, </w:t>
+      </w:r>
+      <w:r>
+        <w:rPr>
+          <w:spacing w:val="0"/>
+        </w:rPr>
+        <w:t>os</w:t>
+      </w:r>
+      <w:r>
+        <w:rPr>
+          <w:b/>
+          <w:bCs/>
+          <w:spacing w:val="0"/>
+        </w:rPr>
+        <w:t xml:space="preserve"> VENDEDORES</w:t>
+      </w:r>
+      <w:r>
+        <w:rPr>
+          <w:b/>
+          <w:bCs/>
+          <w:spacing w:val="0"/>
+        </w:rPr>
+        <w:t xml:space="preserve"> </w:t>
+      </w:r>
+      <w:r>
+        <w:t xml:space="preserve">obrigam-se a vender o </w:t>
+      </w:r>
+      <w:r>
+        <w:rPr>
+          <w:b/>
+        </w:rPr>
+        <w:t>imóvel</w:t>
+      </w:r>
+      <w:r>
+        <w:t xml:space="preserve"> descrito e caracterizado na cláusula 1.1, acima, e, de outra parte, </w:t>
+      </w:r>
+      <w:r>
+        <w:t>o</w:t>
+      </w:r>
+      <w:r>
+        <w:t>(</w:t>
+      </w:r>
+      <w:r>
+        <w:t>s</w:t>
+      </w:r>
+      <w:r>
+        <w:t>)</w:t>
+      </w:r>
+      <w:r>
+        <w:t xml:space="preserve"> </w:t>
+      </w:r>
+      <w:r>
+        <w:rPr>
+          <w:b/>
+        </w:rPr>
+        <w:t>COMPROMISSÁR</w:t>
+      </w:r>
+      <w:r>
+        <w:rPr>
+          <w:b/>
+        </w:rPr>
+        <w:t>IO</w:t>
+      </w:r>
+      <w:r>
+        <w:rPr>
+          <w:b/>
+        </w:rPr>
+        <w:t>(S)</w:t>
+      </w:r>
+      <w:r>
+        <w:rPr>
+          <w:b/>
+        </w:rPr>
+        <w:t xml:space="preserve"> </w:t>
+      </w:r>
+      <w:r>
+        <w:rPr>
+          <w:b/>
+        </w:rPr>
+        <w:t>COMPRADOR(ES)</w:t>
+      </w:r>
+      <w:r>
+        <w:t xml:space="preserve"> obriga</w:t>
+      </w:r>
+      <w:r>
+        <w:t>m</w:t>
+      </w:r>
+      <w:r>
+        <w:t xml:space="preserve">-se a comprá-lo, pelo preço fixo, certo e ajustado </w:t>
+      </w:r>
+      <w:r>
+        <w:t>no valor descrito abaixo:</w:t>
+      </w:r>
+    </w:p>
+    <w:p>
+      <w:pPr>
+        <w:pStyle w:val="3Text"/>
+      </w:pPr>
+      <w:r>
+        <w:rPr>
           <w:noProof/>
-          <w:color w:val="auto"/>
-          <w:spacing w:val="0"/>
         </w:rPr>
         <mc:AlternateContent>
           <mc:Choice Requires="wps">
             <w:drawing>
-              <wp:anchor distT="0" distB="0" distL="114300" distR="114300" simplePos="0" relativeHeight="251870256" behindDoc="0" locked="0" layoutInCell="1" allowOverlap="1" wp14:anchorId="59A8CCA7" wp14:editId="2FB5858F">
+              <wp:anchor distT="0" distB="0" distL="114300" distR="114300" simplePos="0" relativeHeight="251895856" behindDoc="0" locked="0" layoutInCell="1" allowOverlap="1" wp14:anchorId="72FBC7EB" wp14:editId="79E4B610">
                 <wp:simplePos x="0" y="0"/>
-                <wp:positionH relativeFrom="margin">
-                  <wp:posOffset>958215</wp:posOffset>
+                <wp:positionH relativeFrom="column">
+                  <wp:posOffset>1256665</wp:posOffset>
                 </wp:positionH>
                 <wp:positionV relativeFrom="paragraph">
-                  <wp:posOffset>1216660</wp:posOffset>
+                  <wp:posOffset>71755</wp:posOffset>
                 </wp:positionV>
-                <wp:extent cx="3562350" cy="619125"/>
-                <wp:effectExtent l="0" t="0" r="19050" b="28575"/>
-                <wp:wrapTopAndBottom/>
-                <wp:docPr id="48" name="Caixa de Texto 48"/>
+                <wp:extent cx="2844800" cy="844550"/>
+                <wp:effectExtent l="0" t="0" r="12700" b="12700"/>
+                <wp:wrapNone/>
+                <wp:docPr id="1309020802" name="Retângulo: Cantos Arredondados 28"/>
                 <wp:cNvGraphicFramePr/>
                 <a:graphic xmlns:a="http://schemas.openxmlformats.org/drawingml/2006/main">
                   <a:graphicData uri="http://schemas.microsoft.com/office/word/2010/wordprocessingShape">
                     <wps:wsp>
-                      <wps:cNvSpPr txBox="1"/>
+                      <wps:cNvSpPr/>
                       <wps:spPr>
                         <a:xfrm>
                           <a:off x="0" y="0"/>
-                          <a:ext cx="3562350" cy="619125"/>
+                          <a:ext cx="2844800" cy="844550"/>
                         </a:xfrm>
                         <a:prstGeom prst="roundRect">
                           <a:avLst/>
                         </a:prstGeom>
-                        <a:solidFill>
+                        <a:noFill/>
+                        <a:ln w="9525"/>
+                      </wps:spPr>
+                      <wps:style>
+                        <a:lnRef idx="2">
+                          <a:schemeClr val="accent1">
+                            <a:shade val="15000"/>
+                          </a:schemeClr>
+                        </a:lnRef>
+                        <a:fillRef idx="1">
+                          <a:schemeClr val="accent1"/>
+                        </a:fillRef>
+                        <a:effectRef idx="0">
+                          <a:schemeClr val="accent1"/>
+                        </a:effectRef>
+                        <a:fontRef idx="minor">
                           <a:schemeClr val="lt1"/>
-                        </a:solidFill>
-                        <a:ln w="6350">
-                          <a:solidFill>
-                            <a:srgbClr val="5A80A1"/>
-                          </a:solidFill>
-                        </a:ln>
-                      </wps:spPr>
-                      <wps:txbx>
-                        <w:txbxContent>
-                          <w:p>
-                            <w:pPr>
-                              <w:pStyle w:val="3Text"/>
-                              <w:jc w:val="center"/>
-                              <w:rPr>
-                                <w:b/>
-                              </w:rPr>
-                            </w:pPr>
-                            <w:r>
-                              <w:rPr>
-                                <w:b/>
-                              </w:rPr>
-                              <w:t xml:space="preserve">R$ </w:t>
-                            </w:r>
-                            <w:r>
-                              <w:rPr>
-                                <w:b/>
-                              </w:rPr>
-                              <w:t>VALOR_DO_IMOVEL</w:t>
-                            </w:r>
-                          </w:p>
-                          <w:p>
-                            <w:pPr>
-                              <w:pStyle w:val="3Text"/>
-                              <w:jc w:val="center"/>
-                              <w:rPr>
-                                <w:b/>
-                                <w:bCs/>
-                              </w:rPr>
-                            </w:pPr>
-                            <w:r>
-                              <w:rPr>
-                                <w:b/>
-                              </w:rPr>
-                              <w:t>(</w:t>
-                            </w:r>
-                            <w:r>
-                              <w:rPr>
-                                <w:b/>
-                              </w:rPr>
-                              <w:t>duzentos</w:t>
-                            </w:r>
-                            <w:r>
-                              <w:rPr>
-                                <w:b/>
-                              </w:rPr>
-                              <w:t xml:space="preserve"> mil reais) </w:t>
-                            </w:r>
-                          </w:p>
-                        </w:txbxContent>
-                      </wps:txbx>
-                      <wps:bodyPr rot="0" spcFirstLastPara="0" vertOverflow="overflow" horzOverflow="overflow" vert="horz" wrap="square" lIns="91440" tIns="45720" rIns="91440" bIns="45720" numCol="1" spcCol="0" rtlCol="0" fromWordArt="0" anchor="t" anchorCtr="0" forceAA="0" compatLnSpc="1">
+                        </a:fontRef>
+                      </wps:style>
+                      <wps:bodyPr rot="0" spcFirstLastPara="0" vertOverflow="overflow" horzOverflow="overflow" vert="horz" wrap="square" lIns="91440" tIns="45720" rIns="91440" bIns="45720" numCol="1" spcCol="0" rtlCol="0" fromWordArt="0" anchor="ctr" anchorCtr="0" forceAA="0" compatLnSpc="1">
                         <a:prstTxWarp prst="textNoShape">
                           <a:avLst/>
                         </a:prstTxWarp>
@@ -2613,178 +2372,56 @@
                     </wps:wsp>
                   </a:graphicData>
                 </a:graphic>
-                <wp14:sizeRelH relativeFrom="margin">
-                  <wp14:pctWidth>0</wp14:pctWidth>
-                </wp14:sizeRelH>
-                <wp14:sizeRelV relativeFrom="margin">
-                  <wp14:pctHeight>0</wp14:pctHeight>
-                </wp14:sizeRelV>
               </wp:anchor>
             </w:drawing>
           </mc:Choice>
           <mc:Fallback>
             <w:pict>
-              <v:roundrect w14:anchorId="59A8CCA7" id="Caixa de Texto 48" o:spid="_x0000_s1032" style="position:absolute;left:0;text-align:left;margin-left:75.45pt;margin-top:95.8pt;width:280.5pt;height:48.75pt;z-index:251870256;visibility:visible;mso-wrap-style:square;mso-width-percent:0;mso-height-percent:0;mso-wrap-distance-left:9pt;mso-wrap-distance-top:0;mso-wrap-distance-right:9pt;mso-wrap-distance-bottom:0;mso-position-horizontal:absolute;mso-position-horizontal-relative:margin;mso-position-vertical:absolute;mso-position-vertical-relative:text;mso-width-percent:0;mso-height-percent:0;mso-width-relative:margin;mso-height-relative:margin;v-text-anchor:top" arcsize="10923f" o:gfxdata="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" fillcolor="white [3201]" strokecolor="#5a80a1" strokeweight=".5pt">
-                <v:textbox>
-                  <w:txbxContent>
-                    <w:p>
-                      <w:pPr>
-                        <w:pStyle w:val="3Text"/>
-                        <w:jc w:val="center"/>
-                        <w:rPr>
-                          <w:b/>
-                        </w:rPr>
-                      </w:pPr>
-                      <w:r>
-                        <w:rPr>
-                          <w:b/>
-                        </w:rPr>
-                        <w:t xml:space="preserve">R$ </w:t>
-                      </w:r>
-                      <w:r>
-                        <w:rPr>
-                          <w:b/>
-                        </w:rPr>
-                        <w:t>VALOR_DO_IMOVEL</w:t>
-                      </w:r>
-                    </w:p>
-                    <w:p>
-                      <w:pPr>
-                        <w:pStyle w:val="3Text"/>
-                        <w:jc w:val="center"/>
-                        <w:rPr>
-                          <w:b/>
-                          <w:bCs/>
-                        </w:rPr>
-                      </w:pPr>
-                      <w:r>
-                        <w:rPr>
-                          <w:b/>
-                        </w:rPr>
-                        <w:t>(</w:t>
-                      </w:r>
-                      <w:r>
-                        <w:rPr>
-                          <w:b/>
-                        </w:rPr>
-                        <w:t>duzentos</w:t>
-                      </w:r>
-                      <w:r>
-                        <w:rPr>
-                          <w:b/>
-                        </w:rPr>
-                        <w:t xml:space="preserve"> mil reais) </w:t>
-                      </w:r>
-                    </w:p>
-                  </w:txbxContent>
-                </v:textbox>
-                <w10:wrap type="topAndBottom" anchorx="margin"/>
+              <v:roundrect w14:anchorId="6EAB7C2A" id="Retângulo: Cantos Arredondados 28" o:spid="_x0000_s1026" style="position:absolute;margin-left:98.95pt;margin-top:5.65pt;width:224pt;height:66.5pt;z-index:251895856;visibility:visible;mso-wrap-style:square;mso-wrap-distance-left:9pt;mso-wrap-distance-top:0;mso-wrap-distance-right:9pt;mso-wrap-distance-bottom:0;mso-position-horizontal:absolute;mso-position-horizontal-relative:text;mso-position-vertical:absolute;mso-position-vertical-relative:text;v-text-anchor:middle" arcsize="10923f" o:gfxdata="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" filled="f" strokecolor="#09101d [484]">
+                <v:stroke joinstyle="miter"/>
               </v:roundrect>
             </w:pict>
           </mc:Fallback>
         </mc:AlternateContent>
       </w:r>
-      <w:r>
-        <w:rPr>
-          <w:spacing w:val="0"/>
-        </w:rPr>
-        <w:t xml:space="preserve">Por este documento, </w:t>
-      </w:r>
-      <w:r>
-        <w:rPr>
-          <w:spacing w:val="0"/>
-        </w:rPr>
-        <w:t>os</w:t>
-      </w:r>
-      <w:r>
-        <w:rPr>
-          <w:b/>
-          <w:bCs/>
-          <w:spacing w:val="0"/>
-        </w:rPr>
-        <w:t xml:space="preserve"> VENDEDORES</w:t>
-      </w:r>
-      <w:r>
-        <w:rPr>
-          <w:b/>
-          <w:bCs/>
-          <w:spacing w:val="0"/>
-        </w:rPr>
-        <w:t xml:space="preserve"> </w:t>
-      </w:r>
-      <w:r>
-        <w:t xml:space="preserve">obrigam-se a vender o </w:t>
-      </w:r>
-      <w:r>
-        <w:rPr>
-          <w:b/>
-        </w:rPr>
-        <w:t>imóvel</w:t>
-      </w:r>
-      <w:r>
-        <w:t xml:space="preserve"> descrito e caracterizado na cláusula 1.1, acima, e, de outra parte, </w:t>
-      </w:r>
-      <w:r>
-        <w:t>o</w:t>
-      </w:r>
-      <w:r>
-        <w:t>(</w:t>
-      </w:r>
-      <w:r>
-        <w:t>s</w:t>
-      </w:r>
-      <w:r>
-        <w:t>)</w:t>
-      </w:r>
-      <w:r>
-        <w:t xml:space="preserve"> </w:t>
-      </w:r>
-      <w:r>
-        <w:rPr>
-          <w:b/>
-        </w:rPr>
-        <w:t>COMPROMISSÁR</w:t>
-      </w:r>
-      <w:r>
-        <w:rPr>
-          <w:b/>
-        </w:rPr>
-        <w:t>IO</w:t>
-      </w:r>
-      <w:r>
-        <w:rPr>
-          <w:b/>
-        </w:rPr>
-        <w:t>(S)</w:t>
-      </w:r>
-      <w:r>
-        <w:rPr>
-          <w:b/>
-        </w:rPr>
-        <w:t xml:space="preserve"> </w:t>
-      </w:r>
-      <w:r>
-        <w:rPr>
-          <w:b/>
-        </w:rPr>
-        <w:t>COMPRADOR(ES)</w:t>
-      </w:r>
-      <w:r>
-        <w:t xml:space="preserve"> obriga</w:t>
-      </w:r>
-      <w:r>
-        <w:t>m</w:t>
-      </w:r>
-      <w:r>
-        <w:t xml:space="preserve">-se a comprá-lo, pelo preço fixo, certo e ajustado </w:t>
-      </w:r>
-      <w:r>
-        <w:t>no valor descrito abaixo:</w:t>
-      </w:r>
-    </w:p>
-    <w:p>
-      <w:pPr>
-        <w:pStyle w:val="3Text"/>
+    </w:p>
+    <w:p>
+      <w:pPr>
+        <w:pStyle w:val="3Text"/>
+        <w:jc w:val="center"/>
+        <w:rPr>
+          <w:b/>
+        </w:rPr>
+      </w:pPr>
+      <w:r>
+        <w:rPr>
+          <w:b/>
+        </w:rPr>
+        <w:t>R$ VALOR_DO_IMOVEL</w:t>
+      </w:r>
+    </w:p>
+    <w:p>
+      <w:pPr>
+        <w:pStyle w:val="3Text"/>
+        <w:jc w:val="center"/>
+        <w:rPr>
+          <w:b/>
+          <w:bCs/>
+        </w:rPr>
+      </w:pPr>
+      <w:r>
+        <w:rPr>
+          <w:b/>
+        </w:rPr>
+        <w:t xml:space="preserve">(duzentos mil reais) </w:t>
+      </w:r>
+    </w:p>
+    <w:p>
+      <w:pPr>
+        <w:pStyle w:val="3Text"/>
+        <w:rPr>
+          <w:u w:val="single"/>
+        </w:rPr>
       </w:pPr>
     </w:p>
     <w:p>
@@ -3447,7 +3084,7 @@
           </mc:Choice>
           <mc:Fallback>
             <w:pict>
-              <v:roundrect w14:anchorId="70D32C00" id="Caixa de Texto 49" o:spid="_x0000_s1035" style="position:absolute;left:0;text-align:left;margin-left:0;margin-top:20.5pt;width:157.8pt;height:26.75pt;z-index:251872304;visibility:visible;mso-wrap-style:square;mso-width-percent:0;mso-height-percent:0;mso-wrap-distance-left:9pt;mso-wrap-distance-top:0;mso-wrap-distance-right:9pt;mso-wrap-distance-bottom:0;mso-position-horizontal:left;mso-position-horizontal-relative:margin;mso-position-vertical:absolute;mso-position-vertical-relative:text;mso-width-percent:0;mso-height-percent:0;mso-width-relative:margin;mso-height-relative:margin;v-text-anchor:top" arcsize="10923f" o:gfxdata="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" fillcolor="#34404e" stroked="f" strokeweight=".5pt">
+              <v:roundrect w14:anchorId="70D32C00" id="Caixa de Texto 49" o:spid="_x0000_s1030" style="position:absolute;left:0;text-align:left;margin-left:0;margin-top:20.5pt;width:157.8pt;height:26.75pt;z-index:251872304;visibility:visible;mso-wrap-style:square;mso-width-percent:0;mso-height-percent:0;mso-wrap-distance-left:9pt;mso-wrap-distance-top:0;mso-wrap-distance-right:9pt;mso-wrap-distance-bottom:0;mso-position-horizontal:left;mso-position-horizontal-relative:margin;mso-position-vertical:absolute;mso-position-vertical-relative:text;mso-width-percent:0;mso-height-percent:0;mso-width-relative:margin;mso-height-relative:margin;v-text-anchor:top" arcsize="10923f" o:gfxdata="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" fillcolor="#34404e" stroked="f" strokeweight=".5pt">
                 <v:textbox>
                   <w:txbxContent>
                     <w:p>
@@ -4191,7 +3828,7 @@
           </mc:Choice>
           <mc:Fallback>
             <w:pict>
-              <v:roundrect w14:anchorId="063F08F0" id="Caixa de Texto 761434804" o:spid="_x0000_s1036" style="position:absolute;left:0;text-align:left;margin-left:0;margin-top:19.35pt;width:157.8pt;height:26.75pt;z-index:251893808;visibility:visible;mso-wrap-style:square;mso-width-percent:0;mso-height-percent:0;mso-wrap-distance-left:9pt;mso-wrap-distance-top:0;mso-wrap-distance-right:9pt;mso-wrap-distance-bottom:0;mso-position-horizontal:absolute;mso-position-horizontal-relative:margin;mso-position-vertical:absolute;mso-position-vertical-relative:text;mso-width-percent:0;mso-height-percent:0;mso-width-relative:margin;mso-height-relative:margin;v-text-anchor:top" arcsize="10923f" o:gfxdata="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" fillcolor="#34404e" stroked="f" strokeweight=".5pt">
+              <v:roundrect w14:anchorId="063F08F0" id="Caixa de Texto 761434804" o:spid="_x0000_s1031" style="position:absolute;left:0;text-align:left;margin-left:0;margin-top:19.35pt;width:157.8pt;height:26.75pt;z-index:251893808;visibility:visible;mso-wrap-style:square;mso-width-percent:0;mso-height-percent:0;mso-wrap-distance-left:9pt;mso-wrap-distance-top:0;mso-wrap-distance-right:9pt;mso-wrap-distance-bottom:0;mso-position-horizontal:absolute;mso-position-horizontal-relative:margin;mso-position-vertical:absolute;mso-position-vertical-relative:text;mso-width-percent:0;mso-height-percent:0;mso-width-relative:margin;mso-height-relative:margin;v-text-anchor:top" arcsize="10923f" o:gfxdata="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" fillcolor="#34404e" stroked="f" strokeweight=".5pt">
                 <v:textbox>
                   <w:txbxContent>
                     <w:p>
@@ -5188,7 +4825,7 @@
           </mc:Choice>
           <mc:Fallback>
             <w:pict>
-              <v:roundrect w14:anchorId="17A098E5" id="Caixa de Texto 5" o:spid="_x0000_s1037" style="position:absolute;left:0;text-align:left;margin-left:0;margin-top:22.5pt;width:309pt;height:26.75pt;z-index:251876400;visibility:visible;mso-wrap-style:square;mso-width-percent:0;mso-height-percent:0;mso-wrap-distance-left:9pt;mso-wrap-distance-top:0;mso-wrap-distance-right:9pt;mso-wrap-distance-bottom:0;mso-position-horizontal:left;mso-position-horizontal-relative:margin;mso-position-vertical:absolute;mso-position-vertical-relative:text;mso-width-percent:0;mso-height-percent:0;mso-width-relative:margin;mso-height-relative:margin;v-text-anchor:top" arcsize="10923f" o:gfxdata="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" fillcolor="#34404e" stroked="f" strokeweight=".5pt">
+              <v:roundrect w14:anchorId="17A098E5" id="Caixa de Texto 5" o:spid="_x0000_s1032" style="position:absolute;left:0;text-align:left;margin-left:0;margin-top:22.5pt;width:309pt;height:26.75pt;z-index:251876400;visibility:visible;mso-wrap-style:square;mso-width-percent:0;mso-height-percent:0;mso-wrap-distance-left:9pt;mso-wrap-distance-top:0;mso-wrap-distance-right:9pt;mso-wrap-distance-bottom:0;mso-position-horizontal:left;mso-position-horizontal-relative:margin;mso-position-vertical:absolute;mso-position-vertical-relative:text;mso-width-percent:0;mso-height-percent:0;mso-width-relative:margin;mso-height-relative:margin;v-text-anchor:top" arcsize="10923f" o:gfxdata="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" fillcolor="#34404e" stroked="f" strokeweight=".5pt">
                 <v:textbox>
                   <w:txbxContent>
                     <w:p>
@@ -5635,7 +5272,7 @@
           </mc:Choice>
           <mc:Fallback>
             <w:pict>
-              <v:roundrect w14:anchorId="782AC9A8" id="Caixa de Texto 17" o:spid="_x0000_s1038" style="position:absolute;left:0;text-align:left;margin-left:0;margin-top:0;width:85.8pt;height:27pt;z-index:251878448;visibility:visible;mso-wrap-style:square;mso-width-percent:0;mso-height-percent:0;mso-wrap-distance-left:9pt;mso-wrap-distance-top:0;mso-wrap-distance-right:9pt;mso-wrap-distance-bottom:0;mso-position-horizontal:left;mso-position-horizontal-relative:margin;mso-position-vertical:absolute;mso-position-vertical-relative:text;mso-width-percent:0;mso-height-percent:0;mso-width-relative:margin;mso-height-relative:margin;v-text-anchor:top" arcsize="10923f" o:gfxdata="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" fillcolor="#34404e" stroked="f" strokeweight=".5pt">
+              <v:roundrect w14:anchorId="782AC9A8" id="Caixa de Texto 17" o:spid="_x0000_s1033" style="position:absolute;left:0;text-align:left;margin-left:0;margin-top:0;width:85.8pt;height:27pt;z-index:251878448;visibility:visible;mso-wrap-style:square;mso-width-percent:0;mso-height-percent:0;mso-wrap-distance-left:9pt;mso-wrap-distance-top:0;mso-wrap-distance-right:9pt;mso-wrap-distance-bottom:0;mso-position-horizontal:left;mso-position-horizontal-relative:margin;mso-position-vertical:absolute;mso-position-vertical-relative:text;mso-width-percent:0;mso-height-percent:0;mso-width-relative:margin;mso-height-relative:margin;v-text-anchor:top" arcsize="10923f" o:gfxdata="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" fillcolor="#34404e" stroked="f" strokeweight=".5pt">
                 <v:textbox>
                   <w:txbxContent>
                     <w:p>
@@ -6641,7 +6278,7 @@
         </mc:Choice>
         <mc:Fallback>
           <w:pict>
-            <v:rect w14:anchorId="6AF1E2B2" id="Retângulo 14" o:spid="_x0000_s1039" style="position:absolute;margin-left:-561.25pt;margin-top:795pt;width:114pt;height:25.2pt;z-index:251669504;visibility:visible;mso-wrap-style:square;mso-width-percent:0;mso-height-percent:0;mso-wrap-distance-left:9pt;mso-wrap-distance-top:0;mso-wrap-distance-right:9pt;mso-wrap-distance-bottom:0;mso-position-horizontal:absolute;mso-position-horizontal-relative:right-margin-area;mso-position-vertical:absolute;mso-position-vertical-relative:page;mso-width-percent:0;mso-height-percent:0;mso-width-relative:right-margin-area;mso-height-relative:page;v-text-anchor:top" o:gfxdata="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" o:allowincell="f" filled="f" stroked="f">
+            <v:rect w14:anchorId="6AF1E2B2" id="Retângulo 14" o:spid="_x0000_s1034" style="position:absolute;margin-left:-561.25pt;margin-top:795pt;width:114pt;height:25.2pt;z-index:251669504;visibility:visible;mso-wrap-style:square;mso-width-percent:0;mso-height-percent:0;mso-wrap-distance-left:9pt;mso-wrap-distance-top:0;mso-wrap-distance-right:9pt;mso-wrap-distance-bottom:0;mso-position-horizontal:absolute;mso-position-horizontal-relative:right-margin-area;mso-position-vertical:absolute;mso-position-vertical-relative:page;mso-width-percent:0;mso-height-percent:0;mso-width-relative:right-margin-area;mso-height-relative:page;v-text-anchor:top" o:gfxdata="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" o:allowincell="f" filled="f" stroked="f">
               <v:textbox inset="0,,0">
                 <w:txbxContent>
                   <w:p>
@@ -6801,7 +6438,7 @@
         </mc:Choice>
         <mc:Fallback>
           <w:pict>
-            <v:roundrect w14:anchorId="01EA722E" id="Retângulo: Cantos Arredondados 53" o:spid="_x0000_s1040" style="position:absolute;margin-left:-230.3pt;margin-top:44.75pt;width:466.8pt;height:22.8pt;z-index:251667456;visibility:visible;mso-wrap-style:square;mso-height-percent:0;mso-wrap-distance-left:9pt;mso-wrap-distance-top:0;mso-wrap-distance-right:9pt;mso-wrap-distance-bottom:0;mso-position-horizontal:absolute;mso-position-horizontal-relative:text;mso-position-vertical:absolute;mso-position-vertical-relative:text;mso-height-percent:0;mso-height-relative:margin;v-text-anchor:middle" arcsize="10923f" o:gfxdata="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" fillcolor="#34404e" stroked="f" strokeweight="1pt">
+            <v:roundrect w14:anchorId="01EA722E" id="Retângulo: Cantos Arredondados 53" o:spid="_x0000_s1035" style="position:absolute;margin-left:-230.3pt;margin-top:44.75pt;width:466.8pt;height:22.8pt;z-index:251667456;visibility:visible;mso-wrap-style:square;mso-height-percent:0;mso-wrap-distance-left:9pt;mso-wrap-distance-top:0;mso-wrap-distance-right:9pt;mso-wrap-distance-bottom:0;mso-position-horizontal:absolute;mso-position-horizontal-relative:text;mso-position-vertical:absolute;mso-position-vertical-relative:text;mso-height-percent:0;mso-height-relative:margin;v-text-anchor:middle" arcsize="10923f" o:gfxdata="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" fillcolor="#34404e" stroked="f" strokeweight="1pt">
               <v:stroke joinstyle="miter"/>
               <v:textbox>
                 <w:txbxContent>
@@ -7048,7 +6685,7 @@
               <v:stroke joinstyle="miter"/>
               <v:path gradientshapeok="t" o:connecttype="rect"/>
             </v:shapetype>
-            <v:shape id="Caixa de Texto 52" o:spid="_x0000_s1041" type="#_x0000_t202" style="position:absolute;margin-left:300.9pt;margin-top:21.55pt;width:162.4pt;height:39.9pt;z-index:251663360;visibility:visible;mso-wrap-style:square;mso-width-percent:0;mso-height-percent:0;mso-wrap-distance-left:9pt;mso-wrap-distance-top:0;mso-wrap-distance-right:9pt;mso-wrap-distance-bottom:0;mso-position-horizontal:absolute;mso-position-horizontal-relative:margin;mso-position-vertical:absolute;mso-position-vertical-relative:text;mso-width-percent:0;mso-height-percent:0;mso-width-relative:margin;mso-height-relative:margin;v-text-anchor:top" o:gfxdata="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" filled="f" stroked="f" strokeweight=".5pt">
+            <v:shape id="Caixa de Texto 52" o:spid="_x0000_s1036" type="#_x0000_t202" style="position:absolute;margin-left:300.9pt;margin-top:21.55pt;width:162.4pt;height:39.9pt;z-index:251663360;visibility:visible;mso-wrap-style:square;mso-width-percent:0;mso-height-percent:0;mso-wrap-distance-left:9pt;mso-wrap-distance-top:0;mso-wrap-distance-right:9pt;mso-wrap-distance-bottom:0;mso-position-horizontal:absolute;mso-position-horizontal-relative:margin;mso-position-vertical:absolute;mso-position-vertical-relative:text;mso-width-percent:0;mso-height-percent:0;mso-width-relative:margin;mso-height-relative:margin;v-text-anchor:top" o:gfxdata="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" filled="f" stroked="f" strokeweight=".5pt">
               <v:textbox>
                 <w:txbxContent>
                   <w:p>
@@ -7302,7 +6939,7 @@
         </mc:Choice>
         <mc:Fallback>
           <w:pict>
-            <v:shape w14:anchorId="1AD2D8C7" id="Caixa de Texto 40" o:spid="_x0000_s1042" type="#_x0000_t202" style="position:absolute;margin-left:-5.25pt;margin-top:20.7pt;width:151.85pt;height:43.2pt;z-index:251660288;visibility:visible;mso-wrap-style:square;mso-width-percent:0;mso-height-percent:0;mso-wrap-distance-left:9pt;mso-wrap-distance-top:0;mso-wrap-distance-right:9pt;mso-wrap-distance-bottom:0;mso-position-horizontal:absolute;mso-position-horizontal-relative:text;mso-position-vertical:absolute;mso-position-vertical-relative:text;mso-width-percent:0;mso-height-percent:0;mso-width-relative:margin;mso-height-relative:margin;v-text-anchor:top" o:gfxdata="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" filled="f" stroked="f" strokeweight=".5pt">
+            <v:shape w14:anchorId="1AD2D8C7" id="Caixa de Texto 40" o:spid="_x0000_s1037" type="#_x0000_t202" style="position:absolute;margin-left:-5.25pt;margin-top:20.7pt;width:151.85pt;height:43.2pt;z-index:251660288;visibility:visible;mso-wrap-style:square;mso-width-percent:0;mso-height-percent:0;mso-wrap-distance-left:9pt;mso-wrap-distance-top:0;mso-wrap-distance-right:9pt;mso-wrap-distance-bottom:0;mso-position-horizontal:absolute;mso-position-horizontal-relative:text;mso-position-vertical:absolute;mso-position-vertical-relative:text;mso-width-percent:0;mso-height-percent:0;mso-width-relative:margin;mso-height-relative:margin;v-text-anchor:top" o:gfxdata="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" filled="f" stroked="f" strokeweight=".5pt">
               <v:textbox>
                 <w:txbxContent>
                   <w:p>
@@ -7817,7 +7454,7 @@
         </mc:Choice>
         <mc:Fallback>
           <w:pict>
-            <v:shape w14:anchorId="650CA0A1" id="Caixa de Texto 43" o:spid="_x0000_s1043" type="#_x0000_t202" style="position:absolute;margin-left:148.95pt;margin-top:.8pt;width:133.2pt;height:47.45pt;z-index:251661312;visibility:visible;mso-wrap-style:square;mso-height-percent:0;mso-wrap-distance-left:9pt;mso-wrap-distance-top:0;mso-wrap-distance-right:9pt;mso-wrap-distance-bottom:0;mso-position-horizontal:absolute;mso-position-horizontal-relative:text;mso-position-vertical:absolute;mso-position-vertical-relative:text;mso-height-percent:0;mso-height-relative:margin;v-text-anchor:top" o:gfxdata="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" filled="f" stroked="f" strokeweight=".5pt">
+            <v:shape w14:anchorId="650CA0A1" id="Caixa de Texto 43" o:spid="_x0000_s1038" type="#_x0000_t202" style="position:absolute;margin-left:148.95pt;margin-top:.8pt;width:133.2pt;height:47.45pt;z-index:251661312;visibility:visible;mso-wrap-style:square;mso-height-percent:0;mso-wrap-distance-left:9pt;mso-wrap-distance-top:0;mso-wrap-distance-right:9pt;mso-wrap-distance-bottom:0;mso-position-horizontal:absolute;mso-position-horizontal-relative:text;mso-position-vertical:absolute;mso-position-vertical-relative:text;mso-height-percent:0;mso-height-relative:margin;v-text-anchor:top" o:gfxdata="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" filled="f" stroked="f" strokeweight=".5pt">
               <v:textbox>
                 <w:txbxContent>
                   <w:p>

</xml_diff>

<commit_message>
Editando quebra de paginas no documento Word
</commit_message>
<xml_diff>
--- a/contrato_motive.docx
+++ b/contrato_motive.docx
@@ -789,6 +789,7 @@
           <w:b/>
           <w:bCs/>
           <w:noProof/>
+          <w:color w:val="002060"/>
         </w:rPr>
         <w:drawing>
           <wp:anchor distT="0" distB="0" distL="114300" distR="114300" simplePos="0" relativeHeight="251861040" behindDoc="0" locked="0" layoutInCell="1" allowOverlap="1" wp14:anchorId="2445EA74" wp14:editId="7CA308E1">
@@ -849,6 +850,7 @@
         <w:rPr>
           <w:b/>
           <w:bCs/>
+          <w:color w:val="002060"/>
         </w:rPr>
         <w:t>NOME_VENDEDOR</w:t>
       </w:r>
@@ -856,13 +858,25 @@
         <w:t>, inscrito na cédula de identidade RG n°</w:t>
       </w:r>
       <w:r>
-        <w:t xml:space="preserve"> RG_VENDEDOR</w:t>
+        <w:t xml:space="preserve"> </w:t>
+      </w:r>
+      <w:r>
+        <w:rPr>
+          <w:color w:val="002060"/>
+        </w:rPr>
+        <w:t>RG_VENDEDOR</w:t>
       </w:r>
       <w:r>
         <w:t xml:space="preserve">, inscrito no CPF sob n° </w:t>
       </w:r>
       <w:r>
-        <w:t xml:space="preserve">CPF_VENDEDOR; </w:t>
+        <w:rPr>
+          <w:color w:val="002060"/>
+        </w:rPr>
+        <w:t>CPF_VENDEDOR</w:t>
+      </w:r>
+      <w:r>
+        <w:t xml:space="preserve">; </w:t>
       </w:r>
       <w:r>
         <w:t>residente</w:t>
@@ -880,6 +894,9 @@
         <w:t xml:space="preserve"> à </w:t>
       </w:r>
       <w:r>
+        <w:rPr>
+          <w:color w:val="002060"/>
+        </w:rPr>
         <w:t>ENDERECO_VENDEDOR</w:t>
       </w:r>
       <w:r>
@@ -892,59 +909,50 @@
     <w:p>
       <w:pPr>
         <w:pStyle w:val="3Text"/>
-        <w:ind w:left="1134"/>
-      </w:pPr>
-      <w:r>
-        <w:rPr>
-          <w:szCs w:val="18"/>
-        </w:rPr>
-        <w:t>CATEGORIA_IMOVEL</w:t>
-      </w:r>
-    </w:p>
-    <w:p>
-      <w:pPr>
-        <w:pStyle w:val="3Text"/>
-        <w:ind w:left="1134"/>
-      </w:pPr>
-      <w:r>
-        <w:t>ENDERECO</w:t>
-      </w:r>
-      <w:r>
-        <w:t>_IMOVEL</w:t>
-      </w:r>
-    </w:p>
-    <w:p>
-      <w:pPr>
-        <w:pStyle w:val="3Text"/>
-        <w:ind w:left="1134"/>
-      </w:pPr>
-      <w:r>
-        <w:t>NUM_DA_</w:t>
-      </w:r>
-      <w:proofErr w:type="gramStart"/>
-      <w:r>
-        <w:t>MATRICULA</w:t>
-      </w:r>
-      <w:proofErr w:type="gramEnd"/>
-    </w:p>
-    <w:p>
-      <w:pPr>
-        <w:pStyle w:val="3Text"/>
-        <w:ind w:left="1134"/>
-        <w:rPr>
-          <w:b/>
-          <w:bCs/>
-          <w:u w:val="single"/>
-        </w:rPr>
-      </w:pPr>
-      <w:r>
-        <w:t>CARTORIO</w:t>
-      </w:r>
-    </w:p>
-    <w:p>
-      <w:pPr>
-        <w:pStyle w:val="3Text"/>
-        <w:ind w:left="1134"/>
+      </w:pPr>
+    </w:p>
+    <w:p>
+      <w:pPr>
+        <w:pStyle w:val="3Text"/>
+        <w:rPr>
+          <w:b/>
+          <w:bCs/>
+          <w:sz w:val="28"/>
+          <w:szCs w:val="24"/>
+        </w:rPr>
+      </w:pPr>
+    </w:p>
+    <w:p>
+      <w:pPr>
+        <w:pStyle w:val="3Text"/>
+        <w:rPr>
+          <w:b/>
+          <w:bCs/>
+          <w:sz w:val="28"/>
+          <w:szCs w:val="24"/>
+        </w:rPr>
+      </w:pPr>
+    </w:p>
+    <w:p>
+      <w:pPr>
+        <w:pStyle w:val="3Text"/>
+        <w:rPr>
+          <w:b/>
+          <w:bCs/>
+          <w:sz w:val="28"/>
+          <w:szCs w:val="24"/>
+        </w:rPr>
+      </w:pPr>
+    </w:p>
+    <w:p>
+      <w:pPr>
+        <w:pStyle w:val="3Text"/>
+        <w:rPr>
+          <w:b/>
+          <w:bCs/>
+          <w:sz w:val="28"/>
+          <w:szCs w:val="24"/>
+        </w:rPr>
       </w:pPr>
     </w:p>
     <w:p>
@@ -1164,6 +1172,7 @@
           <w:b/>
           <w:bCs/>
           <w:noProof/>
+          <w:color w:val="002060"/>
         </w:rPr>
         <mc:AlternateContent>
           <mc:Choice Requires="wps">
@@ -1250,6 +1259,7 @@
           <w:b/>
           <w:bCs/>
           <w:noProof/>
+          <w:color w:val="002060"/>
         </w:rPr>
         <w:drawing>
           <wp:anchor distT="0" distB="0" distL="114300" distR="114300" simplePos="0" relativeHeight="251866160" behindDoc="0" locked="0" layoutInCell="1" allowOverlap="1" wp14:anchorId="073ADE58" wp14:editId="16C448CA">
@@ -1316,6 +1326,7 @@
         <w:rPr>
           <w:b/>
           <w:bCs/>
+          <w:color w:val="002060"/>
         </w:rPr>
         <w:t>NOME_COMPRADOR</w:t>
       </w:r>
@@ -1323,13 +1334,25 @@
         <w:t>, inscrito na cédula de identidade RG n°</w:t>
       </w:r>
       <w:r>
-        <w:t xml:space="preserve"> RG_COMPRADOR</w:t>
+        <w:t xml:space="preserve"> </w:t>
+      </w:r>
+      <w:r>
+        <w:rPr>
+          <w:color w:val="002060"/>
+        </w:rPr>
+        <w:t>RG_COMPRADOR</w:t>
       </w:r>
       <w:r>
         <w:t xml:space="preserve">, inscrito no CPF sob n° </w:t>
       </w:r>
       <w:r>
-        <w:t xml:space="preserve">CPF_COMPRADOR; </w:t>
+        <w:rPr>
+          <w:color w:val="002060"/>
+        </w:rPr>
+        <w:t>CPF_COMPRADOR</w:t>
+      </w:r>
+      <w:r>
+        <w:t xml:space="preserve">; </w:t>
       </w:r>
       <w:r>
         <w:t>residente</w:t>
@@ -1347,6 +1370,9 @@
         <w:t xml:space="preserve"> à </w:t>
       </w:r>
       <w:r>
+        <w:rPr>
+          <w:color w:val="002060"/>
+        </w:rPr>
         <w:t>ENDERECO_COMPRADOR</w:t>
       </w:r>
       <w:r>
@@ -1359,7 +1385,6 @@
     <w:p>
       <w:pPr>
         <w:pStyle w:val="3Text"/>
-        <w:ind w:left="1134"/>
       </w:pPr>
     </w:p>
     <w:p>
@@ -1429,9 +1454,18 @@
     <w:p>
       <w:pPr>
         <w:pStyle w:val="3Text"/>
-      </w:pPr>
-      <w:r>
-        <w:t>Conjuntamente denominadas como “</w:t>
+        <w:rPr>
+          <w:rStyle w:val="jsgrdq"/>
+        </w:rPr>
+      </w:pPr>
+      <w:r>
+        <w:t>Conjuntamente denominadas como</w:t>
+      </w:r>
+      <w:r>
+        <w:t xml:space="preserve"> </w:t>
+      </w:r>
+      <w:r>
+        <w:t>“</w:t>
       </w:r>
       <w:r>
         <w:rPr>
@@ -1442,17 +1476,9 @@
       <w:r>
         <w:t>”, as quais resolvem celebrar o presente instrumento particular, que será integralmente regido pelas cláusulas, condições e estipulações adiante ordenadas, a saber:</w:t>
       </w:r>
-    </w:p>
-    <w:p>
-      <w:pPr>
-        <w:pStyle w:val="3Text"/>
-        <w:rPr>
-          <w:rStyle w:val="jsgrdq"/>
-          <w:b/>
-          <w:bCs/>
-          <w:color w:val="auto"/>
-        </w:rPr>
-      </w:pPr>
+      <w:r>
+        <w:br w:type="page"/>
+      </w:r>
     </w:p>
     <w:p>
       <w:pPr>
@@ -1479,6 +1505,7 @@
           <w:sz w:val="28"/>
           <w:szCs w:val="24"/>
         </w:rPr>
+        <w:lastRenderedPageBreak/>
         <w:t>CLÁUSULAS</w:t>
       </w:r>
       <w:r>
@@ -1828,7 +1855,20 @@
         <w:rPr>
           <w:szCs w:val="18"/>
         </w:rPr>
-        <w:t>(a) CATEGORIA_IMOVEL locali</w:t>
+        <w:t xml:space="preserve">(a) </w:t>
+      </w:r>
+      <w:r>
+        <w:rPr>
+          <w:color w:val="002060"/>
+          <w:szCs w:val="18"/>
+        </w:rPr>
+        <w:t xml:space="preserve">CATEGORIA_IMOVEL </w:t>
+      </w:r>
+      <w:r>
+        <w:rPr>
+          <w:szCs w:val="18"/>
+        </w:rPr>
+        <w:t>locali</w:t>
       </w:r>
       <w:r>
         <w:t>zad</w:t>
@@ -1840,25 +1880,49 @@
         <w:t xml:space="preserve"> </w:t>
       </w:r>
       <w:r>
-        <w:t>na ENDERECO</w:t>
-      </w:r>
-      <w:r>
+        <w:t xml:space="preserve">na </w:t>
+      </w:r>
+      <w:r>
+        <w:rPr>
+          <w:color w:val="002060"/>
+        </w:rPr>
+        <w:t>ENDERECO</w:t>
+      </w:r>
+      <w:r>
+        <w:rPr>
+          <w:color w:val="002060"/>
+        </w:rPr>
         <w:t>_</w:t>
       </w:r>
       <w:r>
-        <w:t>IMOVEL,</w:t>
+        <w:rPr>
+          <w:color w:val="002060"/>
+        </w:rPr>
+        <w:t>IMOVEL</w:t>
+      </w:r>
+      <w:r>
+        <w:t>,</w:t>
       </w:r>
       <w:r>
         <w:t xml:space="preserve"> objeto da matrícula nº </w:t>
       </w:r>
       <w:r>
+        <w:rPr>
+          <w:color w:val="002060"/>
+        </w:rPr>
         <w:t>NUM_</w:t>
       </w:r>
       <w:r>
+        <w:rPr>
+          <w:color w:val="002060"/>
+        </w:rPr>
         <w:t>DA_</w:t>
       </w:r>
       <w:proofErr w:type="gramStart"/>
       <w:r>
+        <w:rPr>
+          <w:color w:val="002060"/>
+        </w:rPr>
         <w:t>MATRICULA</w:t>
       </w:r>
       <w:proofErr w:type="gramEnd"/>
@@ -1869,7 +1933,13 @@
         <w:t xml:space="preserve"> do Oficial de Registro de Imóveis </w:t>
       </w:r>
       <w:r>
-        <w:t>de CARTORIO</w:t>
+        <w:t xml:space="preserve">de </w:t>
+      </w:r>
+      <w:r>
+        <w:rPr>
+          <w:color w:val="002060"/>
+        </w:rPr>
+        <w:t>CARTORIO</w:t>
       </w:r>
       <w:r>
         <w:t xml:space="preserve">, assim descrito e caracterizado, denominado “imóvel”. </w:t>
@@ -1983,31 +2053,13 @@
         </w:rPr>
         <w:t>, em caso de eventual divergência entre a descrição do imóvel e o de fato existente na área, permanecendo em vigor o presente instrumento.</w:t>
       </w:r>
-    </w:p>
-    <w:p>
-      <w:pPr>
-        <w:pStyle w:val="3Text"/>
-      </w:pPr>
-    </w:p>
-    <w:p>
-      <w:pPr>
-        <w:pStyle w:val="3Text"/>
-      </w:pPr>
-    </w:p>
-    <w:p>
-      <w:pPr>
-        <w:pStyle w:val="3Text"/>
-      </w:pPr>
-    </w:p>
-    <w:p>
-      <w:pPr>
-        <w:pStyle w:val="3Text"/>
-      </w:pPr>
-    </w:p>
-    <w:p>
-      <w:pPr>
-        <w:pStyle w:val="3Text"/>
-      </w:pPr>
+      <w:r>
+        <w:rPr>
+          <w:b w:val="0"/>
+          <w:bCs w:val="0"/>
+        </w:rPr>
+        <w:br w:type="page"/>
+      </w:r>
     </w:p>
     <w:p>
       <w:pPr>
@@ -2397,7 +2449,14 @@
         <w:rPr>
           <w:b/>
         </w:rPr>
-        <w:t>R$ VALOR_DO_IMOVEL</w:t>
+        <w:t xml:space="preserve">R$ </w:t>
+      </w:r>
+      <w:r>
+        <w:rPr>
+          <w:b/>
+          <w:color w:val="002060"/>
+        </w:rPr>
+        <w:t>VALOR_DO_IMOVEL</w:t>
       </w:r>
     </w:p>
     <w:p>
@@ -2438,14 +2497,6 @@
       <w:r>
         <w:t>ser pago da forma abaixo convencionada:</w:t>
       </w:r>
-    </w:p>
-    <w:p>
-      <w:pPr>
-        <w:pStyle w:val="3Text"/>
-        <w:rPr>
-          <w:spacing w:val="0"/>
-        </w:rPr>
-      </w:pPr>
     </w:p>
     <w:p>
       <w:pPr>
@@ -2473,6 +2524,7 @@
         <w:rPr>
           <w:b w:val="0"/>
           <w:bCs w:val="0"/>
+          <w:color w:val="002060"/>
         </w:rPr>
         <w:t>VALOR_SINAL</w:t>
       </w:r>
@@ -2480,8 +2532,16 @@
         <w:rPr>
           <w:b w:val="0"/>
           <w:bCs w:val="0"/>
-        </w:rPr>
-        <w:t xml:space="preserve"> (</w:t>
+          <w:color w:val="002060"/>
+        </w:rPr>
+        <w:t xml:space="preserve"> </w:t>
+      </w:r>
+      <w:r>
+        <w:rPr>
+          <w:b w:val="0"/>
+          <w:bCs w:val="0"/>
+        </w:rPr>
+        <w:t>(</w:t>
       </w:r>
       <w:r>
         <w:rPr>
@@ -2545,6 +2605,7 @@
         <w:rPr>
           <w:b w:val="0"/>
           <w:bCs w:val="0"/>
+          <w:color w:val="002060"/>
         </w:rPr>
         <w:t>VALOR_FGTS</w:t>
       </w:r>
@@ -2552,8 +2613,16 @@
         <w:rPr>
           <w:b w:val="0"/>
           <w:bCs w:val="0"/>
-        </w:rPr>
-        <w:t xml:space="preserve"> (</w:t>
+          <w:color w:val="002060"/>
+        </w:rPr>
+        <w:t xml:space="preserve"> </w:t>
+      </w:r>
+      <w:r>
+        <w:rPr>
+          <w:b w:val="0"/>
+          <w:bCs w:val="0"/>
+        </w:rPr>
+        <w:t>(</w:t>
       </w:r>
       <w:r>
         <w:rPr>
@@ -2606,6 +2675,7 @@
         <w:rPr>
           <w:b w:val="0"/>
           <w:bCs w:val="0"/>
+          <w:color w:val="002060"/>
         </w:rPr>
         <w:t>VALOR_RECURSOS</w:t>
       </w:r>
@@ -2613,6 +2683,7 @@
         <w:rPr>
           <w:b w:val="0"/>
           <w:bCs w:val="0"/>
+          <w:color w:val="002060"/>
         </w:rPr>
         <w:t xml:space="preserve"> </w:t>
       </w:r>
@@ -2656,6 +2727,7 @@
         <w:rPr>
           <w:b w:val="0"/>
           <w:bCs w:val="0"/>
+          <w:color w:val="002060"/>
         </w:rPr>
         <w:t>VALOR_FINANCIAMENTO</w:t>
       </w:r>
@@ -2663,8 +2735,16 @@
         <w:rPr>
           <w:b w:val="0"/>
           <w:bCs w:val="0"/>
-        </w:rPr>
-        <w:t xml:space="preserve"> (</w:t>
+          <w:color w:val="002060"/>
+        </w:rPr>
+        <w:t xml:space="preserve"> </w:t>
+      </w:r>
+      <w:r>
+        <w:rPr>
+          <w:b w:val="0"/>
+          <w:bCs w:val="0"/>
+        </w:rPr>
+        <w:t>(</w:t>
       </w:r>
       <w:r>
         <w:rPr>
@@ -2717,6 +2797,11 @@
         <w:spacing w:before="240" w:after="240" w:line="360" w:lineRule="auto"/>
         <w:ind w:left="284"/>
         <w:jc w:val="both"/>
+        <w:rPr>
+          <w:rFonts w:ascii="Arial" w:hAnsi="Arial" w:cs="Arial"/>
+          <w:sz w:val="24"/>
+          <w:szCs w:val="24"/>
+        </w:rPr>
       </w:pPr>
       <w:r>
         <w:rPr>
@@ -2876,71 +2961,206 @@
           <w:sz w:val="24"/>
           <w:szCs w:val="24"/>
         </w:rPr>
-        <w:t xml:space="preserve">). </w:t>
-      </w:r>
-    </w:p>
-    <w:p>
-      <w:pPr>
-        <w:pStyle w:val="3Text"/>
-        <w:rPr>
-          <w:spacing w:val="0"/>
-        </w:rPr>
-      </w:pPr>
-    </w:p>
-    <w:p>
-      <w:pPr>
-        <w:pStyle w:val="3Text"/>
-        <w:rPr>
-          <w:spacing w:val="0"/>
-        </w:rPr>
-      </w:pPr>
-    </w:p>
-    <w:p>
-      <w:pPr>
-        <w:pStyle w:val="3Text"/>
-        <w:rPr>
-          <w:spacing w:val="0"/>
-        </w:rPr>
-      </w:pPr>
-    </w:p>
-    <w:p>
-      <w:pPr>
-        <w:pStyle w:val="3Text"/>
-        <w:rPr>
-          <w:spacing w:val="0"/>
-        </w:rPr>
-      </w:pPr>
-    </w:p>
-    <w:p>
-      <w:pPr>
-        <w:pStyle w:val="3Text"/>
-        <w:rPr>
-          <w:spacing w:val="0"/>
-        </w:rPr>
-      </w:pPr>
-    </w:p>
-    <w:p>
-      <w:pPr>
-        <w:pStyle w:val="3Text"/>
-        <w:rPr>
-          <w:spacing w:val="0"/>
-        </w:rPr>
-      </w:pPr>
-    </w:p>
-    <w:p>
-      <w:pPr>
-        <w:pStyle w:val="3Text"/>
-        <w:rPr>
-          <w:spacing w:val="0"/>
-        </w:rPr>
-      </w:pPr>
+        <w:t>).</w:t>
+      </w:r>
+    </w:p>
+    <w:p>
+      <w:pPr>
+        <w:spacing w:before="240" w:after="240" w:line="360" w:lineRule="auto"/>
+        <w:ind w:left="284"/>
+        <w:jc w:val="both"/>
+        <w:rPr>
+          <w:rFonts w:ascii="Arial" w:hAnsi="Arial" w:cs="Arial"/>
+          <w:sz w:val="24"/>
+          <w:szCs w:val="24"/>
+        </w:rPr>
+      </w:pPr>
+      <w:r>
+        <w:rPr>
+          <w:rFonts w:ascii="Arial" w:hAnsi="Arial" w:cs="Arial"/>
+          <w:b/>
+          <w:bCs/>
+          <w:sz w:val="24"/>
+          <w:szCs w:val="24"/>
+        </w:rPr>
+        <w:t>OBS:</w:t>
+      </w:r>
+      <w:r>
+        <w:rPr>
+          <w:rFonts w:ascii="Arial" w:hAnsi="Arial" w:cs="Arial"/>
+          <w:sz w:val="24"/>
+          <w:szCs w:val="24"/>
+        </w:rPr>
+        <w:t xml:space="preserve"> No contrato de compra e venda do</w:t>
+      </w:r>
+      <w:r>
+        <w:rPr>
+          <w:rFonts w:ascii="Arial" w:hAnsi="Arial" w:cs="Arial"/>
+          <w:sz w:val="24"/>
+          <w:szCs w:val="24"/>
+        </w:rPr>
+        <w:t xml:space="preserve"> banco</w:t>
+      </w:r>
+      <w:r>
+        <w:rPr>
+          <w:rFonts w:ascii="Arial" w:hAnsi="Arial" w:cs="Arial"/>
+          <w:sz w:val="24"/>
+          <w:szCs w:val="24"/>
+        </w:rPr>
+        <w:t xml:space="preserve"> </w:t>
+      </w:r>
+      <w:r>
+        <w:rPr>
+          <w:rFonts w:ascii="Arial" w:hAnsi="Arial" w:cs="Arial"/>
+          <w:color w:val="002060"/>
+          <w:sz w:val="24"/>
+          <w:szCs w:val="24"/>
+        </w:rPr>
+        <w:t>NOME_BANCO</w:t>
+      </w:r>
+      <w:r>
+        <w:rPr>
+          <w:rFonts w:ascii="Arial" w:hAnsi="Arial" w:cs="Arial"/>
+          <w:sz w:val="24"/>
+          <w:szCs w:val="24"/>
+        </w:rPr>
+        <w:t xml:space="preserve">, o valor do imóvel será apresentado pelo valor de avaliação atribuído pelo credenciado </w:t>
+      </w:r>
+      <w:r>
+        <w:rPr>
+          <w:rFonts w:ascii="Arial" w:hAnsi="Arial" w:cs="Arial"/>
+          <w:color w:val="002060"/>
+          <w:sz w:val="24"/>
+          <w:szCs w:val="24"/>
+        </w:rPr>
+        <w:t>NOME_BANCO</w:t>
+      </w:r>
+      <w:r>
+        <w:rPr>
+          <w:rFonts w:ascii="Arial" w:hAnsi="Arial" w:cs="Arial"/>
+          <w:sz w:val="24"/>
+          <w:szCs w:val="24"/>
+        </w:rPr>
+        <w:t xml:space="preserve">, sendo neste caso o valor de </w:t>
+      </w:r>
+      <w:r>
+        <w:rPr>
+          <w:rFonts w:ascii="Arial" w:hAnsi="Arial" w:cs="Arial"/>
+          <w:b/>
+          <w:bCs/>
+          <w:sz w:val="24"/>
+          <w:szCs w:val="24"/>
+        </w:rPr>
+        <w:t>R$</w:t>
+      </w:r>
+      <w:r>
+        <w:rPr>
+          <w:rFonts w:ascii="Arial" w:hAnsi="Arial" w:cs="Arial"/>
+          <w:b/>
+          <w:bCs/>
+          <w:sz w:val="24"/>
+          <w:szCs w:val="24"/>
+        </w:rPr>
+        <w:t xml:space="preserve"> </w:t>
+      </w:r>
+      <w:r>
+        <w:rPr>
+          <w:rFonts w:ascii="Arial" w:hAnsi="Arial" w:cs="Arial"/>
+          <w:b/>
+          <w:bCs/>
+          <w:sz w:val="24"/>
+          <w:szCs w:val="24"/>
+        </w:rPr>
+        <w:t>340</w:t>
+      </w:r>
+      <w:r>
+        <w:rPr>
+          <w:rFonts w:ascii="Arial" w:hAnsi="Arial" w:cs="Arial"/>
+          <w:b/>
+          <w:bCs/>
+          <w:sz w:val="24"/>
+          <w:szCs w:val="24"/>
+        </w:rPr>
+        <w:t>.000,00 (</w:t>
+      </w:r>
+      <w:r>
+        <w:rPr>
+          <w:rFonts w:ascii="Arial" w:hAnsi="Arial" w:cs="Arial"/>
+          <w:b/>
+          <w:bCs/>
+          <w:sz w:val="24"/>
+          <w:szCs w:val="24"/>
+        </w:rPr>
+        <w:t>Trezentos e quarenta</w:t>
+      </w:r>
+      <w:r>
+        <w:rPr>
+          <w:rFonts w:ascii="Arial" w:hAnsi="Arial" w:cs="Arial"/>
+          <w:b/>
+          <w:bCs/>
+          <w:sz w:val="24"/>
+          <w:szCs w:val="24"/>
+        </w:rPr>
+        <w:t xml:space="preserve"> mil reais)</w:t>
+      </w:r>
+      <w:r>
+        <w:rPr>
+          <w:rFonts w:ascii="Arial" w:hAnsi="Arial" w:cs="Arial"/>
+          <w:sz w:val="24"/>
+          <w:szCs w:val="24"/>
+        </w:rPr>
+        <w:t xml:space="preserve">, sendo isto necessário para que o compromissário comprador atinja os valores de financiamento citados no item </w:t>
+      </w:r>
+      <w:r>
+        <w:rPr>
+          <w:rFonts w:ascii="Arial" w:hAnsi="Arial" w:cs="Arial"/>
+          <w:b/>
+          <w:bCs/>
+          <w:sz w:val="24"/>
+          <w:szCs w:val="24"/>
+        </w:rPr>
+        <w:t>b</w:t>
+      </w:r>
+      <w:r>
+        <w:rPr>
+          <w:rFonts w:ascii="Arial" w:hAnsi="Arial" w:cs="Arial"/>
+          <w:sz w:val="24"/>
+          <w:szCs w:val="24"/>
+        </w:rPr>
+        <w:t xml:space="preserve"> dessa cláusula, entretanto o preço certo e ajustado da negociação é o que consta detalhado no item </w:t>
+      </w:r>
+      <w:r>
+        <w:rPr>
+          <w:rFonts w:ascii="Arial" w:hAnsi="Arial" w:cs="Arial"/>
+          <w:b/>
+          <w:bCs/>
+          <w:sz w:val="24"/>
+          <w:szCs w:val="24"/>
+        </w:rPr>
+        <w:t>2</w:t>
+      </w:r>
+      <w:r>
+        <w:rPr>
+          <w:rFonts w:ascii="Arial" w:hAnsi="Arial" w:cs="Arial"/>
+          <w:sz w:val="24"/>
+          <w:szCs w:val="24"/>
+        </w:rPr>
+        <w:t xml:space="preserve"> conforme descrito acima.</w:t>
+      </w:r>
+      <w:r>
+        <w:rPr>
+          <w:rFonts w:ascii="Arial" w:hAnsi="Arial" w:cs="Arial"/>
+          <w:sz w:val="24"/>
+          <w:szCs w:val="24"/>
+        </w:rPr>
+        <w:br w:type="page"/>
+      </w:r>
       <w:r>
         <w:rPr>
           <w:noProof/>
         </w:rPr>
-        <w:lastRenderedPageBreak/>
         <w:drawing>
-          <wp:anchor distT="0" distB="0" distL="114300" distR="114300" simplePos="0" relativeHeight="251886640" behindDoc="0" locked="0" layoutInCell="1" allowOverlap="1" wp14:anchorId="48156469" wp14:editId="58067873">
+          <wp:anchor distT="0" distB="0" distL="114300" distR="114300" simplePos="0" relativeHeight="251886640" behindDoc="0" locked="0" layoutInCell="1" allowOverlap="1" wp14:anchorId="48156469" wp14:editId="38992DA7">
             <wp:simplePos x="0" y="0"/>
             <wp:positionH relativeFrom="margin">
               <wp:posOffset>1739265</wp:posOffset>
@@ -2998,20 +3218,29 @@
           </wp:anchor>
         </w:drawing>
       </w:r>
+    </w:p>
+    <w:p>
+      <w:pPr>
+        <w:pStyle w:val="3Text"/>
+        <w:rPr>
+          <w:spacing w:val="0"/>
+        </w:rPr>
+      </w:pPr>
       <w:r>
         <w:rPr>
           <w:noProof/>
         </w:rPr>
+        <w:lastRenderedPageBreak/>
         <mc:AlternateContent>
           <mc:Choice Requires="wps">
             <w:drawing>
-              <wp:anchor distT="0" distB="0" distL="114300" distR="114300" simplePos="0" relativeHeight="251872304" behindDoc="0" locked="0" layoutInCell="1" allowOverlap="1" wp14:anchorId="70D32C00" wp14:editId="5B20D26F">
+              <wp:anchor distT="0" distB="0" distL="114300" distR="114300" simplePos="0" relativeHeight="251872304" behindDoc="0" locked="0" layoutInCell="1" allowOverlap="1" wp14:anchorId="70D32C00" wp14:editId="0F78DF08">
                 <wp:simplePos x="0" y="0"/>
                 <wp:positionH relativeFrom="margin">
-                  <wp:align>left</wp:align>
+                  <wp:posOffset>-139700</wp:posOffset>
                 </wp:positionH>
                 <wp:positionV relativeFrom="paragraph">
-                  <wp:posOffset>260350</wp:posOffset>
+                  <wp:posOffset>0</wp:posOffset>
                 </wp:positionV>
                 <wp:extent cx="2004060" cy="339725"/>
                 <wp:effectExtent l="0" t="0" r="0" b="3175"/>
@@ -3084,7 +3313,7 @@
           </mc:Choice>
           <mc:Fallback>
             <w:pict>
-              <v:roundrect w14:anchorId="70D32C00" id="Caixa de Texto 49" o:spid="_x0000_s1030" style="position:absolute;left:0;text-align:left;margin-left:0;margin-top:20.5pt;width:157.8pt;height:26.75pt;z-index:251872304;visibility:visible;mso-wrap-style:square;mso-width-percent:0;mso-height-percent:0;mso-wrap-distance-left:9pt;mso-wrap-distance-top:0;mso-wrap-distance-right:9pt;mso-wrap-distance-bottom:0;mso-position-horizontal:left;mso-position-horizontal-relative:margin;mso-position-vertical:absolute;mso-position-vertical-relative:text;mso-width-percent:0;mso-height-percent:0;mso-width-relative:margin;mso-height-relative:margin;v-text-anchor:top" arcsize="10923f" o:gfxdata="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" fillcolor="#34404e" stroked="f" strokeweight=".5pt">
+              <v:roundrect w14:anchorId="70D32C00" id="Caixa de Texto 49" o:spid="_x0000_s1030" style="position:absolute;left:0;text-align:left;margin-left:-11pt;margin-top:0;width:157.8pt;height:26.75pt;z-index:251872304;visibility:visible;mso-wrap-style:square;mso-width-percent:0;mso-height-percent:0;mso-wrap-distance-left:9pt;mso-wrap-distance-top:0;mso-wrap-distance-right:9pt;mso-wrap-distance-bottom:0;mso-position-horizontal:absolute;mso-position-horizontal-relative:margin;mso-position-vertical:absolute;mso-position-vertical-relative:text;mso-width-percent:0;mso-height-percent:0;mso-width-relative:margin;mso-height-relative:margin;v-text-anchor:top" arcsize="10923f" o:gfxdata="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" fillcolor="#34404e" stroked="f" strokeweight=".5pt">
                 <v:textbox>
                   <w:txbxContent>
                     <w:p>
@@ -3122,14 +3351,6 @@
     <w:p>
       <w:pPr>
         <w:pStyle w:val="3Text"/>
-        <w:rPr>
-          <w:spacing w:val="0"/>
-        </w:rPr>
-      </w:pPr>
-    </w:p>
-    <w:p>
-      <w:pPr>
-        <w:pStyle w:val="3Text"/>
         <w:numPr>
           <w:ilvl w:val="0"/>
           <w:numId w:val="3"/>
@@ -3211,15 +3432,6 @@
     <w:p>
       <w:pPr>
         <w:pStyle w:val="3Text"/>
-        <w:rPr>
-          <w:sz w:val="22"/>
-          <w:szCs w:val="20"/>
-        </w:rPr>
-      </w:pPr>
-    </w:p>
-    <w:p>
-      <w:pPr>
-        <w:pStyle w:val="3Text"/>
         <w:numPr>
           <w:ilvl w:val="0"/>
           <w:numId w:val="6"/>
@@ -3241,15 +3453,6 @@
     <w:p>
       <w:pPr>
         <w:pStyle w:val="3Text"/>
-        <w:rPr>
-          <w:sz w:val="22"/>
-          <w:szCs w:val="20"/>
-        </w:rPr>
-      </w:pPr>
-    </w:p>
-    <w:p>
-      <w:pPr>
-        <w:pStyle w:val="3Text"/>
         <w:numPr>
           <w:ilvl w:val="0"/>
           <w:numId w:val="6"/>
@@ -3277,15 +3480,6 @@
     </w:p>
     <w:p>
       <w:pPr>
-        <w:pStyle w:val="PargrafodaLista"/>
-        <w:rPr>
-          <w:sz w:val="22"/>
-          <w:szCs w:val="20"/>
-        </w:rPr>
-      </w:pPr>
-    </w:p>
-    <w:p>
-      <w:pPr>
         <w:pStyle w:val="3Text"/>
         <w:numPr>
           <w:ilvl w:val="0"/>
@@ -3314,15 +3508,6 @@
     </w:p>
     <w:p>
       <w:pPr>
-        <w:pStyle w:val="PargrafodaLista"/>
-        <w:rPr>
-          <w:sz w:val="22"/>
-          <w:szCs w:val="20"/>
-        </w:rPr>
-      </w:pPr>
-    </w:p>
-    <w:p>
-      <w:pPr>
         <w:pStyle w:val="3Text"/>
         <w:numPr>
           <w:ilvl w:val="0"/>
@@ -3348,15 +3533,6 @@
         </w:rPr>
         <w:t>;</w:t>
       </w:r>
-    </w:p>
-    <w:p>
-      <w:pPr>
-        <w:pStyle w:val="PargrafodaLista"/>
-        <w:rPr>
-          <w:sz w:val="22"/>
-          <w:szCs w:val="20"/>
-        </w:rPr>
-      </w:pPr>
     </w:p>
     <w:p>
       <w:pPr>
@@ -3470,13 +3646,6 @@
         </w:rPr>
         <w:t>Certidões negativas de protestos dos cartórios da Comarca de Sumaré/SP</w:t>
       </w:r>
-      <w:r>
-        <w:rPr>
-          <w:b w:val="0"/>
-          <w:bCs w:val="0"/>
-        </w:rPr>
-        <w:br/>
-      </w:r>
     </w:p>
     <w:p>
       <w:pPr>
@@ -3502,13 +3671,6 @@
         </w:rPr>
         <w:t>Certidões negativas de ações e execuções cíveis da Comarca de Sumaré /SP</w:t>
       </w:r>
-      <w:r>
-        <w:rPr>
-          <w:b w:val="0"/>
-          <w:bCs w:val="0"/>
-        </w:rPr>
-        <w:br/>
-      </w:r>
     </w:p>
     <w:p>
       <w:pPr>
@@ -3534,13 +3696,6 @@
         </w:rPr>
         <w:t>Certidões negativas de ações criminais da Comarca de Sumaré</w:t>
       </w:r>
-      <w:r>
-        <w:rPr>
-          <w:b w:val="0"/>
-          <w:bCs w:val="0"/>
-        </w:rPr>
-        <w:br/>
-      </w:r>
     </w:p>
     <w:p>
       <w:pPr>
@@ -3566,13 +3721,6 @@
         </w:rPr>
         <w:t>Certidão negativa da Justiça Federal</w:t>
       </w:r>
-      <w:r>
-        <w:rPr>
-          <w:b w:val="0"/>
-          <w:bCs w:val="0"/>
-        </w:rPr>
-        <w:br/>
-      </w:r>
     </w:p>
     <w:p>
       <w:pPr>
@@ -3601,16 +3749,6 @@
     </w:p>
     <w:p>
       <w:pPr>
-        <w:pStyle w:val="PargrafodaLista"/>
-        <w:ind w:left="1985" w:hanging="360"/>
-        <w:rPr>
-          <w:b/>
-          <w:bCs/>
-        </w:rPr>
-      </w:pPr>
-    </w:p>
-    <w:p>
-      <w:pPr>
         <w:pStyle w:val="Paragrfo-Cont"/>
         <w:numPr>
           <w:ilvl w:val="0"/>
@@ -3631,15 +3769,7 @@
           <w:b w:val="0"/>
           <w:bCs w:val="0"/>
         </w:rPr>
-        <w:lastRenderedPageBreak/>
         <w:t>Certidão negativa da Justiça do Trabalho</w:t>
-      </w:r>
-      <w:r>
-        <w:rPr>
-          <w:b w:val="0"/>
-          <w:bCs w:val="0"/>
-        </w:rPr>
-        <w:br/>
       </w:r>
     </w:p>
     <w:p>
@@ -3666,25 +3796,15 @@
         </w:rPr>
         <w:t>Certidão negativa de débitos aos tributos e contribuições federais e dívida ativa da União</w:t>
       </w:r>
-    </w:p>
-    <w:p>
-      <w:pPr>
-        <w:pStyle w:val="Paragrfo-Cont"/>
-        <w:pBdr>
-          <w:left w:val="none" w:sz="0" w:space="0" w:color="auto"/>
-        </w:pBdr>
-        <w:ind w:left="0"/>
-        <w:rPr>
-          <w:b w:val="0"/>
-          <w:bCs w:val="0"/>
-        </w:rPr>
-      </w:pPr>
+      <w:r>
+        <w:br w:type="page"/>
+      </w:r>
       <w:r>
         <w:rPr>
           <w:noProof/>
         </w:rPr>
         <w:drawing>
-          <wp:anchor distT="0" distB="0" distL="114300" distR="114300" simplePos="0" relativeHeight="251894832" behindDoc="0" locked="0" layoutInCell="1" allowOverlap="1" wp14:anchorId="20525474" wp14:editId="0C20F1D2">
+          <wp:anchor distT="0" distB="0" distL="114300" distR="114300" simplePos="0" relativeHeight="251894832" behindDoc="0" locked="0" layoutInCell="1" allowOverlap="1" wp14:anchorId="20525474" wp14:editId="7930915A">
             <wp:simplePos x="0" y="0"/>
             <wp:positionH relativeFrom="margin">
               <wp:posOffset>1736090</wp:posOffset>
@@ -3746,16 +3866,93 @@
         <w:rPr>
           <w:noProof/>
         </w:rPr>
+        <w:drawing>
+          <wp:anchor distT="0" distB="0" distL="114300" distR="114300" simplePos="0" relativeHeight="251891760" behindDoc="0" locked="0" layoutInCell="1" allowOverlap="1" wp14:anchorId="2879A645" wp14:editId="2CDBDC61">
+            <wp:simplePos x="0" y="0"/>
+            <wp:positionH relativeFrom="margin">
+              <wp:posOffset>1739265</wp:posOffset>
+            </wp:positionH>
+            <wp:positionV relativeFrom="paragraph">
+              <wp:posOffset>69850</wp:posOffset>
+            </wp:positionV>
+            <wp:extent cx="201612" cy="201612"/>
+            <wp:effectExtent l="0" t="0" r="8255" b="8255"/>
+            <wp:wrapNone/>
+            <wp:docPr id="1150016469" name="Gráfico 1150016469" descr="Pesquisa de Pasta com preenchimento sólido"/>
+            <wp:cNvGraphicFramePr>
+              <a:graphicFrameLocks xmlns:a="http://schemas.openxmlformats.org/drawingml/2006/main" noChangeAspect="1"/>
+            </wp:cNvGraphicFramePr>
+            <a:graphic xmlns:a="http://schemas.openxmlformats.org/drawingml/2006/main">
+              <a:graphicData uri="http://schemas.openxmlformats.org/drawingml/2006/picture">
+                <pic:pic xmlns:pic="http://schemas.openxmlformats.org/drawingml/2006/picture">
+                  <pic:nvPicPr>
+                    <pic:cNvPr id="6" name="Gráfico 6" descr="Pesquisa de Pasta com preenchimento sólido"/>
+                    <pic:cNvPicPr/>
+                  </pic:nvPicPr>
+                  <pic:blipFill>
+                    <a:blip r:embed="rId14" cstate="print">
+                      <a:extLst>
+                        <a:ext uri="{28A0092B-C50C-407E-A947-70E740481C1C}">
+                          <a14:useLocalDpi xmlns:a14="http://schemas.microsoft.com/office/drawing/2010/main" val="0"/>
+                        </a:ext>
+                        <a:ext uri="{96DAC541-7B7A-43D3-8B79-37D633B846F1}">
+                          <asvg:svgBlip xmlns:asvg="http://schemas.microsoft.com/office/drawing/2016/SVG/main" r:embed="rId15"/>
+                        </a:ext>
+                      </a:extLst>
+                    </a:blip>
+                    <a:stretch>
+                      <a:fillRect/>
+                    </a:stretch>
+                  </pic:blipFill>
+                  <pic:spPr>
+                    <a:xfrm>
+                      <a:off x="0" y="0"/>
+                      <a:ext cx="201612" cy="201612"/>
+                    </a:xfrm>
+                    <a:prstGeom prst="rect">
+                      <a:avLst/>
+                    </a:prstGeom>
+                  </pic:spPr>
+                </pic:pic>
+              </a:graphicData>
+            </a:graphic>
+            <wp14:sizeRelH relativeFrom="margin">
+              <wp14:pctWidth>0</wp14:pctWidth>
+            </wp14:sizeRelH>
+            <wp14:sizeRelV relativeFrom="margin">
+              <wp14:pctHeight>0</wp14:pctHeight>
+            </wp14:sizeRelV>
+          </wp:anchor>
+        </w:drawing>
+      </w:r>
+    </w:p>
+    <w:p>
+      <w:pPr>
+        <w:pStyle w:val="Paragrfo-Cont"/>
+        <w:pBdr>
+          <w:left w:val="none" w:sz="0" w:space="0" w:color="auto"/>
+        </w:pBdr>
+        <w:ind w:left="0"/>
+        <w:rPr>
+          <w:b w:val="0"/>
+          <w:bCs w:val="0"/>
+        </w:rPr>
+      </w:pPr>
+      <w:r>
+        <w:rPr>
+          <w:noProof/>
+        </w:rPr>
+        <w:lastRenderedPageBreak/>
         <mc:AlternateContent>
           <mc:Choice Requires="wps">
             <w:drawing>
-              <wp:anchor distT="0" distB="0" distL="114300" distR="114300" simplePos="0" relativeHeight="251893808" behindDoc="0" locked="0" layoutInCell="1" allowOverlap="1" wp14:anchorId="063F08F0" wp14:editId="3E7EB065">
+              <wp:anchor distT="0" distB="0" distL="114300" distR="114300" simplePos="0" relativeHeight="251893808" behindDoc="0" locked="0" layoutInCell="1" allowOverlap="1" wp14:anchorId="063F08F0" wp14:editId="534C272E">
                 <wp:simplePos x="0" y="0"/>
                 <wp:positionH relativeFrom="margin">
-                  <wp:posOffset>0</wp:posOffset>
+                  <wp:align>left</wp:align>
                 </wp:positionH>
                 <wp:positionV relativeFrom="paragraph">
-                  <wp:posOffset>245745</wp:posOffset>
+                  <wp:posOffset>0</wp:posOffset>
                 </wp:positionV>
                 <wp:extent cx="2004060" cy="339725"/>
                 <wp:effectExtent l="0" t="0" r="0" b="3175"/>
@@ -3828,7 +4025,7 @@
           </mc:Choice>
           <mc:Fallback>
             <w:pict>
-              <v:roundrect w14:anchorId="063F08F0" id="Caixa de Texto 761434804" o:spid="_x0000_s1031" style="position:absolute;left:0;text-align:left;margin-left:0;margin-top:19.35pt;width:157.8pt;height:26.75pt;z-index:251893808;visibility:visible;mso-wrap-style:square;mso-width-percent:0;mso-height-percent:0;mso-wrap-distance-left:9pt;mso-wrap-distance-top:0;mso-wrap-distance-right:9pt;mso-wrap-distance-bottom:0;mso-position-horizontal:absolute;mso-position-horizontal-relative:margin;mso-position-vertical:absolute;mso-position-vertical-relative:text;mso-width-percent:0;mso-height-percent:0;mso-width-relative:margin;mso-height-relative:margin;v-text-anchor:top" arcsize="10923f" o:gfxdata="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" fillcolor="#34404e" stroked="f" strokeweight=".5pt">
+              <v:roundrect w14:anchorId="063F08F0" id="Caixa de Texto 761434804" o:spid="_x0000_s1031" style="position:absolute;left:0;text-align:left;margin-left:0;margin-top:0;width:157.8pt;height:26.75pt;z-index:251893808;visibility:visible;mso-wrap-style:square;mso-width-percent:0;mso-height-percent:0;mso-wrap-distance-left:9pt;mso-wrap-distance-top:0;mso-wrap-distance-right:9pt;mso-wrap-distance-bottom:0;mso-position-horizontal:left;mso-position-horizontal-relative:margin;mso-position-vertical:absolute;mso-position-vertical-relative:text;mso-width-percent:0;mso-height-percent:0;mso-width-relative:margin;mso-height-relative:margin;v-text-anchor:top" arcsize="10923f" o:gfxdata="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" fillcolor="#34404e" stroked="f" strokeweight=".5pt">
                 <v:textbox>
                   <w:txbxContent>
                     <w:p>
@@ -3862,82 +4059,6 @@
           </mc:Fallback>
         </mc:AlternateContent>
       </w:r>
-      <w:r>
-        <w:rPr>
-          <w:noProof/>
-        </w:rPr>
-        <w:drawing>
-          <wp:anchor distT="0" distB="0" distL="114300" distR="114300" simplePos="0" relativeHeight="251891760" behindDoc="0" locked="0" layoutInCell="1" allowOverlap="1" wp14:anchorId="2879A645" wp14:editId="2CDBDC61">
-            <wp:simplePos x="0" y="0"/>
-            <wp:positionH relativeFrom="margin">
-              <wp:posOffset>1739265</wp:posOffset>
-            </wp:positionH>
-            <wp:positionV relativeFrom="paragraph">
-              <wp:posOffset>69850</wp:posOffset>
-            </wp:positionV>
-            <wp:extent cx="201612" cy="201612"/>
-            <wp:effectExtent l="0" t="0" r="8255" b="8255"/>
-            <wp:wrapNone/>
-            <wp:docPr id="1150016469" name="Gráfico 1150016469" descr="Pesquisa de Pasta com preenchimento sólido"/>
-            <wp:cNvGraphicFramePr>
-              <a:graphicFrameLocks xmlns:a="http://schemas.openxmlformats.org/drawingml/2006/main" noChangeAspect="1"/>
-            </wp:cNvGraphicFramePr>
-            <a:graphic xmlns:a="http://schemas.openxmlformats.org/drawingml/2006/main">
-              <a:graphicData uri="http://schemas.openxmlformats.org/drawingml/2006/picture">
-                <pic:pic xmlns:pic="http://schemas.openxmlformats.org/drawingml/2006/picture">
-                  <pic:nvPicPr>
-                    <pic:cNvPr id="6" name="Gráfico 6" descr="Pesquisa de Pasta com preenchimento sólido"/>
-                    <pic:cNvPicPr/>
-                  </pic:nvPicPr>
-                  <pic:blipFill>
-                    <a:blip r:embed="rId14" cstate="print">
-                      <a:extLst>
-                        <a:ext uri="{28A0092B-C50C-407E-A947-70E740481C1C}">
-                          <a14:useLocalDpi xmlns:a14="http://schemas.microsoft.com/office/drawing/2010/main" val="0"/>
-                        </a:ext>
-                        <a:ext uri="{96DAC541-7B7A-43D3-8B79-37D633B846F1}">
-                          <asvg:svgBlip xmlns:asvg="http://schemas.microsoft.com/office/drawing/2016/SVG/main" r:embed="rId15"/>
-                        </a:ext>
-                      </a:extLst>
-                    </a:blip>
-                    <a:stretch>
-                      <a:fillRect/>
-                    </a:stretch>
-                  </pic:blipFill>
-                  <pic:spPr>
-                    <a:xfrm>
-                      <a:off x="0" y="0"/>
-                      <a:ext cx="201612" cy="201612"/>
-                    </a:xfrm>
-                    <a:prstGeom prst="rect">
-                      <a:avLst/>
-                    </a:prstGeom>
-                  </pic:spPr>
-                </pic:pic>
-              </a:graphicData>
-            </a:graphic>
-            <wp14:sizeRelH relativeFrom="margin">
-              <wp14:pctWidth>0</wp14:pctWidth>
-            </wp14:sizeRelH>
-            <wp14:sizeRelV relativeFrom="margin">
-              <wp14:pctHeight>0</wp14:pctHeight>
-            </wp14:sizeRelV>
-          </wp:anchor>
-        </w:drawing>
-      </w:r>
-    </w:p>
-    <w:p>
-      <w:pPr>
-        <w:pStyle w:val="Paragrfo-Cont"/>
-        <w:pBdr>
-          <w:left w:val="none" w:sz="0" w:space="0" w:color="auto"/>
-        </w:pBdr>
-        <w:ind w:left="0"/>
-        <w:rPr>
-          <w:b w:val="0"/>
-          <w:bCs w:val="0"/>
-        </w:rPr>
-      </w:pPr>
     </w:p>
     <w:p>
       <w:pPr>
@@ -4348,7 +4469,11 @@
         <w:t>COMPROMITENTES VENDEDORES</w:t>
       </w:r>
       <w:r>
-        <w:t xml:space="preserve"> deverão entregar as chaves do imóvel objeto deste instrumento, conforme descrito na cláusula “</w:t>
+        <w:t xml:space="preserve"> deverão entregar as chaves do imóvel objeto deste instrumento, </w:t>
+      </w:r>
+      <w:r>
+        <w:lastRenderedPageBreak/>
+        <w:t>conforme descrito na cláusula “</w:t>
       </w:r>
       <w:r>
         <w:rPr>
@@ -4457,7 +4582,39 @@
         <w:ind w:left="1985" w:hanging="567"/>
       </w:pPr>
       <w:r>
-        <w:t xml:space="preserve">Não obstante, o presente contrato poderá ser considerado rescindido sem incidência de multa somente na hipótese de não aprovação do financiamento bancário descrito no item I retro, em favor dos </w:t>
+        <w:t xml:space="preserve">Não obstante, o presente contrato poderá ser considerado rescindido sem incidência de multa somente na hipótese de não aprovação do financiamento bancário descrito no item </w:t>
+      </w:r>
+      <w:r>
+        <w:t>I</w:t>
+      </w:r>
+      <w:r>
+        <w:t xml:space="preserve">I retro, em favor dos </w:t>
+      </w:r>
+      <w:r>
+        <w:rPr>
+          <w:b/>
+          <w:bCs/>
+        </w:rPr>
+        <w:t>COMPRADORES</w:t>
+      </w:r>
+      <w:r>
+        <w:t>.</w:t>
+      </w:r>
+      <w:r>
+        <w:t xml:space="preserve"> </w:t>
+      </w:r>
+      <w:r>
+        <w:t xml:space="preserve">Caso tenha sido feito pagamento de sinal aos </w:t>
+      </w:r>
+      <w:r>
+        <w:rPr>
+          <w:b/>
+          <w:bCs/>
+        </w:rPr>
+        <w:t>VENDEDORES</w:t>
+      </w:r>
+      <w:r>
+        <w:t xml:space="preserve">, o mesmo deverá ser devolvido em favor dos </w:t>
       </w:r>
       <w:r>
         <w:rPr>
@@ -4496,11 +4653,11 @@
         <w:t>VENDEDORES</w:t>
       </w:r>
       <w:r>
-        <w:t xml:space="preserve">, ainda que sejam lançados ou cobrados futuramente em nome de outrem. Já aqueles devidos </w:t>
+        <w:t xml:space="preserve">, ainda que sejam lançados ou cobrados futuramente em nome de outrem. Já aqueles devidos a partir da transmissão da posse do imóvel, serão de </w:t>
       </w:r>
       <w:r>
         <w:lastRenderedPageBreak/>
-        <w:t>a partir da transmissão da posse do imóvel, serão de responsabilidade d</w:t>
+        <w:t>responsabilidade d</w:t>
       </w:r>
       <w:r>
         <w:t>os</w:t>
@@ -4614,63 +4771,17 @@
         <w:ind w:left="1985" w:hanging="567"/>
       </w:pPr>
       <w:r>
-        <w:t xml:space="preserve">Com exceção da cláusula relativa ao preço, forma e data de pagamento neste estipulada, obriga-se a parte que sentir-se prejudicada a enviar à outra a competente notificação e conceder prazo de 15 (quinze) dias para cumprimento, após o que, em persistindo o descumprimento, poderá propor a medida judicial competente.   </w:t>
-      </w:r>
-    </w:p>
-    <w:p>
-      <w:pPr>
-        <w:pStyle w:val="3Text"/>
-        <w:rPr>
-          <w:spacing w:val="0"/>
-        </w:rPr>
-      </w:pPr>
-    </w:p>
-    <w:p>
-      <w:pPr>
-        <w:pStyle w:val="3Text"/>
-        <w:rPr>
-          <w:spacing w:val="0"/>
-        </w:rPr>
-      </w:pPr>
-    </w:p>
-    <w:p>
-      <w:pPr>
-        <w:pStyle w:val="3Text"/>
-        <w:rPr>
-          <w:spacing w:val="0"/>
-        </w:rPr>
-      </w:pPr>
-    </w:p>
-    <w:p>
-      <w:pPr>
-        <w:pStyle w:val="3Text"/>
-        <w:rPr>
-          <w:spacing w:val="0"/>
-        </w:rPr>
-      </w:pPr>
-    </w:p>
-    <w:p>
-      <w:pPr>
-        <w:pStyle w:val="3Text"/>
-        <w:rPr>
-          <w:spacing w:val="0"/>
-        </w:rPr>
-      </w:pPr>
-    </w:p>
-    <w:p>
-      <w:pPr>
-        <w:pStyle w:val="3Text"/>
-        <w:rPr>
-          <w:spacing w:val="0"/>
-        </w:rPr>
-      </w:pPr>
+        <w:t>Com exceção da cláusula relativa ao preço, forma e data de pagamento neste estipulada, obriga-se a parte que sentir-se prejudicada a enviar à outra a competente notificação e conceder prazo de 15 (quinze) dias para cumprimento, após o que, em persistindo o descumprimento, poderá propor a medida judicial competente.</w:t>
+      </w:r>
+      <w:r>
+        <w:br w:type="page"/>
+      </w:r>
       <w:r>
         <w:rPr>
           <w:noProof/>
         </w:rPr>
-        <w:lastRenderedPageBreak/>
         <w:drawing>
-          <wp:anchor distT="0" distB="0" distL="114300" distR="114300" simplePos="0" relativeHeight="251887664" behindDoc="0" locked="0" layoutInCell="1" allowOverlap="1" wp14:anchorId="70855A0A" wp14:editId="586A8E73">
+          <wp:anchor distT="0" distB="0" distL="114300" distR="114300" simplePos="0" relativeHeight="251887664" behindDoc="0" locked="0" layoutInCell="1" allowOverlap="1" wp14:anchorId="70855A0A" wp14:editId="5E6D5956">
             <wp:simplePos x="0" y="0"/>
             <wp:positionH relativeFrom="column">
               <wp:posOffset>3596005</wp:posOffset>
@@ -4728,20 +4839,29 @@
           </wp:anchor>
         </w:drawing>
       </w:r>
+    </w:p>
+    <w:p>
+      <w:pPr>
+        <w:pStyle w:val="3Text"/>
+        <w:rPr>
+          <w:spacing w:val="0"/>
+        </w:rPr>
+      </w:pPr>
       <w:r>
         <w:rPr>
           <w:noProof/>
         </w:rPr>
+        <w:lastRenderedPageBreak/>
         <mc:AlternateContent>
           <mc:Choice Requires="wps">
             <w:drawing>
-              <wp:anchor distT="0" distB="0" distL="114300" distR="114300" simplePos="0" relativeHeight="251876400" behindDoc="0" locked="0" layoutInCell="1" allowOverlap="1" wp14:anchorId="17A098E5" wp14:editId="019EEED2">
+              <wp:anchor distT="0" distB="0" distL="114300" distR="114300" simplePos="0" relativeHeight="251876400" behindDoc="0" locked="0" layoutInCell="1" allowOverlap="1" wp14:anchorId="17A098E5" wp14:editId="38EF9DE3">
                 <wp:simplePos x="0" y="0"/>
                 <wp:positionH relativeFrom="margin">
                   <wp:align>left</wp:align>
                 </wp:positionH>
                 <wp:positionV relativeFrom="paragraph">
-                  <wp:posOffset>285750</wp:posOffset>
+                  <wp:posOffset>0</wp:posOffset>
                 </wp:positionV>
                 <wp:extent cx="3924300" cy="339725"/>
                 <wp:effectExtent l="0" t="0" r="0" b="3175"/>
@@ -4825,7 +4945,7 @@
           </mc:Choice>
           <mc:Fallback>
             <w:pict>
-              <v:roundrect w14:anchorId="17A098E5" id="Caixa de Texto 5" o:spid="_x0000_s1032" style="position:absolute;left:0;text-align:left;margin-left:0;margin-top:22.5pt;width:309pt;height:26.75pt;z-index:251876400;visibility:visible;mso-wrap-style:square;mso-width-percent:0;mso-height-percent:0;mso-wrap-distance-left:9pt;mso-wrap-distance-top:0;mso-wrap-distance-right:9pt;mso-wrap-distance-bottom:0;mso-position-horizontal:left;mso-position-horizontal-relative:margin;mso-position-vertical:absolute;mso-position-vertical-relative:text;mso-width-percent:0;mso-height-percent:0;mso-width-relative:margin;mso-height-relative:margin;v-text-anchor:top" arcsize="10923f" o:gfxdata="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" fillcolor="#34404e" stroked="f" strokeweight=".5pt">
+              <v:roundrect w14:anchorId="17A098E5" id="Caixa de Texto 5" o:spid="_x0000_s1032" style="position:absolute;left:0;text-align:left;margin-left:0;margin-top:0;width:309pt;height:26.75pt;z-index:251876400;visibility:visible;mso-wrap-style:square;mso-width-percent:0;mso-height-percent:0;mso-wrap-distance-left:9pt;mso-wrap-distance-top:0;mso-wrap-distance-right:9pt;mso-wrap-distance-bottom:0;mso-position-horizontal:left;mso-position-horizontal-relative:margin;mso-position-vertical:absolute;mso-position-vertical-relative:text;mso-width-percent:0;mso-height-percent:0;mso-width-relative:margin;mso-height-relative:margin;v-text-anchor:top" arcsize="10923f" o:gfxdata="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" fillcolor="#34404e" stroked="f" strokeweight=".5pt">
                 <v:textbox>
                   <w:txbxContent>
                     <w:p>
@@ -4874,14 +4994,6 @@
     <w:p>
       <w:pPr>
         <w:pStyle w:val="3Text"/>
-        <w:rPr>
-          <w:spacing w:val="0"/>
-        </w:rPr>
-      </w:pPr>
-    </w:p>
-    <w:p>
-      <w:pPr>
-        <w:pStyle w:val="3Text"/>
         <w:numPr>
           <w:ilvl w:val="0"/>
           <w:numId w:val="3"/>
@@ -5104,6 +5216,7 @@
         <w:rPr>
           <w:spacing w:val="0"/>
         </w:rPr>
+        <w:lastRenderedPageBreak/>
         <w:t>Não existem ônus, dúvidas, dívidas, arrestos, sequestros, citações em ações reais ou pessoais, reipersecutórias, hipotecas, mesmo legais, sobre o imóvel.</w:t>
       </w:r>
     </w:p>
@@ -5334,131 +5447,9 @@
       <w:r>
         <w:t>, para dirimir eventuais dúvidas ou questões oriundas deste contrato e de suas cláusulas, excluindo qualquer outro, por mais privilegiado que seja.</w:t>
       </w:r>
-    </w:p>
-    <w:p>
-      <w:pPr>
-        <w:pStyle w:val="3Text"/>
-      </w:pPr>
-    </w:p>
-    <w:p>
-      <w:pPr>
-        <w:pStyle w:val="3Text"/>
-        <w:ind w:left="284"/>
-      </w:pPr>
-    </w:p>
-    <w:p>
-      <w:pPr>
-        <w:pStyle w:val="3Text"/>
-        <w:ind w:left="284"/>
-      </w:pPr>
-    </w:p>
-    <w:p>
-      <w:pPr>
-        <w:pStyle w:val="3Text"/>
-        <w:ind w:left="284"/>
-      </w:pPr>
-    </w:p>
-    <w:p>
-      <w:pPr>
-        <w:pStyle w:val="3Text"/>
-        <w:ind w:left="284"/>
-      </w:pPr>
-    </w:p>
-    <w:p>
-      <w:pPr>
-        <w:pStyle w:val="3Text"/>
-        <w:ind w:left="284"/>
-      </w:pPr>
-    </w:p>
-    <w:p>
-      <w:pPr>
-        <w:pStyle w:val="3Text"/>
-        <w:ind w:left="284"/>
-      </w:pPr>
-    </w:p>
-    <w:p>
-      <w:pPr>
-        <w:pStyle w:val="3Text"/>
-        <w:ind w:left="284"/>
-      </w:pPr>
-    </w:p>
-    <w:p>
-      <w:pPr>
-        <w:pStyle w:val="3Text"/>
-        <w:ind w:left="284"/>
-      </w:pPr>
-    </w:p>
-    <w:p>
-      <w:pPr>
-        <w:pStyle w:val="3Text"/>
-        <w:ind w:left="284"/>
-      </w:pPr>
-    </w:p>
-    <w:p>
-      <w:pPr>
-        <w:pStyle w:val="3Text"/>
-        <w:ind w:left="284"/>
-      </w:pPr>
-    </w:p>
-    <w:p>
-      <w:pPr>
-        <w:pStyle w:val="3Text"/>
-        <w:ind w:left="284"/>
-      </w:pPr>
-    </w:p>
-    <w:p>
-      <w:pPr>
-        <w:pStyle w:val="3Text"/>
-        <w:ind w:left="284"/>
-      </w:pPr>
-    </w:p>
-    <w:p>
-      <w:pPr>
-        <w:pStyle w:val="3Text"/>
-        <w:ind w:left="284"/>
-      </w:pPr>
-    </w:p>
-    <w:p>
-      <w:pPr>
-        <w:pStyle w:val="3Text"/>
-        <w:ind w:left="284"/>
-      </w:pPr>
-    </w:p>
-    <w:p>
-      <w:pPr>
-        <w:pStyle w:val="3Text"/>
-        <w:ind w:left="284"/>
-      </w:pPr>
-    </w:p>
-    <w:p>
-      <w:pPr>
-        <w:pStyle w:val="3Text"/>
-        <w:ind w:left="284"/>
-      </w:pPr>
-    </w:p>
-    <w:p>
-      <w:pPr>
-        <w:pStyle w:val="3Text"/>
-        <w:ind w:left="284"/>
-      </w:pPr>
-    </w:p>
-    <w:p>
-      <w:pPr>
-        <w:pStyle w:val="3Text"/>
-        <w:ind w:left="284"/>
-      </w:pPr>
-    </w:p>
-    <w:p>
-      <w:pPr>
-        <w:pStyle w:val="3Text"/>
-        <w:ind w:left="284"/>
-      </w:pPr>
-    </w:p>
-    <w:p>
-      <w:pPr>
-        <w:pStyle w:val="3Text"/>
-        <w:ind w:left="284"/>
-      </w:pPr>
+      <w:r>
+        <w:br w:type="page"/>
+      </w:r>
     </w:p>
     <w:p>
       <w:pPr>
@@ -5834,6 +5825,24 @@
           <w:b/>
           <w:bCs/>
         </w:rPr>
+      </w:pPr>
+    </w:p>
+    <w:p>
+      <w:pPr>
+        <w:pStyle w:val="3Text"/>
+        <w:rPr>
+          <w:b/>
+          <w:bCs/>
+        </w:rPr>
+      </w:pPr>
+    </w:p>
+    <w:p>
+      <w:pPr>
+        <w:pStyle w:val="3Text"/>
+        <w:rPr>
+          <w:b/>
+          <w:bCs/>
+        </w:rPr>
         <w:sectPr>
           <w:footerReference w:type="default" r:id="rId24"/>
           <w:headerReference w:type="first" r:id="rId25"/>
@@ -5897,6 +5906,9 @@
         <w:pStyle w:val="3Text"/>
       </w:pPr>
       <w:r>
+        <w:rPr>
+          <w:color w:val="002060"/>
+        </w:rPr>
         <w:t>NOME_VENDEDOR</w:t>
       </w:r>
     </w:p>
@@ -5943,6 +5955,24 @@
         </w:rPr>
         <w:t>COMPRADOR(ES):</w:t>
       </w:r>
+    </w:p>
+    <w:p>
+      <w:pPr>
+        <w:pStyle w:val="3Text"/>
+        <w:rPr>
+          <w:b/>
+          <w:bCs/>
+        </w:rPr>
+      </w:pPr>
+    </w:p>
+    <w:p>
+      <w:pPr>
+        <w:pStyle w:val="3Text"/>
+        <w:rPr>
+          <w:b/>
+          <w:bCs/>
+        </w:rPr>
+      </w:pPr>
     </w:p>
     <w:p>
       <w:pPr>
@@ -6004,6 +6034,9 @@
         <w:spacing w:line="240" w:lineRule="auto"/>
       </w:pPr>
       <w:r>
+        <w:rPr>
+          <w:color w:val="002060"/>
+        </w:rPr>
         <w:t>NOME_COMPRADOR</w:t>
       </w:r>
       <w:r>
@@ -6041,6 +6074,24 @@
         </w:rPr>
         <w:t>INTERMEDIADOR DA VENDA:</w:t>
       </w:r>
+    </w:p>
+    <w:p>
+      <w:pPr>
+        <w:pStyle w:val="3Text"/>
+        <w:rPr>
+          <w:b/>
+          <w:bCs/>
+        </w:rPr>
+      </w:pPr>
+    </w:p>
+    <w:p>
+      <w:pPr>
+        <w:pStyle w:val="3Text"/>
+        <w:rPr>
+          <w:b/>
+          <w:bCs/>
+        </w:rPr>
+      </w:pPr>
     </w:p>
     <w:p>
       <w:pPr>
@@ -7707,7 +7758,7 @@
           <wp:extent cx="1350233" cy="887805"/>
           <wp:effectExtent l="0" t="0" r="2540" b="7620"/>
           <wp:wrapNone/>
-          <wp:docPr id="341595231" name="Imagem 341595231" descr="Logotipo&#10;&#10;Descrição gerada automaticamente"/>
+          <wp:docPr id="483707025" name="Imagem 483707025" descr="Logotipo&#10;&#10;Descrição gerada automaticamente"/>
           <wp:cNvGraphicFramePr>
             <a:graphicFrameLocks xmlns:a="http://schemas.openxmlformats.org/drawingml/2006/main" noChangeAspect="1"/>
           </wp:cNvGraphicFramePr>

</xml_diff>

<commit_message>
Adicionando função para coletar nome do 'Banco'
</commit_message>
<xml_diff>
--- a/contrato_motive.docx
+++ b/contrato_motive.docx
@@ -1795,6 +1795,128 @@
       </w:pPr>
       <w:r>
         <w:rPr>
+          <w:b/>
+          <w:bCs/>
+          <w:noProof/>
+          <w:sz w:val="28"/>
+          <w:szCs w:val="24"/>
+        </w:rPr>
+        <mc:AlternateContent>
+          <mc:Choice Requires="wps">
+            <w:drawing>
+              <wp:anchor distT="0" distB="0" distL="114300" distR="114300" simplePos="0" relativeHeight="251617323" behindDoc="1" locked="0" layoutInCell="1" allowOverlap="1" wp14:anchorId="02289EB2" wp14:editId="656B28A6">
+                <wp:simplePos x="0" y="0"/>
+                <wp:positionH relativeFrom="margin">
+                  <wp:posOffset>3879850</wp:posOffset>
+                </wp:positionH>
+                <wp:positionV relativeFrom="paragraph">
+                  <wp:posOffset>243205</wp:posOffset>
+                </wp:positionV>
+                <wp:extent cx="1805940" cy="742950"/>
+                <wp:effectExtent l="0" t="0" r="22860" b="19050"/>
+                <wp:wrapNone/>
+                <wp:docPr id="8" name="Caixa de Texto 8"/>
+                <wp:cNvGraphicFramePr/>
+                <a:graphic xmlns:a="http://schemas.openxmlformats.org/drawingml/2006/main">
+                  <a:graphicData uri="http://schemas.microsoft.com/office/word/2010/wordprocessingShape">
+                    <wps:wsp>
+                      <wps:cNvSpPr txBox="1"/>
+                      <wps:spPr>
+                        <a:xfrm>
+                          <a:off x="0" y="0"/>
+                          <a:ext cx="1805940" cy="742950"/>
+                        </a:xfrm>
+                        <a:prstGeom prst="roundRect">
+                          <a:avLst/>
+                        </a:prstGeom>
+                        <a:solidFill>
+                          <a:srgbClr val="EAECF1"/>
+                        </a:solidFill>
+                        <a:ln w="6350">
+                          <a:solidFill>
+                            <a:srgbClr val="D7DBE5"/>
+                          </a:solidFill>
+                        </a:ln>
+                      </wps:spPr>
+                      <wps:txbx>
+                        <w:txbxContent>
+                          <w:p>
+                            <w:pPr>
+                              <w:rPr>
+                                <w:rFonts w:ascii="Arial" w:hAnsi="Arial" w:cs="Arial"/>
+                                <w:b/>
+                                <w:bCs/>
+                                <w:sz w:val="24"/>
+                                <w:szCs w:val="18"/>
+                              </w:rPr>
+                            </w:pPr>
+                            <w:r>
+                              <w:rPr>
+                                <w:rFonts w:ascii="Arial" w:hAnsi="Arial" w:cs="Arial"/>
+                                <w:b/>
+                                <w:bCs/>
+                                <w:sz w:val="24"/>
+                                <w:szCs w:val="18"/>
+                              </w:rPr>
+                              <w:t>DADOS DO IMÓVEL</w:t>
+                            </w:r>
+                          </w:p>
+                        </w:txbxContent>
+                      </wps:txbx>
+                      <wps:bodyPr rot="0" spcFirstLastPara="0" vertOverflow="overflow" horzOverflow="overflow" vert="horz" wrap="square" lIns="91440" tIns="45720" rIns="91440" bIns="45720" numCol="1" spcCol="0" rtlCol="0" fromWordArt="0" anchor="t" anchorCtr="0" forceAA="0" compatLnSpc="1">
+                        <a:prstTxWarp prst="textNoShape">
+                          <a:avLst/>
+                        </a:prstTxWarp>
+                        <a:noAutofit/>
+                      </wps:bodyPr>
+                    </wps:wsp>
+                  </a:graphicData>
+                </a:graphic>
+                <wp14:sizeRelH relativeFrom="margin">
+                  <wp14:pctWidth>0</wp14:pctWidth>
+                </wp14:sizeRelH>
+                <wp14:sizeRelV relativeFrom="margin">
+                  <wp14:pctHeight>0</wp14:pctHeight>
+                </wp14:sizeRelV>
+              </wp:anchor>
+            </w:drawing>
+          </mc:Choice>
+          <mc:Fallback>
+            <w:pict>
+              <v:roundrect w14:anchorId="02289EB2" id="Caixa de Texto 8" o:spid="_x0000_s1029" style="position:absolute;left:0;text-align:left;margin-left:305.5pt;margin-top:19.15pt;width:142.2pt;height:58.5pt;z-index:-251699157;visibility:visible;mso-wrap-style:square;mso-width-percent:0;mso-height-percent:0;mso-wrap-distance-left:9pt;mso-wrap-distance-top:0;mso-wrap-distance-right:9pt;mso-wrap-distance-bottom:0;mso-position-horizontal:absolute;mso-position-horizontal-relative:margin;mso-position-vertical:absolute;mso-position-vertical-relative:text;mso-width-percent:0;mso-height-percent:0;mso-width-relative:margin;mso-height-relative:margin;v-text-anchor:top" arcsize="10923f" o:gfxdata="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" fillcolor="#eaecf1" strokecolor="#d7dbe5" strokeweight=".5pt">
+                <v:textbox>
+                  <w:txbxContent>
+                    <w:p>
+                      <w:pPr>
+                        <w:rPr>
+                          <w:rFonts w:ascii="Arial" w:hAnsi="Arial" w:cs="Arial"/>
+                          <w:b/>
+                          <w:bCs/>
+                          <w:sz w:val="24"/>
+                          <w:szCs w:val="18"/>
+                        </w:rPr>
+                      </w:pPr>
+                      <w:r>
+                        <w:rPr>
+                          <w:rFonts w:ascii="Arial" w:hAnsi="Arial" w:cs="Arial"/>
+                          <w:b/>
+                          <w:bCs/>
+                          <w:sz w:val="24"/>
+                          <w:szCs w:val="18"/>
+                        </w:rPr>
+                        <w:t>DADOS DO IMÓVEL</w:t>
+                      </w:r>
+                    </w:p>
+                  </w:txbxContent>
+                </v:textbox>
+                <w10:wrap anchorx="margin"/>
+              </v:roundrect>
+            </w:pict>
+          </mc:Fallback>
+        </mc:AlternateContent>
+      </w:r>
+      <w:r>
+        <w:rPr>
           <w:rStyle w:val="jsgrdq"/>
           <w:b/>
           <w:bCs/>
@@ -1828,6 +1950,104 @@
           <w:color w:val="auto"/>
         </w:rPr>
         <w:t>do imóvel:</w:t>
+      </w:r>
+    </w:p>
+    <w:p>
+      <w:pPr>
+        <w:pStyle w:val="3Text"/>
+        <w:rPr>
+          <w:rStyle w:val="jsgrdq"/>
+          <w:b/>
+          <w:bCs/>
+          <w:color w:val="auto"/>
+        </w:rPr>
+      </w:pPr>
+      <w:r>
+        <w:rPr>
+          <w:b/>
+          <w:bCs/>
+          <w:noProof/>
+          <w:color w:val="auto"/>
+        </w:rPr>
+        <mc:AlternateContent>
+          <mc:Choice Requires="wps">
+            <w:drawing>
+              <wp:anchor distT="0" distB="0" distL="114300" distR="114300" simplePos="0" relativeHeight="251618348" behindDoc="1" locked="0" layoutInCell="1" allowOverlap="1" wp14:anchorId="09F366C1" wp14:editId="047A27FD">
+                <wp:simplePos x="0" y="0"/>
+                <wp:positionH relativeFrom="column">
+                  <wp:posOffset>-140335</wp:posOffset>
+                </wp:positionH>
+                <wp:positionV relativeFrom="paragraph">
+                  <wp:posOffset>290830</wp:posOffset>
+                </wp:positionV>
+                <wp:extent cx="5803900" cy="1371600"/>
+                <wp:effectExtent l="0" t="0" r="25400" b="19050"/>
+                <wp:wrapNone/>
+                <wp:docPr id="2142231821" name="Retângulo: Cantos Arredondados 29"/>
+                <wp:cNvGraphicFramePr/>
+                <a:graphic xmlns:a="http://schemas.openxmlformats.org/drawingml/2006/main">
+                  <a:graphicData uri="http://schemas.microsoft.com/office/word/2010/wordprocessingShape">
+                    <wps:wsp>
+                      <wps:cNvSpPr/>
+                      <wps:spPr>
+                        <a:xfrm>
+                          <a:off x="0" y="0"/>
+                          <a:ext cx="5803900" cy="1371600"/>
+                        </a:xfrm>
+                        <a:prstGeom prst="roundRect">
+                          <a:avLst/>
+                        </a:prstGeom>
+                        <a:solidFill>
+                          <a:schemeClr val="bg1"/>
+                        </a:solidFill>
+                        <a:ln w="6350">
+                          <a:solidFill>
+                            <a:schemeClr val="accent1">
+                              <a:lumMod val="20000"/>
+                              <a:lumOff val="80000"/>
+                            </a:schemeClr>
+                          </a:solidFill>
+                        </a:ln>
+                      </wps:spPr>
+                      <wps:style>
+                        <a:lnRef idx="2">
+                          <a:schemeClr val="accent1">
+                            <a:shade val="15000"/>
+                          </a:schemeClr>
+                        </a:lnRef>
+                        <a:fillRef idx="1">
+                          <a:schemeClr val="accent1"/>
+                        </a:fillRef>
+                        <a:effectRef idx="0">
+                          <a:schemeClr val="accent1"/>
+                        </a:effectRef>
+                        <a:fontRef idx="minor">
+                          <a:schemeClr val="lt1"/>
+                        </a:fontRef>
+                      </wps:style>
+                      <wps:bodyPr rot="0" spcFirstLastPara="0" vertOverflow="overflow" horzOverflow="overflow" vert="horz" wrap="square" lIns="91440" tIns="45720" rIns="91440" bIns="45720" numCol="1" spcCol="0" rtlCol="0" fromWordArt="0" anchor="ctr" anchorCtr="0" forceAA="0" compatLnSpc="1">
+                        <a:prstTxWarp prst="textNoShape">
+                          <a:avLst/>
+                        </a:prstTxWarp>
+                        <a:noAutofit/>
+                      </wps:bodyPr>
+                    </wps:wsp>
+                  </a:graphicData>
+                </a:graphic>
+                <wp14:sizeRelV relativeFrom="margin">
+                  <wp14:pctHeight>0</wp14:pctHeight>
+                </wp14:sizeRelV>
+              </wp:anchor>
+            </w:drawing>
+          </mc:Choice>
+          <mc:Fallback>
+            <w:pict>
+              <v:roundrect w14:anchorId="27BD330E" id="Retângulo: Cantos Arredondados 29" o:spid="_x0000_s1026" style="position:absolute;margin-left:-11.05pt;margin-top:22.9pt;width:457pt;height:108pt;z-index:-251698132;visibility:visible;mso-wrap-style:square;mso-height-percent:0;mso-wrap-distance-left:9pt;mso-wrap-distance-top:0;mso-wrap-distance-right:9pt;mso-wrap-distance-bottom:0;mso-position-horizontal:absolute;mso-position-horizontal-relative:text;mso-position-vertical:absolute;mso-position-vertical-relative:text;mso-height-percent:0;mso-height-relative:margin;v-text-anchor:middle" arcsize="10923f" o:gfxdata="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" fillcolor="white [3212]" strokecolor="#d9e2f3 [660]" strokeweight=".5pt">
+                <v:stroke joinstyle="miter"/>
+              </v:roundrect>
+            </w:pict>
+          </mc:Fallback>
+        </mc:AlternateContent>
       </w:r>
     </w:p>
     <w:p>
@@ -1918,14 +2138,12 @@
         </w:rPr>
         <w:t>DA_</w:t>
       </w:r>
-      <w:proofErr w:type="gramStart"/>
       <w:r>
         <w:rPr>
           <w:color w:val="002060"/>
         </w:rPr>
         <w:t>MATRICULA</w:t>
       </w:r>
-      <w:proofErr w:type="gramEnd"/>
       <w:r>
         <w:t>,</w:t>
       </w:r>
@@ -2215,7 +2433,7 @@
           </mc:Choice>
           <mc:Fallback>
             <w:pict>
-              <v:roundrect w14:anchorId="4DA55BB0" id="Caixa de Texto 11" o:spid="_x0000_s1029" style="position:absolute;left:0;text-align:left;margin-left:0;margin-top:1pt;width:271.25pt;height:26.75pt;z-index:251823152;visibility:visible;mso-wrap-style:square;mso-width-percent:0;mso-height-percent:0;mso-wrap-distance-left:9pt;mso-wrap-distance-top:0;mso-wrap-distance-right:9pt;mso-wrap-distance-bottom:0;mso-position-horizontal:left;mso-position-horizontal-relative:margin;mso-position-vertical:absolute;mso-position-vertical-relative:text;mso-width-percent:0;mso-height-percent:0;mso-width-relative:margin;mso-height-relative:margin;v-text-anchor:top" arcsize="10923f" o:gfxdata="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" fillcolor="#34404e" stroked="f" strokeweight=".5pt">
+              <v:roundrect w14:anchorId="4DA55BB0" id="Caixa de Texto 11" o:spid="_x0000_s1030" style="position:absolute;left:0;text-align:left;margin-left:0;margin-top:1pt;width:271.25pt;height:26.75pt;z-index:251823152;visibility:visible;mso-wrap-style:square;mso-width-percent:0;mso-height-percent:0;mso-wrap-distance-left:9pt;mso-wrap-distance-top:0;mso-wrap-distance-right:9pt;mso-wrap-distance-bottom:0;mso-position-horizontal:left;mso-position-horizontal-relative:margin;mso-position-vertical:absolute;mso-position-vertical-relative:text;mso-width-percent:0;mso-height-percent:0;mso-width-relative:margin;mso-height-relative:margin;v-text-anchor:top" arcsize="10923f" o:gfxdata="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" fillcolor="#34404e" stroked="f" strokeweight=".5pt">
                 <v:textbox>
                   <w:txbxContent>
                     <w:p>
@@ -2371,7 +2589,7 @@
         <mc:AlternateContent>
           <mc:Choice Requires="wps">
             <w:drawing>
-              <wp:anchor distT="0" distB="0" distL="114300" distR="114300" simplePos="0" relativeHeight="251895856" behindDoc="0" locked="0" layoutInCell="1" allowOverlap="1" wp14:anchorId="72FBC7EB" wp14:editId="79E4B610">
+              <wp:anchor distT="0" distB="0" distL="114300" distR="114300" simplePos="0" relativeHeight="251895856" behindDoc="0" locked="0" layoutInCell="1" allowOverlap="1" wp14:anchorId="72FBC7EB" wp14:editId="1212C9E1">
                 <wp:simplePos x="0" y="0"/>
                 <wp:positionH relativeFrom="column">
                   <wp:posOffset>1256665</wp:posOffset>
@@ -2397,7 +2615,14 @@
                           <a:avLst/>
                         </a:prstGeom>
                         <a:noFill/>
-                        <a:ln w="9525"/>
+                        <a:ln w="9525">
+                          <a:solidFill>
+                            <a:schemeClr val="accent1">
+                              <a:lumMod val="20000"/>
+                              <a:lumOff val="80000"/>
+                            </a:schemeClr>
+                          </a:solidFill>
+                        </a:ln>
                       </wps:spPr>
                       <wps:style>
                         <a:lnRef idx="2">
@@ -2429,7 +2654,7 @@
           </mc:Choice>
           <mc:Fallback>
             <w:pict>
-              <v:roundrect w14:anchorId="6EAB7C2A" id="Retângulo: Cantos Arredondados 28" o:spid="_x0000_s1026" style="position:absolute;margin-left:98.95pt;margin-top:5.65pt;width:224pt;height:66.5pt;z-index:251895856;visibility:visible;mso-wrap-style:square;mso-wrap-distance-left:9pt;mso-wrap-distance-top:0;mso-wrap-distance-right:9pt;mso-wrap-distance-bottom:0;mso-position-horizontal:absolute;mso-position-horizontal-relative:text;mso-position-vertical:absolute;mso-position-vertical-relative:text;v-text-anchor:middle" arcsize="10923f" o:gfxdata="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" filled="f" strokecolor="#09101d [484]">
+              <v:roundrect w14:anchorId="1862B83A" id="Retângulo: Cantos Arredondados 28" o:spid="_x0000_s1026" style="position:absolute;margin-left:98.95pt;margin-top:5.65pt;width:224pt;height:66.5pt;z-index:251895856;visibility:visible;mso-wrap-style:square;mso-wrap-distance-left:9pt;mso-wrap-distance-top:0;mso-wrap-distance-right:9pt;mso-wrap-distance-bottom:0;mso-position-horizontal:absolute;mso-position-horizontal-relative:text;mso-position-vertical:absolute;mso-position-vertical-relative:text;v-text-anchor:middle" arcsize="10923f" o:gfxdata="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" filled="f" strokecolor="#d9e2f3 [660]">
                 <v:stroke joinstyle="miter"/>
               </v:roundrect>
             </w:pict>
@@ -2771,8 +2996,16 @@
         <w:rPr>
           <w:b w:val="0"/>
           <w:bCs w:val="0"/>
-        </w:rPr>
-        <w:t xml:space="preserve">Caixa </w:t>
+          <w:color w:val="002060"/>
+        </w:rPr>
+        <w:t>NOME_BANCO</w:t>
+      </w:r>
+      <w:r>
+        <w:rPr>
+          <w:b w:val="0"/>
+          <w:bCs w:val="0"/>
+        </w:rPr>
+        <w:t xml:space="preserve"> </w:t>
       </w:r>
       <w:r>
         <w:rPr>
@@ -3313,7 +3546,7 @@
           </mc:Choice>
           <mc:Fallback>
             <w:pict>
-              <v:roundrect w14:anchorId="70D32C00" id="Caixa de Texto 49" o:spid="_x0000_s1030" style="position:absolute;left:0;text-align:left;margin-left:-11pt;margin-top:0;width:157.8pt;height:26.75pt;z-index:251872304;visibility:visible;mso-wrap-style:square;mso-width-percent:0;mso-height-percent:0;mso-wrap-distance-left:9pt;mso-wrap-distance-top:0;mso-wrap-distance-right:9pt;mso-wrap-distance-bottom:0;mso-position-horizontal:absolute;mso-position-horizontal-relative:margin;mso-position-vertical:absolute;mso-position-vertical-relative:text;mso-width-percent:0;mso-height-percent:0;mso-width-relative:margin;mso-height-relative:margin;v-text-anchor:top" arcsize="10923f" o:gfxdata="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" fillcolor="#34404e" stroked="f" strokeweight=".5pt">
+              <v:roundrect w14:anchorId="70D32C00" id="Caixa de Texto 49" o:spid="_x0000_s1031" style="position:absolute;left:0;text-align:left;margin-left:-11pt;margin-top:0;width:157.8pt;height:26.75pt;z-index:251872304;visibility:visible;mso-wrap-style:square;mso-width-percent:0;mso-height-percent:0;mso-wrap-distance-left:9pt;mso-wrap-distance-top:0;mso-wrap-distance-right:9pt;mso-wrap-distance-bottom:0;mso-position-horizontal:absolute;mso-position-horizontal-relative:margin;mso-position-vertical:absolute;mso-position-vertical-relative:text;mso-width-percent:0;mso-height-percent:0;mso-width-relative:margin;mso-height-relative:margin;v-text-anchor:top" arcsize="10923f" o:gfxdata="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" fillcolor="#34404e" stroked="f" strokeweight=".5pt">
                 <v:textbox>
                   <w:txbxContent>
                     <w:p>
@@ -4025,7 +4258,7 @@
           </mc:Choice>
           <mc:Fallback>
             <w:pict>
-              <v:roundrect w14:anchorId="063F08F0" id="Caixa de Texto 761434804" o:spid="_x0000_s1031" style="position:absolute;left:0;text-align:left;margin-left:0;margin-top:0;width:157.8pt;height:26.75pt;z-index:251893808;visibility:visible;mso-wrap-style:square;mso-width-percent:0;mso-height-percent:0;mso-wrap-distance-left:9pt;mso-wrap-distance-top:0;mso-wrap-distance-right:9pt;mso-wrap-distance-bottom:0;mso-position-horizontal:left;mso-position-horizontal-relative:margin;mso-position-vertical:absolute;mso-position-vertical-relative:text;mso-width-percent:0;mso-height-percent:0;mso-width-relative:margin;mso-height-relative:margin;v-text-anchor:top" arcsize="10923f" o:gfxdata="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" fillcolor="#34404e" stroked="f" strokeweight=".5pt">
+              <v:roundrect w14:anchorId="063F08F0" id="Caixa de Texto 761434804" o:spid="_x0000_s1032" style="position:absolute;left:0;text-align:left;margin-left:0;margin-top:0;width:157.8pt;height:26.75pt;z-index:251893808;visibility:visible;mso-wrap-style:square;mso-width-percent:0;mso-height-percent:0;mso-wrap-distance-left:9pt;mso-wrap-distance-top:0;mso-wrap-distance-right:9pt;mso-wrap-distance-bottom:0;mso-position-horizontal:left;mso-position-horizontal-relative:margin;mso-position-vertical:absolute;mso-position-vertical-relative:text;mso-width-percent:0;mso-height-percent:0;mso-width-relative:margin;mso-height-relative:margin;v-text-anchor:top" arcsize="10923f" o:gfxdata="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" fillcolor="#34404e" stroked="f" strokeweight=".5pt">
                 <v:textbox>
                   <w:txbxContent>
                     <w:p>
@@ -4601,10 +4834,7 @@
         <w:t>.</w:t>
       </w:r>
       <w:r>
-        <w:t xml:space="preserve"> </w:t>
-      </w:r>
-      <w:r>
-        <w:t xml:space="preserve">Caso tenha sido feito pagamento de sinal aos </w:t>
+        <w:t xml:space="preserve"> Caso tenha sido feito pagamento de sinal aos </w:t>
       </w:r>
       <w:r>
         <w:rPr>
@@ -4945,7 +5175,7 @@
           </mc:Choice>
           <mc:Fallback>
             <w:pict>
-              <v:roundrect w14:anchorId="17A098E5" id="Caixa de Texto 5" o:spid="_x0000_s1032" style="position:absolute;left:0;text-align:left;margin-left:0;margin-top:0;width:309pt;height:26.75pt;z-index:251876400;visibility:visible;mso-wrap-style:square;mso-width-percent:0;mso-height-percent:0;mso-wrap-distance-left:9pt;mso-wrap-distance-top:0;mso-wrap-distance-right:9pt;mso-wrap-distance-bottom:0;mso-position-horizontal:left;mso-position-horizontal-relative:margin;mso-position-vertical:absolute;mso-position-vertical-relative:text;mso-width-percent:0;mso-height-percent:0;mso-width-relative:margin;mso-height-relative:margin;v-text-anchor:top" arcsize="10923f" o:gfxdata="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" fillcolor="#34404e" stroked="f" strokeweight=".5pt">
+              <v:roundrect w14:anchorId="17A098E5" id="Caixa de Texto 5" o:spid="_x0000_s1033" style="position:absolute;left:0;text-align:left;margin-left:0;margin-top:0;width:309pt;height:26.75pt;z-index:251876400;visibility:visible;mso-wrap-style:square;mso-width-percent:0;mso-height-percent:0;mso-wrap-distance-left:9pt;mso-wrap-distance-top:0;mso-wrap-distance-right:9pt;mso-wrap-distance-bottom:0;mso-position-horizontal:left;mso-position-horizontal-relative:margin;mso-position-vertical:absolute;mso-position-vertical-relative:text;mso-width-percent:0;mso-height-percent:0;mso-width-relative:margin;mso-height-relative:margin;v-text-anchor:top" arcsize="10923f" o:gfxdata="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" fillcolor="#34404e" stroked="f" strokeweight=".5pt">
                 <v:textbox>
                   <w:txbxContent>
                     <w:p>
@@ -5385,7 +5615,7 @@
           </mc:Choice>
           <mc:Fallback>
             <w:pict>
-              <v:roundrect w14:anchorId="782AC9A8" id="Caixa de Texto 17" o:spid="_x0000_s1033" style="position:absolute;left:0;text-align:left;margin-left:0;margin-top:0;width:85.8pt;height:27pt;z-index:251878448;visibility:visible;mso-wrap-style:square;mso-width-percent:0;mso-height-percent:0;mso-wrap-distance-left:9pt;mso-wrap-distance-top:0;mso-wrap-distance-right:9pt;mso-wrap-distance-bottom:0;mso-position-horizontal:left;mso-position-horizontal-relative:margin;mso-position-vertical:absolute;mso-position-vertical-relative:text;mso-width-percent:0;mso-height-percent:0;mso-width-relative:margin;mso-height-relative:margin;v-text-anchor:top" arcsize="10923f" o:gfxdata="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" fillcolor="#34404e" stroked="f" strokeweight=".5pt">
+              <v:roundrect w14:anchorId="782AC9A8" id="Caixa de Texto 17" o:spid="_x0000_s1034" style="position:absolute;left:0;text-align:left;margin-left:0;margin-top:0;width:85.8pt;height:27pt;z-index:251878448;visibility:visible;mso-wrap-style:square;mso-width-percent:0;mso-height-percent:0;mso-wrap-distance-left:9pt;mso-wrap-distance-top:0;mso-wrap-distance-right:9pt;mso-wrap-distance-bottom:0;mso-position-horizontal:left;mso-position-horizontal-relative:margin;mso-position-vertical:absolute;mso-position-vertical-relative:text;mso-width-percent:0;mso-height-percent:0;mso-width-relative:margin;mso-height-relative:margin;v-text-anchor:top" arcsize="10923f" o:gfxdata="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" fillcolor="#34404e" stroked="f" strokeweight=".5pt">
                 <v:textbox>
                   <w:txbxContent>
                     <w:p>
@@ -6329,7 +6559,7 @@
         </mc:Choice>
         <mc:Fallback>
           <w:pict>
-            <v:rect w14:anchorId="6AF1E2B2" id="Retângulo 14" o:spid="_x0000_s1034" style="position:absolute;margin-left:-561.25pt;margin-top:795pt;width:114pt;height:25.2pt;z-index:251669504;visibility:visible;mso-wrap-style:square;mso-width-percent:0;mso-height-percent:0;mso-wrap-distance-left:9pt;mso-wrap-distance-top:0;mso-wrap-distance-right:9pt;mso-wrap-distance-bottom:0;mso-position-horizontal:absolute;mso-position-horizontal-relative:right-margin-area;mso-position-vertical:absolute;mso-position-vertical-relative:page;mso-width-percent:0;mso-height-percent:0;mso-width-relative:right-margin-area;mso-height-relative:page;v-text-anchor:top" o:gfxdata="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" o:allowincell="f" filled="f" stroked="f">
+            <v:rect w14:anchorId="6AF1E2B2" id="Retângulo 14" o:spid="_x0000_s1035" style="position:absolute;margin-left:-561.25pt;margin-top:795pt;width:114pt;height:25.2pt;z-index:251669504;visibility:visible;mso-wrap-style:square;mso-width-percent:0;mso-height-percent:0;mso-wrap-distance-left:9pt;mso-wrap-distance-top:0;mso-wrap-distance-right:9pt;mso-wrap-distance-bottom:0;mso-position-horizontal:absolute;mso-position-horizontal-relative:right-margin-area;mso-position-vertical:absolute;mso-position-vertical-relative:page;mso-width-percent:0;mso-height-percent:0;mso-width-relative:right-margin-area;mso-height-relative:page;v-text-anchor:top" o:gfxdata="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" o:allowincell="f" filled="f" stroked="f">
               <v:textbox inset="0,,0">
                 <w:txbxContent>
                   <w:p>
@@ -6489,7 +6719,7 @@
         </mc:Choice>
         <mc:Fallback>
           <w:pict>
-            <v:roundrect w14:anchorId="01EA722E" id="Retângulo: Cantos Arredondados 53" o:spid="_x0000_s1035" style="position:absolute;margin-left:-230.3pt;margin-top:44.75pt;width:466.8pt;height:22.8pt;z-index:251667456;visibility:visible;mso-wrap-style:square;mso-height-percent:0;mso-wrap-distance-left:9pt;mso-wrap-distance-top:0;mso-wrap-distance-right:9pt;mso-wrap-distance-bottom:0;mso-position-horizontal:absolute;mso-position-horizontal-relative:text;mso-position-vertical:absolute;mso-position-vertical-relative:text;mso-height-percent:0;mso-height-relative:margin;v-text-anchor:middle" arcsize="10923f" o:gfxdata="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" fillcolor="#34404e" stroked="f" strokeweight="1pt">
+            <v:roundrect w14:anchorId="01EA722E" id="Retângulo: Cantos Arredondados 53" o:spid="_x0000_s1036" style="position:absolute;margin-left:-230.3pt;margin-top:44.75pt;width:466.8pt;height:22.8pt;z-index:251667456;visibility:visible;mso-wrap-style:square;mso-height-percent:0;mso-wrap-distance-left:9pt;mso-wrap-distance-top:0;mso-wrap-distance-right:9pt;mso-wrap-distance-bottom:0;mso-position-horizontal:absolute;mso-position-horizontal-relative:text;mso-position-vertical:absolute;mso-position-vertical-relative:text;mso-height-percent:0;mso-height-relative:margin;v-text-anchor:middle" arcsize="10923f" o:gfxdata="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" fillcolor="#34404e" stroked="f" strokeweight="1pt">
               <v:stroke joinstyle="miter"/>
               <v:textbox>
                 <w:txbxContent>
@@ -6736,7 +6966,7 @@
               <v:stroke joinstyle="miter"/>
               <v:path gradientshapeok="t" o:connecttype="rect"/>
             </v:shapetype>
-            <v:shape id="Caixa de Texto 52" o:spid="_x0000_s1036" type="#_x0000_t202" style="position:absolute;margin-left:300.9pt;margin-top:21.55pt;width:162.4pt;height:39.9pt;z-index:251663360;visibility:visible;mso-wrap-style:square;mso-width-percent:0;mso-height-percent:0;mso-wrap-distance-left:9pt;mso-wrap-distance-top:0;mso-wrap-distance-right:9pt;mso-wrap-distance-bottom:0;mso-position-horizontal:absolute;mso-position-horizontal-relative:margin;mso-position-vertical:absolute;mso-position-vertical-relative:text;mso-width-percent:0;mso-height-percent:0;mso-width-relative:margin;mso-height-relative:margin;v-text-anchor:top" o:gfxdata="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" filled="f" stroked="f" strokeweight=".5pt">
+            <v:shape id="Caixa de Texto 52" o:spid="_x0000_s1037" type="#_x0000_t202" style="position:absolute;margin-left:300.9pt;margin-top:21.55pt;width:162.4pt;height:39.9pt;z-index:251663360;visibility:visible;mso-wrap-style:square;mso-width-percent:0;mso-height-percent:0;mso-wrap-distance-left:9pt;mso-wrap-distance-top:0;mso-wrap-distance-right:9pt;mso-wrap-distance-bottom:0;mso-position-horizontal:absolute;mso-position-horizontal-relative:margin;mso-position-vertical:absolute;mso-position-vertical-relative:text;mso-width-percent:0;mso-height-percent:0;mso-width-relative:margin;mso-height-relative:margin;v-text-anchor:top" o:gfxdata="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" filled="f" stroked="f" strokeweight=".5pt">
               <v:textbox>
                 <w:txbxContent>
                   <w:p>
@@ -6990,7 +7220,7 @@
         </mc:Choice>
         <mc:Fallback>
           <w:pict>
-            <v:shape w14:anchorId="1AD2D8C7" id="Caixa de Texto 40" o:spid="_x0000_s1037" type="#_x0000_t202" style="position:absolute;margin-left:-5.25pt;margin-top:20.7pt;width:151.85pt;height:43.2pt;z-index:251660288;visibility:visible;mso-wrap-style:square;mso-width-percent:0;mso-height-percent:0;mso-wrap-distance-left:9pt;mso-wrap-distance-top:0;mso-wrap-distance-right:9pt;mso-wrap-distance-bottom:0;mso-position-horizontal:absolute;mso-position-horizontal-relative:text;mso-position-vertical:absolute;mso-position-vertical-relative:text;mso-width-percent:0;mso-height-percent:0;mso-width-relative:margin;mso-height-relative:margin;v-text-anchor:top" o:gfxdata="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" filled="f" stroked="f" strokeweight=".5pt">
+            <v:shape w14:anchorId="1AD2D8C7" id="Caixa de Texto 40" o:spid="_x0000_s1038" type="#_x0000_t202" style="position:absolute;margin-left:-5.25pt;margin-top:20.7pt;width:151.85pt;height:43.2pt;z-index:251660288;visibility:visible;mso-wrap-style:square;mso-width-percent:0;mso-height-percent:0;mso-wrap-distance-left:9pt;mso-wrap-distance-top:0;mso-wrap-distance-right:9pt;mso-wrap-distance-bottom:0;mso-position-horizontal:absolute;mso-position-horizontal-relative:text;mso-position-vertical:absolute;mso-position-vertical-relative:text;mso-width-percent:0;mso-height-percent:0;mso-width-relative:margin;mso-height-relative:margin;v-text-anchor:top" o:gfxdata="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" filled="f" stroked="f" strokeweight=".5pt">
               <v:textbox>
                 <w:txbxContent>
                   <w:p>
@@ -7505,7 +7735,7 @@
         </mc:Choice>
         <mc:Fallback>
           <w:pict>
-            <v:shape w14:anchorId="650CA0A1" id="Caixa de Texto 43" o:spid="_x0000_s1038" type="#_x0000_t202" style="position:absolute;margin-left:148.95pt;margin-top:.8pt;width:133.2pt;height:47.45pt;z-index:251661312;visibility:visible;mso-wrap-style:square;mso-height-percent:0;mso-wrap-distance-left:9pt;mso-wrap-distance-top:0;mso-wrap-distance-right:9pt;mso-wrap-distance-bottom:0;mso-position-horizontal:absolute;mso-position-horizontal-relative:text;mso-position-vertical:absolute;mso-position-vertical-relative:text;mso-height-percent:0;mso-height-relative:margin;v-text-anchor:top" o:gfxdata="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" filled="f" stroked="f" strokeweight=".5pt">
+            <v:shape w14:anchorId="650CA0A1" id="Caixa de Texto 43" o:spid="_x0000_s1039" type="#_x0000_t202" style="position:absolute;margin-left:148.95pt;margin-top:.8pt;width:133.2pt;height:47.45pt;z-index:251661312;visibility:visible;mso-wrap-style:square;mso-height-percent:0;mso-wrap-distance-left:9pt;mso-wrap-distance-top:0;mso-wrap-distance-right:9pt;mso-wrap-distance-bottom:0;mso-position-horizontal:absolute;mso-position-horizontal-relative:text;mso-position-vertical:absolute;mso-position-vertical-relative:text;mso-height-percent:0;mso-height-relative:margin;v-text-anchor:top" o:gfxdata="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" filled="f" stroked="f" strokeweight=".5pt">
               <v:textbox>
                 <w:txbxContent>
                   <w:p>

</xml_diff>

<commit_message>
Adicionando opção para cadastrar mais um partipante como comprador ou vendedor
</commit_message>
<xml_diff>
--- a/contrato_motive.docx
+++ b/contrato_motive.docx
@@ -855,7 +855,21 @@
         <w:t>NOME_VENDEDOR</w:t>
       </w:r>
       <w:r>
-        <w:t>, inscrito na cédula de identidade RG n°</w:t>
+        <w:rPr>
+          <w:b/>
+          <w:bCs/>
+          <w:color w:val="002060"/>
+        </w:rPr>
+        <w:t>_1</w:t>
+      </w:r>
+      <w:r>
+        <w:t>, inscrito</w:t>
+      </w:r>
+      <w:r>
+        <w:t>(a)</w:t>
+      </w:r>
+      <w:r>
+        <w:t xml:space="preserve"> na cédula de identidade RG n°</w:t>
       </w:r>
       <w:r>
         <w:t xml:space="preserve"> </w:t>
@@ -867,16 +881,127 @@
         <w:t>RG_VENDEDOR</w:t>
       </w:r>
       <w:r>
-        <w:t xml:space="preserve">, inscrito no CPF sob n° </w:t>
-      </w:r>
-      <w:r>
         <w:rPr>
           <w:color w:val="002060"/>
         </w:rPr>
+        <w:t>_1</w:t>
+      </w:r>
+      <w:r>
+        <w:t>, inscrito</w:t>
+      </w:r>
+      <w:r>
+        <w:t>(a)</w:t>
+      </w:r>
+      <w:r>
+        <w:t xml:space="preserve"> no CPF sob n° </w:t>
+      </w:r>
+      <w:r>
+        <w:rPr>
+          <w:color w:val="002060"/>
+        </w:rPr>
         <w:t>CPF_VENDEDOR</w:t>
       </w:r>
       <w:r>
-        <w:t xml:space="preserve">; </w:t>
+        <w:rPr>
+          <w:color w:val="002060"/>
+        </w:rPr>
+        <w:t>_1</w:t>
+      </w:r>
+      <w:r>
+        <w:t>;</w:t>
+      </w:r>
+      <w:r>
+        <w:t xml:space="preserve"> </w:t>
+      </w:r>
+      <w:r>
+        <w:rPr>
+          <w:b/>
+          <w:bCs/>
+          <w:color w:val="002060"/>
+        </w:rPr>
+        <w:t>NOME_VENDEDOR</w:t>
+      </w:r>
+      <w:r>
+        <w:rPr>
+          <w:b/>
+          <w:bCs/>
+          <w:color w:val="002060"/>
+        </w:rPr>
+        <w:t>_</w:t>
+      </w:r>
+      <w:r>
+        <w:rPr>
+          <w:b/>
+          <w:bCs/>
+          <w:color w:val="002060"/>
+        </w:rPr>
+        <w:t>2</w:t>
+      </w:r>
+      <w:r>
+        <w:t>, inscrito</w:t>
+      </w:r>
+      <w:r>
+        <w:t>(a)</w:t>
+      </w:r>
+      <w:r>
+        <w:t xml:space="preserve"> na cédula de identidade RG n°</w:t>
+      </w:r>
+      <w:r>
+        <w:t xml:space="preserve"> </w:t>
+      </w:r>
+      <w:r>
+        <w:rPr>
+          <w:color w:val="002060"/>
+        </w:rPr>
+        <w:t>RG_VENDEDOR</w:t>
+      </w:r>
+      <w:r>
+        <w:rPr>
+          <w:color w:val="002060"/>
+        </w:rPr>
+        <w:t>_</w:t>
+      </w:r>
+      <w:r>
+        <w:rPr>
+          <w:color w:val="002060"/>
+        </w:rPr>
+        <w:t>2</w:t>
+      </w:r>
+      <w:r>
+        <w:t>, inscrito</w:t>
+      </w:r>
+      <w:r>
+        <w:t>(a)</w:t>
+      </w:r>
+      <w:r>
+        <w:t xml:space="preserve"> no CPF sob n° </w:t>
+      </w:r>
+      <w:r>
+        <w:rPr>
+          <w:color w:val="002060"/>
+        </w:rPr>
+        <w:t>CPF_VENDEDOR</w:t>
+      </w:r>
+      <w:r>
+        <w:rPr>
+          <w:color w:val="002060"/>
+        </w:rPr>
+        <w:t>_</w:t>
+      </w:r>
+      <w:r>
+        <w:rPr>
+          <w:color w:val="002060"/>
+        </w:rPr>
+        <w:t>2</w:t>
+      </w:r>
+      <w:r>
+        <w:rPr>
+          <w:color w:val="002060"/>
+        </w:rPr>
+        <w:t>,</w:t>
+      </w:r>
+      <w:r>
+        <w:t xml:space="preserve"> </w:t>
       </w:r>
       <w:r>
         <w:t>residente</w:t>
@@ -1166,6 +1291,9 @@
       <w:pPr>
         <w:pStyle w:val="3Text"/>
         <w:ind w:left="1134"/>
+        <w:rPr>
+          <w:u w:val="single"/>
+        </w:rPr>
       </w:pPr>
       <w:r>
         <w:rPr>
@@ -1331,7 +1459,13 @@
         <w:t>NOME_COMPRADOR</w:t>
       </w:r>
       <w:r>
-        <w:t>, inscrito na cédula de identidade RG n°</w:t>
+        <w:t>, inscrito</w:t>
+      </w:r>
+      <w:r>
+        <w:t>(a)</w:t>
+      </w:r>
+      <w:r>
+        <w:t xml:space="preserve"> na cédula de identidade RG n°</w:t>
       </w:r>
       <w:r>
         <w:t xml:space="preserve"> </w:t>
@@ -1353,6 +1487,64 @@
       </w:r>
       <w:r>
         <w:t xml:space="preserve">; </w:t>
+      </w:r>
+      <w:r>
+        <w:rPr>
+          <w:b/>
+          <w:bCs/>
+          <w:color w:val="002060"/>
+        </w:rPr>
+        <w:t>NOME_COMPRADOR</w:t>
+      </w:r>
+      <w:r>
+        <w:rPr>
+          <w:b/>
+          <w:bCs/>
+          <w:color w:val="002060"/>
+        </w:rPr>
+        <w:t>_2</w:t>
+      </w:r>
+      <w:r>
+        <w:t>, inscrito</w:t>
+      </w:r>
+      <w:r>
+        <w:t>(a)</w:t>
+      </w:r>
+      <w:r>
+        <w:t xml:space="preserve"> na cédula de identidade RG n°</w:t>
+      </w:r>
+      <w:r>
+        <w:t xml:space="preserve"> </w:t>
+      </w:r>
+      <w:r>
+        <w:rPr>
+          <w:color w:val="002060"/>
+        </w:rPr>
+        <w:t>RG_COMPRADOR</w:t>
+      </w:r>
+      <w:r>
+        <w:rPr>
+          <w:color w:val="002060"/>
+        </w:rPr>
+        <w:t>_2</w:t>
+      </w:r>
+      <w:r>
+        <w:t xml:space="preserve">, inscrito no CPF sob n° </w:t>
+      </w:r>
+      <w:r>
+        <w:rPr>
+          <w:color w:val="002060"/>
+        </w:rPr>
+        <w:t>CPF_COMPRADOR</w:t>
+      </w:r>
+      <w:r>
+        <w:rPr>
+          <w:color w:val="002060"/>
+        </w:rPr>
+        <w:t>_2,</w:t>
+      </w:r>
+      <w:r>
+        <w:t xml:space="preserve"> </w:t>
       </w:r>
       <w:r>
         <w:t>residente</w:t>

</xml_diff>

<commit_message>
Corrigindo função "exibir dados" e inserindo campo de estado civil dos participantes
</commit_message>
<xml_diff>
--- a/contrato_motive.docx
+++ b/contrato_motive.docx
@@ -927,15 +927,31 @@
           <w:bCs/>
           <w:color w:val="002060"/>
         </w:rPr>
-        <w:t>_</w:t>
-      </w:r>
-      <w:r>
-        <w:rPr>
-          <w:b/>
-          <w:bCs/>
+        <w:t>_2</w:t>
+      </w:r>
+      <w:r>
+        <w:t>, inscrito</w:t>
+      </w:r>
+      <w:r>
+        <w:t>(a)</w:t>
+      </w:r>
+      <w:r>
+        <w:t xml:space="preserve"> na cédula de identidade RG n°</w:t>
+      </w:r>
+      <w:r>
+        <w:t xml:space="preserve"> </w:t>
+      </w:r>
+      <w:r>
+        <w:rPr>
           <w:color w:val="002060"/>
         </w:rPr>
-        <w:t>2</w:t>
+        <w:t>RG_VENDEDOR</w:t>
+      </w:r>
+      <w:r>
+        <w:rPr>
+          <w:color w:val="002060"/>
+        </w:rPr>
+        <w:t>_2</w:t>
       </w:r>
       <w:r>
         <w:t>, inscrito</w:t>
@@ -944,55 +960,19 @@
         <w:t>(a)</w:t>
       </w:r>
       <w:r>
-        <w:t xml:space="preserve"> na cédula de identidade RG n°</w:t>
-      </w:r>
-      <w:r>
-        <w:t xml:space="preserve"> </w:t>
+        <w:t xml:space="preserve"> no CPF sob n° </w:t>
       </w:r>
       <w:r>
         <w:rPr>
           <w:color w:val="002060"/>
         </w:rPr>
-        <w:t>RG_VENDEDOR</w:t>
+        <w:t>CPF_VENDEDOR</w:t>
       </w:r>
       <w:r>
         <w:rPr>
           <w:color w:val="002060"/>
         </w:rPr>
-        <w:t>_</w:t>
-      </w:r>
-      <w:r>
-        <w:rPr>
-          <w:color w:val="002060"/>
-        </w:rPr>
-        <w:t>2</w:t>
-      </w:r>
-      <w:r>
-        <w:t>, inscrito</w:t>
-      </w:r>
-      <w:r>
-        <w:t>(a)</w:t>
-      </w:r>
-      <w:r>
-        <w:t xml:space="preserve"> no CPF sob n° </w:t>
-      </w:r>
-      <w:r>
-        <w:rPr>
-          <w:color w:val="002060"/>
-        </w:rPr>
-        <w:t>CPF_VENDEDOR</w:t>
-      </w:r>
-      <w:r>
-        <w:rPr>
-          <w:color w:val="002060"/>
-        </w:rPr>
-        <w:t>_</w:t>
-      </w:r>
-      <w:r>
-        <w:rPr>
-          <w:color w:val="002060"/>
-        </w:rPr>
-        <w:t>2</w:t>
+        <w:t>_2</w:t>
       </w:r>
       <w:r>
         <w:rPr>
@@ -1214,16 +1194,16 @@
         <mc:AlternateContent>
           <mc:Choice Requires="wps">
             <w:drawing>
-              <wp:anchor distT="0" distB="0" distL="114300" distR="114300" simplePos="0" relativeHeight="251867184" behindDoc="1" locked="0" layoutInCell="1" allowOverlap="1" wp14:anchorId="39524C20" wp14:editId="2303A745">
+              <wp:anchor distT="0" distB="0" distL="114300" distR="114300" simplePos="0" relativeHeight="251867184" behindDoc="1" locked="0" layoutInCell="1" allowOverlap="1" wp14:anchorId="39524C20" wp14:editId="30B24539">
                 <wp:simplePos x="0" y="0"/>
                 <wp:positionH relativeFrom="column">
-                  <wp:posOffset>299085</wp:posOffset>
+                  <wp:posOffset>297815</wp:posOffset>
                 </wp:positionH>
                 <wp:positionV relativeFrom="paragraph">
-                  <wp:posOffset>34925</wp:posOffset>
+                  <wp:posOffset>34290</wp:posOffset>
                 </wp:positionV>
-                <wp:extent cx="431800" cy="2476500"/>
-                <wp:effectExtent l="0" t="0" r="25400" b="19050"/>
+                <wp:extent cx="431800" cy="1987550"/>
+                <wp:effectExtent l="0" t="0" r="25400" b="12700"/>
                 <wp:wrapNone/>
                 <wp:docPr id="45" name="Colchete Esquerdo 45"/>
                 <wp:cNvGraphicFramePr/>
@@ -1234,7 +1214,7 @@
                       <wps:spPr>
                         <a:xfrm>
                           <a:off x="0" y="0"/>
-                          <a:ext cx="431800" cy="2476500"/>
+                          <a:ext cx="431800" cy="1987550"/>
                         </a:xfrm>
                         <a:prstGeom prst="leftBracket">
                           <a:avLst/>
@@ -1279,7 +1259,19 @@
           </mc:Choice>
           <mc:Fallback>
             <w:pict>
-              <v:shape w14:anchorId="5CF122E3" id="Colchete Esquerdo 45" o:spid="_x0000_s1026" type="#_x0000_t85" style="position:absolute;margin-left:23.55pt;margin-top:2.75pt;width:34pt;height:195pt;z-index:-251449296;visibility:visible;mso-wrap-style:square;mso-width-percent:0;mso-height-percent:0;mso-wrap-distance-left:9pt;mso-wrap-distance-top:0;mso-wrap-distance-right:9pt;mso-wrap-distance-bottom:0;mso-position-horizontal:absolute;mso-position-horizontal-relative:text;mso-position-vertical:absolute;mso-position-vertical-relative:text;mso-width-percent:0;mso-height-percent:0;mso-width-relative:margin;mso-height-relative:margin;v-text-anchor:middle" o:gfxdata="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" adj="314" strokecolor="#02a5b4" strokeweight=".25pt">
+              <v:shapetype w14:anchorId="6D72F8D8" id="_x0000_t85" coordsize="21600,21600" o:spt="85" adj="1800" path="m21600,qx0@0l0@1qy21600,21600e" filled="f">
+                <v:formulas>
+                  <v:f eqn="val #0"/>
+                  <v:f eqn="sum 21600 0 #0"/>
+                  <v:f eqn="prod #0 9598 32768"/>
+                  <v:f eqn="sum 21600 0 @2"/>
+                </v:formulas>
+                <v:path arrowok="t" gradientshapeok="t" o:connecttype="custom" o:connectlocs="21600,0;0,10800;21600,21600" textboxrect="6326,@2,21600,@3"/>
+                <v:handles>
+                  <v:h position="topLeft,#0" yrange="0,10800"/>
+                </v:handles>
+              </v:shapetype>
+              <v:shape id="Colchete Esquerdo 45" o:spid="_x0000_s1026" type="#_x0000_t85" style="position:absolute;margin-left:23.45pt;margin-top:2.7pt;width:34pt;height:156.5pt;z-index:-251449296;visibility:visible;mso-wrap-style:square;mso-width-percent:0;mso-height-percent:0;mso-wrap-distance-left:9pt;mso-wrap-distance-top:0;mso-wrap-distance-right:9pt;mso-wrap-distance-bottom:0;mso-position-horizontal:absolute;mso-position-horizontal-relative:text;mso-position-vertical:absolute;mso-position-vertical-relative:text;mso-width-percent:0;mso-height-percent:0;mso-width-relative:margin;mso-height-relative:margin;v-text-anchor:middle" o:gfxdata="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" adj="391" strokecolor="#02a5b4" strokeweight=".25pt">
                 <v:stroke joinstyle="miter"/>
               </v:shape>
             </w:pict>
@@ -1585,50 +1577,6 @@
         <w:rPr>
           <w:b/>
           <w:bCs/>
-        </w:rPr>
-      </w:pPr>
-    </w:p>
-    <w:p>
-      <w:pPr>
-        <w:pStyle w:val="3Text"/>
-        <w:rPr>
-          <w:b/>
-          <w:bCs/>
-          <w:sz w:val="28"/>
-          <w:szCs w:val="24"/>
-        </w:rPr>
-      </w:pPr>
-    </w:p>
-    <w:p>
-      <w:pPr>
-        <w:pStyle w:val="3Text"/>
-        <w:rPr>
-          <w:b/>
-          <w:bCs/>
-          <w:sz w:val="28"/>
-          <w:szCs w:val="24"/>
-        </w:rPr>
-      </w:pPr>
-    </w:p>
-    <w:p>
-      <w:pPr>
-        <w:pStyle w:val="3Text"/>
-        <w:rPr>
-          <w:b/>
-          <w:bCs/>
-          <w:sz w:val="28"/>
-          <w:szCs w:val="24"/>
-        </w:rPr>
-      </w:pPr>
-    </w:p>
-    <w:p>
-      <w:pPr>
-        <w:pStyle w:val="3Text"/>
-        <w:rPr>
-          <w:b/>
-          <w:bCs/>
-          <w:sz w:val="28"/>
-          <w:szCs w:val="24"/>
         </w:rPr>
       </w:pPr>
     </w:p>
@@ -4493,7 +4441,7 @@
           <w:sz w:val="24"/>
           <w:szCs w:val="24"/>
         </w:rPr>
-        <w:t xml:space="preserve">, inscrita no CNPJ 48.503.810/0001-97, que fará jus ao recebimento da comissão total da negociação, a serem pagos através de TED na </w:t>
+        <w:t>, inscrita no CNPJ 48.503.810/0001-97, que fará jus ao recebimento da comissão total da negociação, a serem pagos através de TED</w:t>
       </w:r>
       <w:r>
         <w:rPr>
@@ -4503,7 +4451,7 @@
           <w:sz w:val="24"/>
           <w:szCs w:val="24"/>
         </w:rPr>
-        <w:t>CONTA CORRENTE</w:t>
+        <w:t xml:space="preserve"> ou PIX</w:t>
       </w:r>
       <w:r>
         <w:rPr>
@@ -4513,7 +4461,7 @@
           <w:sz w:val="24"/>
           <w:szCs w:val="24"/>
         </w:rPr>
-        <w:t xml:space="preserve"> </w:t>
+        <w:t xml:space="preserve"> na </w:t>
       </w:r>
       <w:r>
         <w:rPr>
@@ -4523,7 +4471,7 @@
           <w:sz w:val="24"/>
           <w:szCs w:val="24"/>
         </w:rPr>
-        <w:t>578905242-4</w:t>
+        <w:t>CONTA CORRENTE</w:t>
       </w:r>
       <w:r>
         <w:rPr>
@@ -4543,7 +4491,7 @@
           <w:sz w:val="24"/>
           <w:szCs w:val="24"/>
         </w:rPr>
-        <w:t xml:space="preserve">da AG </w:t>
+        <w:t>40632480-8</w:t>
       </w:r>
       <w:r>
         <w:rPr>
@@ -4553,7 +4501,7 @@
           <w:sz w:val="24"/>
           <w:szCs w:val="24"/>
         </w:rPr>
-        <w:t>0860</w:t>
+        <w:t xml:space="preserve"> </w:t>
       </w:r>
       <w:r>
         <w:rPr>
@@ -4563,7 +4511,7 @@
           <w:sz w:val="24"/>
           <w:szCs w:val="24"/>
         </w:rPr>
-        <w:t xml:space="preserve"> </w:t>
+        <w:t xml:space="preserve">da </w:t>
       </w:r>
       <w:r>
         <w:rPr>
@@ -4573,7 +4521,7 @@
           <w:sz w:val="24"/>
           <w:szCs w:val="24"/>
         </w:rPr>
-        <w:t xml:space="preserve">da </w:t>
+        <w:t>AGENCIA 0001 - Banco Inter (077),</w:t>
       </w:r>
       <w:r>
         <w:rPr>
@@ -4583,7 +4531,25 @@
           <w:sz w:val="24"/>
           <w:szCs w:val="24"/>
         </w:rPr>
-        <w:t>Caixa Econômica Federal</w:t>
+        <w:t xml:space="preserve"> de titularidade do INTERMEDIÁRIO, o vencimento se dará em até 02 (dois) dias úteis a contar do recebimento do pagamento total descrito na </w:t>
+      </w:r>
+      <w:r>
+        <w:rPr>
+          <w:b w:val="0"/>
+          <w:bCs w:val="0"/>
+          <w:sz w:val="24"/>
+          <w:szCs w:val="24"/>
+        </w:rPr>
+        <w:t>Cláusula</w:t>
+      </w:r>
+      <w:r>
+        <w:rPr>
+          <w:b w:val="0"/>
+          <w:bCs w:val="0"/>
+          <w:sz w:val="24"/>
+          <w:szCs w:val="24"/>
+        </w:rPr>
+        <w:t xml:space="preserve"> Segunda</w:t>
       </w:r>
       <w:r>
         <w:rPr>
@@ -4593,25 +4559,7 @@
           <w:sz w:val="24"/>
           <w:szCs w:val="24"/>
         </w:rPr>
-        <w:t xml:space="preserve">, de titularidade do INTERMEDIÁRIO, inscrito no C.N.P.J. sob nº 48.503.810/0001-97, o vencimento se dará em até 02 (dois) dias úteis a contar do recebimento do pagamento total descrito na </w:t>
-      </w:r>
-      <w:r>
-        <w:rPr>
-          <w:b w:val="0"/>
-          <w:bCs w:val="0"/>
-          <w:sz w:val="24"/>
-          <w:szCs w:val="24"/>
-        </w:rPr>
-        <w:t>Cláusula</w:t>
-      </w:r>
-      <w:r>
-        <w:rPr>
-          <w:b w:val="0"/>
-          <w:bCs w:val="0"/>
-          <w:sz w:val="24"/>
-          <w:szCs w:val="24"/>
-        </w:rPr>
-        <w:t xml:space="preserve"> Segunda</w:t>
+        <w:t xml:space="preserve"> supra</w:t>
       </w:r>
       <w:r>
         <w:rPr>
@@ -4621,7 +4569,7 @@
           <w:sz w:val="24"/>
           <w:szCs w:val="24"/>
         </w:rPr>
-        <w:t xml:space="preserve"> supra.</w:t>
+        <w:t>.</w:t>
       </w:r>
     </w:p>
     <w:p>

</xml_diff>

<commit_message>
Adicionando substituição de textos no contrato
</commit_message>
<xml_diff>
--- a/contrato_motive.docx
+++ b/contrato_motive.docx
@@ -783,6 +783,12 @@
       <w:pPr>
         <w:pStyle w:val="3Text"/>
         <w:ind w:left="1134"/>
+        <w:rPr>
+          <w:b/>
+          <w:bCs/>
+          <w:noProof/>
+          <w:color w:val="002060"/>
+        </w:rPr>
       </w:pPr>
       <w:r>
         <w:rPr>
@@ -850,166 +856,17 @@
         <w:rPr>
           <w:b/>
           <w:bCs/>
+          <w:noProof/>
           <w:color w:val="002060"/>
         </w:rPr>
-        <w:t>NOME_VENDEDOR</w:t>
-      </w:r>
-      <w:r>
-        <w:rPr>
-          <w:b/>
-          <w:bCs/>
-          <w:color w:val="002060"/>
-        </w:rPr>
-        <w:t>_1</w:t>
-      </w:r>
-      <w:r>
-        <w:t>, inscrito</w:t>
-      </w:r>
-      <w:r>
-        <w:t>(a)</w:t>
-      </w:r>
-      <w:r>
-        <w:t xml:space="preserve"> na cédula de identidade RG n°</w:t>
-      </w:r>
-      <w:r>
-        <w:t xml:space="preserve"> </w:t>
-      </w:r>
-      <w:r>
-        <w:rPr>
-          <w:color w:val="002060"/>
-        </w:rPr>
-        <w:t>RG_VENDEDOR</w:t>
-      </w:r>
-      <w:r>
-        <w:rPr>
-          <w:color w:val="002060"/>
-        </w:rPr>
-        <w:t>_1</w:t>
-      </w:r>
-      <w:r>
-        <w:t>, inscrito</w:t>
-      </w:r>
-      <w:r>
-        <w:t>(a)</w:t>
-      </w:r>
-      <w:r>
-        <w:t xml:space="preserve"> no CPF sob n° </w:t>
-      </w:r>
-      <w:r>
-        <w:rPr>
-          <w:color w:val="002060"/>
-        </w:rPr>
-        <w:t>CPF_VENDEDOR</w:t>
-      </w:r>
-      <w:r>
-        <w:rPr>
-          <w:color w:val="002060"/>
-        </w:rPr>
-        <w:t>_1</w:t>
-      </w:r>
-      <w:r>
-        <w:t>;</w:t>
-      </w:r>
-      <w:r>
-        <w:t xml:space="preserve"> </w:t>
-      </w:r>
-      <w:r>
-        <w:rPr>
-          <w:b/>
-          <w:bCs/>
-          <w:color w:val="002060"/>
-        </w:rPr>
-        <w:t>NOME_VENDEDOR</w:t>
-      </w:r>
-      <w:r>
-        <w:rPr>
-          <w:b/>
-          <w:bCs/>
-          <w:color w:val="002060"/>
-        </w:rPr>
-        <w:t>_2</w:t>
-      </w:r>
-      <w:r>
-        <w:t>, inscrito</w:t>
-      </w:r>
-      <w:r>
-        <w:t>(a)</w:t>
-      </w:r>
-      <w:r>
-        <w:t xml:space="preserve"> na cédula de identidade RG n°</w:t>
-      </w:r>
-      <w:r>
-        <w:t xml:space="preserve"> </w:t>
-      </w:r>
-      <w:r>
-        <w:rPr>
-          <w:color w:val="002060"/>
-        </w:rPr>
-        <w:t>RG_VENDEDOR</w:t>
-      </w:r>
-      <w:r>
-        <w:rPr>
-          <w:color w:val="002060"/>
-        </w:rPr>
-        <w:t>_2</w:t>
-      </w:r>
-      <w:r>
-        <w:t>, inscrito</w:t>
-      </w:r>
-      <w:r>
-        <w:t>(a)</w:t>
-      </w:r>
-      <w:r>
-        <w:t xml:space="preserve"> no CPF sob n° </w:t>
-      </w:r>
-      <w:r>
-        <w:rPr>
-          <w:color w:val="002060"/>
-        </w:rPr>
-        <w:t>CPF_VENDEDOR</w:t>
-      </w:r>
-      <w:r>
-        <w:rPr>
-          <w:color w:val="002060"/>
-        </w:rPr>
-        <w:t>_2</w:t>
-      </w:r>
-      <w:r>
-        <w:rPr>
-          <w:color w:val="002060"/>
-        </w:rPr>
-        <w:t>,</w:t>
-      </w:r>
-      <w:r>
-        <w:t xml:space="preserve"> </w:t>
-      </w:r>
-      <w:r>
-        <w:t>residente</w:t>
-      </w:r>
-      <w:r>
-        <w:t>(s)</w:t>
-      </w:r>
-      <w:r>
-        <w:t xml:space="preserve"> e domiciliado</w:t>
-      </w:r>
-      <w:r>
-        <w:t>(s)</w:t>
-      </w:r>
-      <w:r>
-        <w:t xml:space="preserve"> à </w:t>
-      </w:r>
-      <w:r>
-        <w:rPr>
-          <w:color w:val="002060"/>
-        </w:rPr>
-        <w:t>ENDERECO_VENDEDOR</w:t>
-      </w:r>
-      <w:r>
-        <w:t>.</w:t>
-      </w:r>
-      <w:r>
-        <w:t xml:space="preserve"> </w:t>
-      </w:r>
+        <w:t>PARAGRAFO_VENDEDOR</w:t>
+      </w:r>
+    </w:p>
+    <w:p>
+      <w:pPr>
+        <w:pStyle w:val="3Text"/>
+        <w:ind w:left="1134"/>
+      </w:pPr>
     </w:p>
     <w:p>
       <w:pPr>
@@ -1284,7 +1141,10 @@
         <w:pStyle w:val="3Text"/>
         <w:ind w:left="1134"/>
         <w:rPr>
-          <w:u w:val="single"/>
+          <w:b/>
+          <w:bCs/>
+          <w:noProof/>
+          <w:color w:val="002060"/>
         </w:rPr>
       </w:pPr>
       <w:r>
@@ -1446,139 +1306,43 @@
         <w:rPr>
           <w:b/>
           <w:bCs/>
+          <w:noProof/>
           <w:color w:val="002060"/>
         </w:rPr>
-        <w:t>NOME_COMPRADOR</w:t>
-      </w:r>
-      <w:r>
-        <w:t>, inscrito</w:t>
-      </w:r>
-      <w:r>
-        <w:t>(a)</w:t>
-      </w:r>
-      <w:r>
-        <w:t xml:space="preserve"> na cédula de identidade RG n°</w:t>
-      </w:r>
-      <w:r>
-        <w:t xml:space="preserve"> </w:t>
-      </w:r>
-      <w:r>
-        <w:rPr>
-          <w:color w:val="002060"/>
-        </w:rPr>
-        <w:t>RG_COMPRADOR</w:t>
-      </w:r>
-      <w:r>
-        <w:t xml:space="preserve">, inscrito no CPF sob n° </w:t>
-      </w:r>
-      <w:r>
-        <w:rPr>
-          <w:color w:val="002060"/>
-        </w:rPr>
-        <w:t>CPF_COMPRADOR</w:t>
-      </w:r>
-      <w:r>
-        <w:t xml:space="preserve">; </w:t>
-      </w:r>
-      <w:r>
-        <w:rPr>
-          <w:b/>
-          <w:bCs/>
-          <w:color w:val="002060"/>
-        </w:rPr>
-        <w:t>NOME_COMPRADOR</w:t>
-      </w:r>
-      <w:r>
-        <w:rPr>
-          <w:b/>
-          <w:bCs/>
-          <w:color w:val="002060"/>
-        </w:rPr>
-        <w:t>_2</w:t>
-      </w:r>
-      <w:r>
-        <w:t>, inscrito</w:t>
-      </w:r>
-      <w:r>
-        <w:t>(a)</w:t>
-      </w:r>
-      <w:r>
-        <w:t xml:space="preserve"> na cédula de identidade RG n°</w:t>
-      </w:r>
-      <w:r>
-        <w:t xml:space="preserve"> </w:t>
-      </w:r>
-      <w:r>
-        <w:rPr>
-          <w:color w:val="002060"/>
-        </w:rPr>
-        <w:t>RG_COMPRADOR</w:t>
-      </w:r>
-      <w:r>
-        <w:rPr>
-          <w:color w:val="002060"/>
-        </w:rPr>
-        <w:t>_2</w:t>
-      </w:r>
-      <w:r>
-        <w:t xml:space="preserve">, inscrito no CPF sob n° </w:t>
-      </w:r>
-      <w:r>
-        <w:rPr>
-          <w:color w:val="002060"/>
-        </w:rPr>
-        <w:t>CPF_COMPRADOR</w:t>
-      </w:r>
-      <w:r>
-        <w:rPr>
-          <w:color w:val="002060"/>
-        </w:rPr>
-        <w:t>_2,</w:t>
-      </w:r>
-      <w:r>
-        <w:t xml:space="preserve"> </w:t>
-      </w:r>
-      <w:r>
-        <w:t>residente</w:t>
-      </w:r>
-      <w:r>
-        <w:t>(s)</w:t>
-      </w:r>
-      <w:r>
-        <w:t xml:space="preserve"> e domiciliado</w:t>
-      </w:r>
-      <w:r>
-        <w:t>(s)</w:t>
-      </w:r>
-      <w:r>
-        <w:t xml:space="preserve"> à </w:t>
-      </w:r>
-      <w:r>
-        <w:rPr>
-          <w:color w:val="002060"/>
-        </w:rPr>
-        <w:t>ENDERECO_COMPRADOR</w:t>
-      </w:r>
-      <w:r>
-        <w:t>.</w:t>
-      </w:r>
-      <w:r>
-        <w:t xml:space="preserve"> </w:t>
-      </w:r>
-    </w:p>
-    <w:p>
-      <w:pPr>
-        <w:pStyle w:val="3Text"/>
-      </w:pPr>
-    </w:p>
-    <w:p>
-      <w:pPr>
-        <w:pStyle w:val="3Text"/>
-        <w:rPr>
-          <w:b/>
-          <w:bCs/>
-        </w:rPr>
-      </w:pPr>
+        <w:t>PARAGRAFO_COMPRADOR</w:t>
+      </w:r>
+    </w:p>
+    <w:p>
+      <w:pPr>
+        <w:pStyle w:val="3Text"/>
+        <w:rPr>
+          <w:u w:val="single"/>
+        </w:rPr>
+      </w:pPr>
+    </w:p>
+    <w:p>
+      <w:pPr>
+        <w:pStyle w:val="3Text"/>
+      </w:pPr>
+    </w:p>
+    <w:p>
+      <w:pPr>
+        <w:pStyle w:val="3Text"/>
+        <w:tabs>
+          <w:tab w:val="left" w:pos="1220"/>
+        </w:tabs>
+        <w:rPr>
+          <w:b/>
+          <w:bCs/>
+        </w:rPr>
+      </w:pPr>
+      <w:r>
+        <w:rPr>
+          <w:b/>
+          <w:bCs/>
+        </w:rPr>
+        <w:tab/>
+      </w:r>
     </w:p>
     <w:p>
       <w:pPr>
@@ -1589,6 +1353,21 @@
           <w:sz w:val="28"/>
           <w:szCs w:val="24"/>
         </w:rPr>
+      </w:pPr>
+    </w:p>
+    <w:p>
+      <w:pPr>
+        <w:pStyle w:val="3Text"/>
+      </w:pPr>
+    </w:p>
+    <w:p>
+      <w:pPr>
+        <w:pStyle w:val="3Text"/>
+      </w:pPr>
+    </w:p>
+    <w:p>
+      <w:pPr>
+        <w:pStyle w:val="3Text"/>
       </w:pPr>
     </w:p>
     <w:p>
@@ -2212,60 +1991,24 @@
         <w:rPr>
           <w:szCs w:val="18"/>
         </w:rPr>
-        <w:t xml:space="preserve">Um(a) </w:t>
-      </w:r>
-      <w:r>
-        <w:rPr>
-          <w:color w:val="1F3864" w:themeColor="accent1" w:themeShade="80"/>
+        <w:t>PARAGRAFO_IMOVEL</w:t>
+      </w:r>
+    </w:p>
+    <w:p>
+      <w:pPr>
+        <w:pStyle w:val="3Text"/>
+        <w:rPr>
           <w:szCs w:val="18"/>
         </w:rPr>
-        <w:t>CATEGORIA_IMOVEL</w:t>
-      </w:r>
-      <w:r>
+      </w:pPr>
+    </w:p>
+    <w:p>
+      <w:pPr>
+        <w:pStyle w:val="3Text"/>
         <w:rPr>
           <w:szCs w:val="18"/>
         </w:rPr>
-        <w:t xml:space="preserve"> localizado(a) na </w:t>
-      </w:r>
-      <w:r>
-        <w:rPr>
-          <w:color w:val="1F3864" w:themeColor="accent1" w:themeShade="80"/>
-          <w:szCs w:val="18"/>
-        </w:rPr>
-        <w:t>ENDERECO_IMOVEL</w:t>
-      </w:r>
-      <w:r>
-        <w:rPr>
-          <w:szCs w:val="18"/>
-        </w:rPr>
-        <w:t xml:space="preserve">, objeto da matrícula nº </w:t>
-      </w:r>
-      <w:r>
-        <w:rPr>
-          <w:color w:val="1F3864" w:themeColor="accent1" w:themeShade="80"/>
-          <w:szCs w:val="18"/>
-        </w:rPr>
-        <w:t>NUM_DA_MATRICULA</w:t>
-      </w:r>
-      <w:r>
-        <w:rPr>
-          <w:szCs w:val="18"/>
-        </w:rPr>
-        <w:t xml:space="preserve">, do Oficial de Registro de Imóveis de </w:t>
-      </w:r>
-      <w:r>
-        <w:rPr>
-          <w:color w:val="1F3864" w:themeColor="accent1" w:themeShade="80"/>
-          <w:szCs w:val="18"/>
-        </w:rPr>
-        <w:t>CARTORIO</w:t>
-      </w:r>
-      <w:r>
-        <w:rPr>
-          <w:szCs w:val="18"/>
-        </w:rPr>
-        <w:t>, assim descrito e caracterizado, denominado “imóvel”.</w:t>
-      </w:r>
+      </w:pPr>
     </w:p>
     <w:p>
       <w:pPr>
@@ -4513,6 +4256,7 @@
         </w:rPr>
         <w:t xml:space="preserve">da </w:t>
       </w:r>
+      <w:proofErr w:type="gramStart"/>
       <w:r>
         <w:rPr>
           <w:b w:val="0"/>
@@ -4521,7 +4265,18 @@
           <w:sz w:val="24"/>
           <w:szCs w:val="24"/>
         </w:rPr>
-        <w:t>AGENCIA 0001 - Banco Inter (077),</w:t>
+        <w:t>AGENCIA</w:t>
+      </w:r>
+      <w:proofErr w:type="gramEnd"/>
+      <w:r>
+        <w:rPr>
+          <w:b w:val="0"/>
+          <w:bCs w:val="0"/>
+          <w:spacing w:val="0"/>
+          <w:sz w:val="24"/>
+          <w:szCs w:val="24"/>
+        </w:rPr>
+        <w:t xml:space="preserve"> 0001 - Banco Inter (077),</w:t>
       </w:r>
       <w:r>
         <w:rPr>
@@ -6214,47 +5969,119 @@
           <w:bCs/>
           <w:color w:val="02A5B4"/>
         </w:rPr>
+        <w:t xml:space="preserve">        </w:t>
+      </w:r>
+      <w:r>
+        <w:rPr>
+          <w:b/>
+          <w:bCs/>
+          <w:color w:val="02A5B4"/>
+        </w:rPr>
+        <w:tab/>
+      </w:r>
+    </w:p>
+    <w:p>
+      <w:pPr>
+        <w:pStyle w:val="3Text"/>
+        <w:rPr>
+          <w:b/>
+          <w:bCs/>
+        </w:rPr>
+      </w:pPr>
+    </w:p>
+    <w:p>
+      <w:pPr>
+        <w:pStyle w:val="3Text"/>
+      </w:pPr>
+      <w:r>
+        <w:rPr>
+          <w:color w:val="002060"/>
+        </w:rPr>
+        <w:t>NOME_VENDEDOR</w:t>
+      </w:r>
+      <w:r>
+        <w:rPr>
+          <w:color w:val="002060"/>
+        </w:rPr>
+        <w:tab/>
+      </w:r>
+      <w:r>
+        <w:rPr>
+          <w:color w:val="002060"/>
+        </w:rPr>
+        <w:tab/>
+        <w:t xml:space="preserve">     </w:t>
+      </w:r>
+      <w:r>
+        <w:rPr>
+          <w:color w:val="002060"/>
+        </w:rPr>
+        <w:tab/>
+      </w:r>
+      <w:r>
+        <w:rPr>
+          <w:color w:val="002060"/>
+        </w:rPr>
+        <w:t xml:space="preserve"> </w:t>
+      </w:r>
+    </w:p>
+    <w:p>
+      <w:pPr>
+        <w:pStyle w:val="3Text"/>
+      </w:pPr>
+    </w:p>
+    <w:p>
+      <w:pPr>
+        <w:pStyle w:val="3Text"/>
+      </w:pPr>
+    </w:p>
+    <w:p>
+      <w:pPr>
+        <w:pStyle w:val="3Text"/>
+      </w:pPr>
+    </w:p>
+    <w:p>
+      <w:pPr>
+        <w:pStyle w:val="3Text"/>
+      </w:pPr>
+      <w:r>
+        <w:rPr>
+          <w:b/>
+          <w:bCs/>
+          <w:color w:val="02A5B4"/>
+        </w:rPr>
+        <w:t>__________________________</w:t>
+      </w:r>
+      <w:r>
+        <w:rPr>
+          <w:b/>
+          <w:bCs/>
+          <w:color w:val="02A5B4"/>
+        </w:rPr>
         <w:t xml:space="preserve">                        </w:t>
       </w:r>
     </w:p>
     <w:p>
       <w:pPr>
         <w:pStyle w:val="3Text"/>
-        <w:spacing w:line="240" w:lineRule="auto"/>
-        <w:rPr>
-          <w:b/>
-          <w:bCs/>
-        </w:rPr>
-      </w:pPr>
-    </w:p>
-    <w:p>
-      <w:pPr>
-        <w:pStyle w:val="3Text"/>
-      </w:pPr>
-      <w:r>
         <w:rPr>
           <w:color w:val="002060"/>
         </w:rPr>
-        <w:t>NOME_VENDEDOR</w:t>
-      </w:r>
-    </w:p>
-    <w:p>
-      <w:pPr>
-        <w:pStyle w:val="3Text"/>
-        <w:rPr>
-          <w:b/>
-          <w:bCs/>
-        </w:rPr>
-      </w:pPr>
-    </w:p>
-    <w:p>
-      <w:pPr>
-        <w:pStyle w:val="3Text"/>
-        <w:rPr>
-          <w:b/>
-          <w:bCs/>
-        </w:rPr>
-      </w:pPr>
+      </w:pPr>
+    </w:p>
+    <w:p>
+      <w:pPr>
+        <w:pStyle w:val="3Text"/>
+        <w:rPr>
+          <w:color w:val="002060"/>
+        </w:rPr>
+      </w:pPr>
+      <w:r>
+        <w:rPr>
+          <w:color w:val="002060"/>
+        </w:rPr>
+        <w:t>NOME_SEGUNDO_VENDEDOR</w:t>
+      </w:r>
     </w:p>
     <w:p>
       <w:pPr>
@@ -6341,7 +6168,16 @@
           <w:bCs/>
           <w:color w:val="02A5B4"/>
         </w:rPr>
-        <w:t xml:space="preserve">                            </w:t>
+        <w:t xml:space="preserve">            </w:t>
+      </w:r>
+      <w:r>
+        <w:rPr>
+          <w:b/>
+          <w:bCs/>
+          <w:color w:val="02A5B4"/>
+        </w:rPr>
+        <w:tab/>
+        <w:t xml:space="preserve">                           </w:t>
       </w:r>
     </w:p>
     <w:p>
@@ -6367,8 +6203,32 @@
       </w:r>
       <w:r>
         <w:rPr>
+          <w:b/>
+          <w:bCs/>
           <w:color w:val="02A5B4"/>
         </w:rPr>
+        <w:tab/>
+      </w:r>
+      <w:r>
+        <w:rPr>
+          <w:b/>
+          <w:bCs/>
+          <w:color w:val="02A5B4"/>
+        </w:rPr>
+        <w:tab/>
+      </w:r>
+      <w:r>
+        <w:rPr>
+          <w:b/>
+          <w:bCs/>
+          <w:color w:val="02A5B4"/>
+        </w:rPr>
+        <w:tab/>
+      </w:r>
+      <w:r>
+        <w:rPr>
+          <w:color w:val="02A5B4"/>
+        </w:rPr>
         <w:br/>
       </w:r>
     </w:p>
@@ -6376,28 +6236,53 @@
       <w:pPr>
         <w:pStyle w:val="3Text"/>
       </w:pPr>
+    </w:p>
+    <w:p>
+      <w:pPr>
+        <w:pStyle w:val="3Text"/>
+      </w:pPr>
+    </w:p>
+    <w:p>
+      <w:pPr>
+        <w:pStyle w:val="3Text"/>
+      </w:pPr>
+    </w:p>
+    <w:p>
+      <w:pPr>
+        <w:pStyle w:val="3Text"/>
+      </w:pPr>
+      <w:r>
+        <w:rPr>
+          <w:b/>
+          <w:bCs/>
+          <w:color w:val="02A5B4"/>
+        </w:rPr>
+        <w:t>__________________________</w:t>
+      </w:r>
       <w:r>
         <w:br/>
       </w:r>
-    </w:p>
-    <w:p>
-      <w:pPr>
-        <w:pStyle w:val="3Text"/>
-      </w:pPr>
-    </w:p>
-    <w:p>
-      <w:pPr>
-        <w:pStyle w:val="3Text"/>
-        <w:rPr>
-          <w:b/>
-          <w:bCs/>
-        </w:rPr>
-      </w:pPr>
-      <w:r>
-        <w:rPr>
-          <w:b/>
-          <w:bCs/>
-        </w:rPr>
+      <w:r>
+        <w:rPr>
+          <w:color w:val="002060"/>
+        </w:rPr>
+        <w:t>NOME_SEGUNDO_COMPRADOR</w:t>
+      </w:r>
+    </w:p>
+    <w:p>
+      <w:pPr>
+        <w:pStyle w:val="3Text"/>
+        <w:rPr>
+          <w:b/>
+          <w:bCs/>
+        </w:rPr>
+      </w:pPr>
+      <w:r>
+        <w:rPr>
+          <w:b/>
+          <w:bCs/>
+        </w:rPr>
+        <w:lastRenderedPageBreak/>
         <w:t>INTERMEDIADOR DA VENDA:</w:t>
       </w:r>
     </w:p>
@@ -6479,6 +6364,11 @@
           <w:tab w:val="left" w:pos="5280"/>
         </w:tabs>
         <w:spacing w:line="240" w:lineRule="auto"/>
+        <w:rPr>
+          <w:rFonts w:ascii="Arial" w:hAnsi="Arial" w:cs="Arial"/>
+          <w:sz w:val="24"/>
+          <w:szCs w:val="18"/>
+        </w:rPr>
       </w:pPr>
       <w:r>
         <w:rPr>

</xml_diff>

<commit_message>
Inserindo data no Contrato
</commit_message>
<xml_diff>
--- a/contrato_motive.docx
+++ b/contrato_motive.docx
@@ -784,16 +784,12 @@
         <w:pStyle w:val="3Text"/>
         <w:ind w:left="1134"/>
         <w:rPr>
-          <w:b/>
-          <w:bCs/>
           <w:noProof/>
           <w:color w:val="002060"/>
         </w:rPr>
       </w:pPr>
       <w:r>
         <w:rPr>
-          <w:b/>
-          <w:bCs/>
           <w:noProof/>
           <w:color w:val="002060"/>
         </w:rPr>
@@ -854,8 +850,6 @@
       </w:r>
       <w:r>
         <w:rPr>
-          <w:b/>
-          <w:bCs/>
           <w:noProof/>
           <w:color w:val="002060"/>
         </w:rPr>
@@ -1141,16 +1135,12 @@
         <w:pStyle w:val="3Text"/>
         <w:ind w:left="1134"/>
         <w:rPr>
-          <w:b/>
-          <w:bCs/>
           <w:noProof/>
           <w:color w:val="002060"/>
         </w:rPr>
       </w:pPr>
       <w:r>
         <w:rPr>
-          <w:b/>
-          <w:bCs/>
           <w:noProof/>
           <w:color w:val="002060"/>
         </w:rPr>
@@ -1236,8 +1226,6 @@
       </w:r>
       <w:r>
         <w:rPr>
-          <w:b/>
-          <w:bCs/>
           <w:noProof/>
           <w:color w:val="002060"/>
         </w:rPr>
@@ -1304,8 +1292,6 @@
       </w:r>
       <w:r>
         <w:rPr>
-          <w:b/>
-          <w:bCs/>
           <w:noProof/>
           <w:color w:val="002060"/>
         </w:rPr>
@@ -3226,69 +3212,6 @@
           <w:szCs w:val="24"/>
         </w:rPr>
         <w:br w:type="page"/>
-      </w:r>
-      <w:r>
-        <w:rPr>
-          <w:noProof/>
-        </w:rPr>
-        <w:drawing>
-          <wp:anchor distT="0" distB="0" distL="114300" distR="114300" simplePos="0" relativeHeight="251886640" behindDoc="0" locked="0" layoutInCell="1" allowOverlap="1" wp14:anchorId="48156469" wp14:editId="38992DA7">
-            <wp:simplePos x="0" y="0"/>
-            <wp:positionH relativeFrom="margin">
-              <wp:posOffset>1739265</wp:posOffset>
-            </wp:positionH>
-            <wp:positionV relativeFrom="paragraph">
-              <wp:posOffset>330517</wp:posOffset>
-            </wp:positionV>
-            <wp:extent cx="201612" cy="201612"/>
-            <wp:effectExtent l="0" t="0" r="8255" b="8255"/>
-            <wp:wrapNone/>
-            <wp:docPr id="6" name="Gráfico 6" descr="Pesquisa de Pasta com preenchimento sólido"/>
-            <wp:cNvGraphicFramePr>
-              <a:graphicFrameLocks xmlns:a="http://schemas.openxmlformats.org/drawingml/2006/main" noChangeAspect="1"/>
-            </wp:cNvGraphicFramePr>
-            <a:graphic xmlns:a="http://schemas.openxmlformats.org/drawingml/2006/main">
-              <a:graphicData uri="http://schemas.openxmlformats.org/drawingml/2006/picture">
-                <pic:pic xmlns:pic="http://schemas.openxmlformats.org/drawingml/2006/picture">
-                  <pic:nvPicPr>
-                    <pic:cNvPr id="6" name="Gráfico 6" descr="Pesquisa de Pasta com preenchimento sólido"/>
-                    <pic:cNvPicPr/>
-                  </pic:nvPicPr>
-                  <pic:blipFill>
-                    <a:blip r:embed="rId14" cstate="print">
-                      <a:extLst>
-                        <a:ext uri="{28A0092B-C50C-407E-A947-70E740481C1C}">
-                          <a14:useLocalDpi xmlns:a14="http://schemas.microsoft.com/office/drawing/2010/main" val="0"/>
-                        </a:ext>
-                        <a:ext uri="{96DAC541-7B7A-43D3-8B79-37D633B846F1}">
-                          <asvg:svgBlip xmlns:asvg="http://schemas.microsoft.com/office/drawing/2016/SVG/main" r:embed="rId15"/>
-                        </a:ext>
-                      </a:extLst>
-                    </a:blip>
-                    <a:stretch>
-                      <a:fillRect/>
-                    </a:stretch>
-                  </pic:blipFill>
-                  <pic:spPr>
-                    <a:xfrm>
-                      <a:off x="0" y="0"/>
-                      <a:ext cx="201612" cy="201612"/>
-                    </a:xfrm>
-                    <a:prstGeom prst="rect">
-                      <a:avLst/>
-                    </a:prstGeom>
-                  </pic:spPr>
-                </pic:pic>
-              </a:graphicData>
-            </a:graphic>
-            <wp14:sizeRelH relativeFrom="margin">
-              <wp14:pctWidth>0</wp14:pctWidth>
-            </wp14:sizeRelH>
-            <wp14:sizeRelV relativeFrom="margin">
-              <wp14:pctHeight>0</wp14:pctHeight>
-            </wp14:sizeRelV>
-          </wp:anchor>
-        </w:drawing>
       </w:r>
     </w:p>
     <w:p>
@@ -3899,13 +3822,13 @@
                     <pic:cNvPicPr/>
                   </pic:nvPicPr>
                   <pic:blipFill>
-                    <a:blip r:embed="rId16" cstate="print">
+                    <a:blip r:embed="rId14" cstate="print">
                       <a:extLst>
                         <a:ext uri="{28A0092B-C50C-407E-A947-70E740481C1C}">
                           <a14:useLocalDpi xmlns:a14="http://schemas.microsoft.com/office/drawing/2010/main" val="0"/>
                         </a:ext>
                         <a:ext uri="{96DAC541-7B7A-43D3-8B79-37D633B846F1}">
-                          <asvg:svgBlip xmlns:asvg="http://schemas.microsoft.com/office/drawing/2016/SVG/main" r:embed="rId17"/>
+                          <asvg:svgBlip xmlns:asvg="http://schemas.microsoft.com/office/drawing/2016/SVG/main" r:embed="rId15"/>
                         </a:ext>
                       </a:extLst>
                     </a:blip>
@@ -3962,13 +3885,13 @@
                     <pic:cNvPicPr/>
                   </pic:nvPicPr>
                   <pic:blipFill>
-                    <a:blip r:embed="rId14" cstate="print">
+                    <a:blip r:embed="rId16" cstate="print">
                       <a:extLst>
                         <a:ext uri="{28A0092B-C50C-407E-A947-70E740481C1C}">
                           <a14:useLocalDpi xmlns:a14="http://schemas.microsoft.com/office/drawing/2010/main" val="0"/>
                         </a:ext>
                         <a:ext uri="{96DAC541-7B7A-43D3-8B79-37D633B846F1}">
-                          <asvg:svgBlip xmlns:asvg="http://schemas.microsoft.com/office/drawing/2016/SVG/main" r:embed="rId15"/>
+                          <asvg:svgBlip xmlns:asvg="http://schemas.microsoft.com/office/drawing/2016/SVG/main" r:embed="rId17"/>
                         </a:ext>
                       </a:extLst>
                     </a:blip>
@@ -4256,7 +4179,6 @@
         </w:rPr>
         <w:t xml:space="preserve">da </w:t>
       </w:r>
-      <w:proofErr w:type="gramStart"/>
       <w:r>
         <w:rPr>
           <w:b w:val="0"/>
@@ -4265,9 +4187,8 @@
           <w:sz w:val="24"/>
           <w:szCs w:val="24"/>
         </w:rPr>
-        <w:t>AGENCIA</w:t>
-      </w:r>
-      <w:proofErr w:type="gramEnd"/>
+        <w:t>AGÊNCIA</w:t>
+      </w:r>
       <w:r>
         <w:rPr>
           <w:b w:val="0"/>
@@ -5808,49 +5729,7 @@
           <w:b/>
           <w:bCs/>
         </w:rPr>
-        <w:t>12</w:t>
-      </w:r>
-      <w:r>
-        <w:rPr>
-          <w:b/>
-          <w:bCs/>
-        </w:rPr>
-        <w:t xml:space="preserve"> de </w:t>
-      </w:r>
-      <w:r>
-        <w:rPr>
-          <w:b/>
-          <w:bCs/>
-        </w:rPr>
-        <w:t>M</w:t>
-      </w:r>
-      <w:r>
-        <w:rPr>
-          <w:b/>
-          <w:bCs/>
-        </w:rPr>
-        <w:t>arço</w:t>
-      </w:r>
-      <w:r>
-        <w:rPr>
-          <w:b/>
-          <w:bCs/>
-        </w:rPr>
-        <w:t xml:space="preserve"> de </w:t>
-      </w:r>
-      <w:r>
-        <w:rPr>
-          <w:b/>
-          <w:bCs/>
-        </w:rPr>
-        <w:t>202</w:t>
-      </w:r>
-      <w:r>
-        <w:rPr>
-          <w:b/>
-          <w:bCs/>
-        </w:rPr>
-        <w:t>5</w:t>
+        <w:t>DATA_ATUAL</w:t>
       </w:r>
       <w:r>
         <w:rPr>
@@ -6817,15 +6696,15 @@
       <mc:AlternateContent>
         <mc:Choice Requires="wps">
           <w:drawing>
-            <wp:anchor distT="0" distB="0" distL="114300" distR="114300" simplePos="0" relativeHeight="251663360" behindDoc="0" locked="0" layoutInCell="1" allowOverlap="1" wp14:anchorId="2E5D9233" wp14:editId="647524F8">
+            <wp:anchor distT="0" distB="0" distL="114300" distR="114300" simplePos="0" relativeHeight="251663360" behindDoc="0" locked="0" layoutInCell="1" allowOverlap="1" wp14:anchorId="2E5D9233" wp14:editId="7F7EA284">
               <wp:simplePos x="0" y="0"/>
               <wp:positionH relativeFrom="margin">
-                <wp:posOffset>3821474</wp:posOffset>
+                <wp:posOffset>3821430</wp:posOffset>
               </wp:positionH>
               <wp:positionV relativeFrom="paragraph">
-                <wp:posOffset>273877</wp:posOffset>
+                <wp:posOffset>75565</wp:posOffset>
               </wp:positionV>
-              <wp:extent cx="2062717" cy="506730"/>
+              <wp:extent cx="2062480" cy="506730"/>
               <wp:effectExtent l="0" t="0" r="0" b="7620"/>
               <wp:wrapNone/>
               <wp:docPr id="52" name="Caixa de Texto 52"/>
@@ -6837,7 +6716,7 @@
                     <wps:spPr>
                       <a:xfrm>
                         <a:off x="0" y="0"/>
-                        <a:ext cx="2062717" cy="506730"/>
+                        <a:ext cx="2062480" cy="506730"/>
                       </a:xfrm>
                       <a:prstGeom prst="rect">
                         <a:avLst/>
@@ -6952,7 +6831,7 @@
               <v:stroke joinstyle="miter"/>
               <v:path gradientshapeok="t" o:connecttype="rect"/>
             </v:shapetype>
-            <v:shape id="Caixa de Texto 52" o:spid="_x0000_s1037" type="#_x0000_t202" style="position:absolute;margin-left:300.9pt;margin-top:21.55pt;width:162.4pt;height:39.9pt;z-index:251663360;visibility:visible;mso-wrap-style:square;mso-width-percent:0;mso-height-percent:0;mso-wrap-distance-left:9pt;mso-wrap-distance-top:0;mso-wrap-distance-right:9pt;mso-wrap-distance-bottom:0;mso-position-horizontal:absolute;mso-position-horizontal-relative:margin;mso-position-vertical:absolute;mso-position-vertical-relative:text;mso-width-percent:0;mso-height-percent:0;mso-width-relative:margin;mso-height-relative:margin;v-text-anchor:top" o:gfxdata="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" filled="f" stroked="f" strokeweight=".5pt">
+            <v:shape id="Caixa de Texto 52" o:spid="_x0000_s1037" type="#_x0000_t202" style="position:absolute;margin-left:300.9pt;margin-top:5.95pt;width:162.4pt;height:39.9pt;z-index:251663360;visibility:visible;mso-wrap-style:square;mso-width-percent:0;mso-height-percent:0;mso-wrap-distance-left:9pt;mso-wrap-distance-top:0;mso-wrap-distance-right:9pt;mso-wrap-distance-bottom:0;mso-position-horizontal:absolute;mso-position-horizontal-relative:margin;mso-position-vertical:absolute;mso-position-vertical-relative:text;mso-width-percent:0;mso-height-percent:0;mso-width-relative:margin;mso-height-relative:margin;v-text-anchor:top" o:gfxdata="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" filled="f" stroked="f" strokeweight=".5pt">
               <v:textbox>
                 <w:txbxContent>
                   <w:p>
@@ -7047,13 +6926,13 @@
       <mc:AlternateContent>
         <mc:Choice Requires="wps">
           <w:drawing>
-            <wp:anchor distT="0" distB="0" distL="114300" distR="114300" simplePos="0" relativeHeight="251660288" behindDoc="0" locked="0" layoutInCell="1" allowOverlap="1" wp14:anchorId="1AD2D8C7" wp14:editId="1FEDB512">
+            <wp:anchor distT="0" distB="0" distL="114300" distR="114300" simplePos="0" relativeHeight="251660288" behindDoc="0" locked="0" layoutInCell="1" allowOverlap="1" wp14:anchorId="1AD2D8C7" wp14:editId="00315460">
               <wp:simplePos x="0" y="0"/>
               <wp:positionH relativeFrom="column">
                 <wp:posOffset>-66675</wp:posOffset>
               </wp:positionH>
               <wp:positionV relativeFrom="paragraph">
-                <wp:posOffset>262890</wp:posOffset>
+                <wp:posOffset>64770</wp:posOffset>
               </wp:positionV>
               <wp:extent cx="1928495" cy="548640"/>
               <wp:effectExtent l="0" t="0" r="0" b="3810"/>
@@ -7206,7 +7085,7 @@
         </mc:Choice>
         <mc:Fallback>
           <w:pict>
-            <v:shape w14:anchorId="1AD2D8C7" id="Caixa de Texto 40" o:spid="_x0000_s1038" type="#_x0000_t202" style="position:absolute;margin-left:-5.25pt;margin-top:20.7pt;width:151.85pt;height:43.2pt;z-index:251660288;visibility:visible;mso-wrap-style:square;mso-width-percent:0;mso-height-percent:0;mso-wrap-distance-left:9pt;mso-wrap-distance-top:0;mso-wrap-distance-right:9pt;mso-wrap-distance-bottom:0;mso-position-horizontal:absolute;mso-position-horizontal-relative:text;mso-position-vertical:absolute;mso-position-vertical-relative:text;mso-width-percent:0;mso-height-percent:0;mso-width-relative:margin;mso-height-relative:margin;v-text-anchor:top" o:gfxdata="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" filled="f" stroked="f" strokeweight=".5pt">
+            <v:shape w14:anchorId="1AD2D8C7" id="Caixa de Texto 40" o:spid="_x0000_s1038" type="#_x0000_t202" style="position:absolute;margin-left:-5.25pt;margin-top:5.1pt;width:151.85pt;height:43.2pt;z-index:251660288;visibility:visible;mso-wrap-style:square;mso-width-percent:0;mso-height-percent:0;mso-wrap-distance-left:9pt;mso-wrap-distance-top:0;mso-wrap-distance-right:9pt;mso-wrap-distance-bottom:0;mso-position-horizontal:absolute;mso-position-horizontal-relative:text;mso-position-vertical:absolute;mso-position-vertical-relative:text;mso-width-percent:0;mso-height-percent:0;mso-width-relative:margin;mso-height-relative:margin;v-text-anchor:top" o:gfxdata="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" filled="f" stroked="f" strokeweight=".5pt">
               <v:textbox>
                 <w:txbxContent>
                   <w:p>
@@ -7328,249 +7207,13 @@
       <mc:AlternateContent>
         <mc:Choice Requires="wps">
           <w:drawing>
-            <wp:anchor distT="0" distB="0" distL="114300" distR="114300" simplePos="0" relativeHeight="251659264" behindDoc="1" locked="0" layoutInCell="1" allowOverlap="1" wp14:anchorId="61DB4231" wp14:editId="6E31875D">
-              <wp:simplePos x="0" y="0"/>
-              <wp:positionH relativeFrom="page">
-                <wp:posOffset>-482600</wp:posOffset>
-              </wp:positionH>
-              <wp:positionV relativeFrom="paragraph">
-                <wp:posOffset>-47081</wp:posOffset>
-              </wp:positionV>
-              <wp:extent cx="8356600" cy="1059180"/>
-              <wp:effectExtent l="0" t="0" r="6350" b="7620"/>
-              <wp:wrapNone/>
-              <wp:docPr id="39" name="Retângulo 39"/>
-              <wp:cNvGraphicFramePr/>
-              <a:graphic xmlns:a="http://schemas.openxmlformats.org/drawingml/2006/main">
-                <a:graphicData uri="http://schemas.microsoft.com/office/word/2010/wordprocessingShape">
-                  <wps:wsp>
-                    <wps:cNvSpPr/>
-                    <wps:spPr>
-                      <a:xfrm flipV="1">
-                        <a:off x="0" y="0"/>
-                        <a:ext cx="8356600" cy="1059180"/>
-                      </a:xfrm>
-                      <a:prstGeom prst="rect">
-                        <a:avLst/>
-                      </a:prstGeom>
-                      <a:solidFill>
-                        <a:srgbClr val="EAECF1">
-                          <a:alpha val="29804"/>
-                        </a:srgbClr>
-                      </a:solidFill>
-                      <a:ln>
-                        <a:noFill/>
-                      </a:ln>
-                    </wps:spPr>
-                    <wps:style>
-                      <a:lnRef idx="1">
-                        <a:schemeClr val="accent6"/>
-                      </a:lnRef>
-                      <a:fillRef idx="2">
-                        <a:schemeClr val="accent6"/>
-                      </a:fillRef>
-                      <a:effectRef idx="1">
-                        <a:schemeClr val="accent6"/>
-                      </a:effectRef>
-                      <a:fontRef idx="minor">
-                        <a:schemeClr val="dk1"/>
-                      </a:fontRef>
-                    </wps:style>
-                    <wps:bodyPr rot="0" spcFirstLastPara="0" vertOverflow="overflow" horzOverflow="overflow" vert="horz" wrap="square" lIns="91440" tIns="45720" rIns="91440" bIns="45720" numCol="1" spcCol="0" rtlCol="0" fromWordArt="0" anchor="ctr" anchorCtr="0" forceAA="0" compatLnSpc="1">
-                      <a:prstTxWarp prst="textNoShape">
-                        <a:avLst/>
-                      </a:prstTxWarp>
-                      <a:noAutofit/>
-                    </wps:bodyPr>
-                  </wps:wsp>
-                </a:graphicData>
-              </a:graphic>
-              <wp14:sizeRelH relativeFrom="margin">
-                <wp14:pctWidth>0</wp14:pctWidth>
-              </wp14:sizeRelH>
-              <wp14:sizeRelV relativeFrom="margin">
-                <wp14:pctHeight>0</wp14:pctHeight>
-              </wp14:sizeRelV>
-            </wp:anchor>
-          </w:drawing>
-        </mc:Choice>
-        <mc:Fallback>
-          <w:pict>
-            <v:rect w14:anchorId="5877CD54" id="Retângulo 39" o:spid="_x0000_s1026" style="position:absolute;margin-left:-38pt;margin-top:-3.7pt;width:658pt;height:83.4pt;flip:y;z-index:-251657216;visibility:visible;mso-wrap-style:square;mso-width-percent:0;mso-height-percent:0;mso-wrap-distance-left:9pt;mso-wrap-distance-top:0;mso-wrap-distance-right:9pt;mso-wrap-distance-bottom:0;mso-position-horizontal:absolute;mso-position-horizontal-relative:page;mso-position-vertical:absolute;mso-position-vertical-relative:text;mso-width-percent:0;mso-height-percent:0;mso-width-relative:margin;mso-height-relative:margin;v-text-anchor:middle" o:gfxdata="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" fillcolor="#eaecf1" stroked="f" strokeweight=".5pt">
-              <v:fill opacity="19532f"/>
-              <w10:wrap anchorx="page"/>
-            </v:rect>
-          </w:pict>
-        </mc:Fallback>
-      </mc:AlternateContent>
-    </w:r>
-    <w:r>
-      <w:rPr>
-        <w:noProof/>
-      </w:rPr>
-      <mc:AlternateContent>
-        <mc:Choice Requires="wps">
-          <w:drawing>
-            <wp:anchor distT="0" distB="0" distL="114300" distR="114300" simplePos="0" relativeHeight="251665408" behindDoc="0" locked="0" layoutInCell="1" allowOverlap="1" wp14:anchorId="03289B15" wp14:editId="6E78E2A5">
-              <wp:simplePos x="0" y="0"/>
-              <wp:positionH relativeFrom="page">
-                <wp:posOffset>7264400</wp:posOffset>
-              </wp:positionH>
-              <wp:positionV relativeFrom="paragraph">
-                <wp:posOffset>-46355</wp:posOffset>
-              </wp:positionV>
-              <wp:extent cx="495300" cy="1059180"/>
-              <wp:effectExtent l="0" t="0" r="0" b="7620"/>
-              <wp:wrapNone/>
-              <wp:docPr id="55" name="Retângulo 55"/>
-              <wp:cNvGraphicFramePr/>
-              <a:graphic xmlns:a="http://schemas.openxmlformats.org/drawingml/2006/main">
-                <a:graphicData uri="http://schemas.microsoft.com/office/word/2010/wordprocessingShape">
-                  <wps:wsp>
-                    <wps:cNvSpPr/>
-                    <wps:spPr>
-                      <a:xfrm flipH="1" flipV="1">
-                        <a:off x="0" y="0"/>
-                        <a:ext cx="495300" cy="1059180"/>
-                      </a:xfrm>
-                      <a:prstGeom prst="rect">
-                        <a:avLst/>
-                      </a:prstGeom>
-                      <a:solidFill>
-                        <a:srgbClr val="5A80A1"/>
-                      </a:solidFill>
-                      <a:ln>
-                        <a:noFill/>
-                      </a:ln>
-                    </wps:spPr>
-                    <wps:style>
-                      <a:lnRef idx="1">
-                        <a:schemeClr val="accent6"/>
-                      </a:lnRef>
-                      <a:fillRef idx="2">
-                        <a:schemeClr val="accent6"/>
-                      </a:fillRef>
-                      <a:effectRef idx="1">
-                        <a:schemeClr val="accent6"/>
-                      </a:effectRef>
-                      <a:fontRef idx="minor">
-                        <a:schemeClr val="dk1"/>
-                      </a:fontRef>
-                    </wps:style>
-                    <wps:bodyPr rot="0" spcFirstLastPara="0" vertOverflow="overflow" horzOverflow="overflow" vert="horz" wrap="square" lIns="91440" tIns="45720" rIns="91440" bIns="45720" numCol="1" spcCol="0" rtlCol="0" fromWordArt="0" anchor="ctr" anchorCtr="0" forceAA="0" compatLnSpc="1">
-                      <a:prstTxWarp prst="textNoShape">
-                        <a:avLst/>
-                      </a:prstTxWarp>
-                      <a:noAutofit/>
-                    </wps:bodyPr>
-                  </wps:wsp>
-                </a:graphicData>
-              </a:graphic>
-              <wp14:sizeRelH relativeFrom="margin">
-                <wp14:pctWidth>0</wp14:pctWidth>
-              </wp14:sizeRelH>
-              <wp14:sizeRelV relativeFrom="margin">
-                <wp14:pctHeight>0</wp14:pctHeight>
-              </wp14:sizeRelV>
-            </wp:anchor>
-          </w:drawing>
-        </mc:Choice>
-        <mc:Fallback>
-          <w:pict>
-            <v:rect w14:anchorId="6CDADD33" id="Retângulo 55" o:spid="_x0000_s1026" style="position:absolute;margin-left:572pt;margin-top:-3.65pt;width:39pt;height:83.4pt;flip:x y;z-index:251665408;visibility:visible;mso-wrap-style:square;mso-width-percent:0;mso-height-percent:0;mso-wrap-distance-left:9pt;mso-wrap-distance-top:0;mso-wrap-distance-right:9pt;mso-wrap-distance-bottom:0;mso-position-horizontal:absolute;mso-position-horizontal-relative:page;mso-position-vertical:absolute;mso-position-vertical-relative:text;mso-width-percent:0;mso-height-percent:0;mso-width-relative:margin;mso-height-relative:margin;v-text-anchor:middle" o:gfxdata="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" fillcolor="#5a80a1" stroked="f" strokeweight=".5pt">
-              <w10:wrap anchorx="page"/>
-            </v:rect>
-          </w:pict>
-        </mc:Fallback>
-      </mc:AlternateContent>
-    </w:r>
-  </w:p>
-  <w:p>
-    <w:pPr>
-      <w:pStyle w:val="Rodap"/>
-    </w:pPr>
-    <w:r>
-      <w:rPr>
-        <w:noProof/>
-      </w:rPr>
-      <mc:AlternateContent>
-        <mc:Choice Requires="wps">
-          <w:drawing>
-            <wp:anchor distT="0" distB="0" distL="114300" distR="114300" simplePos="0" relativeHeight="251662336" behindDoc="0" locked="0" layoutInCell="1" allowOverlap="1" wp14:anchorId="383D46B9" wp14:editId="752172DC">
-              <wp:simplePos x="0" y="0"/>
-              <wp:positionH relativeFrom="column">
-                <wp:posOffset>1879600</wp:posOffset>
-              </wp:positionH>
-              <wp:positionV relativeFrom="paragraph">
-                <wp:posOffset>22951</wp:posOffset>
-              </wp:positionV>
-              <wp:extent cx="0" cy="482600"/>
-              <wp:effectExtent l="0" t="0" r="38100" b="31750"/>
-              <wp:wrapNone/>
-              <wp:docPr id="108" name="Conector reto 108"/>
-              <wp:cNvGraphicFramePr/>
-              <a:graphic xmlns:a="http://schemas.openxmlformats.org/drawingml/2006/main">
-                <a:graphicData uri="http://schemas.microsoft.com/office/word/2010/wordprocessingShape">
-                  <wps:wsp>
-                    <wps:cNvCnPr/>
-                    <wps:spPr>
-                      <a:xfrm flipH="1">
-                        <a:off x="0" y="0"/>
-                        <a:ext cx="0" cy="482600"/>
-                      </a:xfrm>
-                      <a:prstGeom prst="line">
-                        <a:avLst/>
-                      </a:prstGeom>
-                      <a:ln>
-                        <a:solidFill>
-                          <a:schemeClr val="tx1"/>
-                        </a:solidFill>
-                      </a:ln>
-                    </wps:spPr>
-                    <wps:style>
-                      <a:lnRef idx="1">
-                        <a:schemeClr val="accent6"/>
-                      </a:lnRef>
-                      <a:fillRef idx="0">
-                        <a:schemeClr val="accent6"/>
-                      </a:fillRef>
-                      <a:effectRef idx="0">
-                        <a:schemeClr val="accent6"/>
-                      </a:effectRef>
-                      <a:fontRef idx="minor">
-                        <a:schemeClr val="tx1"/>
-                      </a:fontRef>
-                    </wps:style>
-                    <wps:bodyPr/>
-                  </wps:wsp>
-                </a:graphicData>
-              </a:graphic>
-            </wp:anchor>
-          </w:drawing>
-        </mc:Choice>
-        <mc:Fallback>
-          <w:pict>
-            <v:line w14:anchorId="405AD1C4" id="Conector reto 108" o:spid="_x0000_s1026" style="position:absolute;flip:x;z-index:251662336;visibility:visible;mso-wrap-style:square;mso-wrap-distance-left:9pt;mso-wrap-distance-top:0;mso-wrap-distance-right:9pt;mso-wrap-distance-bottom:0;mso-position-horizontal:absolute;mso-position-horizontal-relative:text;mso-position-vertical:absolute;mso-position-vertical-relative:text" from="148pt,1.8pt" to="148pt,39.8pt" o:gfxdata="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" strokecolor="black [3213]" strokeweight=".5pt">
-              <v:stroke joinstyle="miter"/>
-            </v:line>
-          </w:pict>
-        </mc:Fallback>
-      </mc:AlternateContent>
-    </w:r>
-    <w:r>
-      <w:rPr>
-        <w:noProof/>
-      </w:rPr>
-      <mc:AlternateContent>
-        <mc:Choice Requires="wps">
-          <w:drawing>
-            <wp:anchor distT="0" distB="0" distL="114300" distR="114300" simplePos="0" relativeHeight="251661312" behindDoc="0" locked="0" layoutInCell="1" allowOverlap="1" wp14:anchorId="650CA0A1" wp14:editId="28E61AED">
+            <wp:anchor distT="0" distB="0" distL="114300" distR="114300" simplePos="0" relativeHeight="251661312" behindDoc="0" locked="0" layoutInCell="1" allowOverlap="1" wp14:anchorId="650CA0A1" wp14:editId="305340F6">
               <wp:simplePos x="0" y="0"/>
               <wp:positionH relativeFrom="column">
                 <wp:posOffset>1891665</wp:posOffset>
               </wp:positionH>
               <wp:positionV relativeFrom="paragraph">
-                <wp:posOffset>10069</wp:posOffset>
+                <wp:posOffset>88570</wp:posOffset>
               </wp:positionV>
               <wp:extent cx="1691640" cy="602615"/>
               <wp:effectExtent l="0" t="0" r="0" b="6985"/>
@@ -7721,7 +7364,7 @@
         </mc:Choice>
         <mc:Fallback>
           <w:pict>
-            <v:shape w14:anchorId="650CA0A1" id="Caixa de Texto 43" o:spid="_x0000_s1039" type="#_x0000_t202" style="position:absolute;margin-left:148.95pt;margin-top:.8pt;width:133.2pt;height:47.45pt;z-index:251661312;visibility:visible;mso-wrap-style:square;mso-height-percent:0;mso-wrap-distance-left:9pt;mso-wrap-distance-top:0;mso-wrap-distance-right:9pt;mso-wrap-distance-bottom:0;mso-position-horizontal:absolute;mso-position-horizontal-relative:text;mso-position-vertical:absolute;mso-position-vertical-relative:text;mso-height-percent:0;mso-height-relative:margin;v-text-anchor:top" o:gfxdata="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" filled="f" stroked="f" strokeweight=".5pt">
+            <v:shape w14:anchorId="650CA0A1" id="Caixa de Texto 43" o:spid="_x0000_s1039" type="#_x0000_t202" style="position:absolute;margin-left:148.95pt;margin-top:6.95pt;width:133.2pt;height:47.45pt;z-index:251661312;visibility:visible;mso-wrap-style:square;mso-height-percent:0;mso-wrap-distance-left:9pt;mso-wrap-distance-top:0;mso-wrap-distance-right:9pt;mso-wrap-distance-bottom:0;mso-position-horizontal:absolute;mso-position-horizontal-relative:text;mso-position-vertical:absolute;mso-position-vertical-relative:text;mso-height-percent:0;mso-height-relative:margin;v-text-anchor:top" o:gfxdata="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" filled="f" stroked="f" strokeweight=".5pt">
               <v:textbox>
                 <w:txbxContent>
                   <w:p>
@@ -7844,13 +7487,13 @@
       <mc:AlternateContent>
         <mc:Choice Requires="wps">
           <w:drawing>
-            <wp:anchor distT="0" distB="0" distL="114300" distR="114300" simplePos="0" relativeHeight="251664384" behindDoc="0" locked="0" layoutInCell="1" allowOverlap="1" wp14:anchorId="66230769" wp14:editId="24AD60AB">
+            <wp:anchor distT="0" distB="0" distL="114300" distR="114300" simplePos="0" relativeHeight="251664384" behindDoc="0" locked="0" layoutInCell="1" allowOverlap="1" wp14:anchorId="66230769" wp14:editId="25AFC5D7">
               <wp:simplePos x="0" y="0"/>
               <wp:positionH relativeFrom="column">
                 <wp:posOffset>3643630</wp:posOffset>
               </wp:positionH>
               <wp:positionV relativeFrom="paragraph">
-                <wp:posOffset>19776</wp:posOffset>
+                <wp:posOffset>108585</wp:posOffset>
               </wp:positionV>
               <wp:extent cx="0" cy="482600"/>
               <wp:effectExtent l="0" t="0" r="38100" b="31750"/>
@@ -7898,13 +7541,249 @@
         </mc:Choice>
         <mc:Fallback>
           <w:pict>
-            <v:line w14:anchorId="3DBDF671" id="Conector reto 54" o:spid="_x0000_s1026" style="position:absolute;flip:x;z-index:251664384;visibility:visible;mso-wrap-style:square;mso-wrap-distance-left:9pt;mso-wrap-distance-top:0;mso-wrap-distance-right:9pt;mso-wrap-distance-bottom:0;mso-position-horizontal:absolute;mso-position-horizontal-relative:text;mso-position-vertical:absolute;mso-position-vertical-relative:text" from="286.9pt,1.55pt" to="286.9pt,39.55pt" o:gfxdata="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" strokecolor="black [3213]" strokeweight=".5pt">
+            <v:line w14:anchorId="0705C752" id="Conector reto 54" o:spid="_x0000_s1026" style="position:absolute;flip:x;z-index:251664384;visibility:visible;mso-wrap-style:square;mso-wrap-distance-left:9pt;mso-wrap-distance-top:0;mso-wrap-distance-right:9pt;mso-wrap-distance-bottom:0;mso-position-horizontal:absolute;mso-position-horizontal-relative:text;mso-position-vertical:absolute;mso-position-vertical-relative:text" from="286.9pt,8.55pt" to="286.9pt,46.55pt" o:gfxdata="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" strokecolor="black [3213]" strokeweight=".5pt">
               <v:stroke joinstyle="miter"/>
             </v:line>
           </w:pict>
         </mc:Fallback>
       </mc:AlternateContent>
     </w:r>
+    <w:r>
+      <w:rPr>
+        <w:noProof/>
+      </w:rPr>
+      <mc:AlternateContent>
+        <mc:Choice Requires="wps">
+          <w:drawing>
+            <wp:anchor distT="0" distB="0" distL="114300" distR="114300" simplePos="0" relativeHeight="251662336" behindDoc="0" locked="0" layoutInCell="1" allowOverlap="1" wp14:anchorId="383D46B9" wp14:editId="63459F1F">
+              <wp:simplePos x="0" y="0"/>
+              <wp:positionH relativeFrom="column">
+                <wp:posOffset>1879600</wp:posOffset>
+              </wp:positionH>
+              <wp:positionV relativeFrom="paragraph">
+                <wp:posOffset>112065</wp:posOffset>
+              </wp:positionV>
+              <wp:extent cx="0" cy="482600"/>
+              <wp:effectExtent l="0" t="0" r="38100" b="31750"/>
+              <wp:wrapNone/>
+              <wp:docPr id="108" name="Conector reto 108"/>
+              <wp:cNvGraphicFramePr/>
+              <a:graphic xmlns:a="http://schemas.openxmlformats.org/drawingml/2006/main">
+                <a:graphicData uri="http://schemas.microsoft.com/office/word/2010/wordprocessingShape">
+                  <wps:wsp>
+                    <wps:cNvCnPr/>
+                    <wps:spPr>
+                      <a:xfrm flipH="1">
+                        <a:off x="0" y="0"/>
+                        <a:ext cx="0" cy="482600"/>
+                      </a:xfrm>
+                      <a:prstGeom prst="line">
+                        <a:avLst/>
+                      </a:prstGeom>
+                      <a:ln>
+                        <a:solidFill>
+                          <a:schemeClr val="tx1"/>
+                        </a:solidFill>
+                      </a:ln>
+                    </wps:spPr>
+                    <wps:style>
+                      <a:lnRef idx="1">
+                        <a:schemeClr val="accent6"/>
+                      </a:lnRef>
+                      <a:fillRef idx="0">
+                        <a:schemeClr val="accent6"/>
+                      </a:fillRef>
+                      <a:effectRef idx="0">
+                        <a:schemeClr val="accent6"/>
+                      </a:effectRef>
+                      <a:fontRef idx="minor">
+                        <a:schemeClr val="tx1"/>
+                      </a:fontRef>
+                    </wps:style>
+                    <wps:bodyPr/>
+                  </wps:wsp>
+                </a:graphicData>
+              </a:graphic>
+            </wp:anchor>
+          </w:drawing>
+        </mc:Choice>
+        <mc:Fallback>
+          <w:pict>
+            <v:line w14:anchorId="338484C9" id="Conector reto 108" o:spid="_x0000_s1026" style="position:absolute;flip:x;z-index:251662336;visibility:visible;mso-wrap-style:square;mso-wrap-distance-left:9pt;mso-wrap-distance-top:0;mso-wrap-distance-right:9pt;mso-wrap-distance-bottom:0;mso-position-horizontal:absolute;mso-position-horizontal-relative:text;mso-position-vertical:absolute;mso-position-vertical-relative:text" from="148pt,8.8pt" to="148pt,46.8pt" o:gfxdata="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" strokecolor="black [3213]" strokeweight=".5pt">
+              <v:stroke joinstyle="miter"/>
+            </v:line>
+          </w:pict>
+        </mc:Fallback>
+      </mc:AlternateContent>
+    </w:r>
+    <w:r>
+      <w:rPr>
+        <w:noProof/>
+      </w:rPr>
+      <mc:AlternateContent>
+        <mc:Choice Requires="wps">
+          <w:drawing>
+            <wp:anchor distT="0" distB="0" distL="114300" distR="114300" simplePos="0" relativeHeight="251659264" behindDoc="1" locked="0" layoutInCell="1" allowOverlap="1" wp14:anchorId="61DB4231" wp14:editId="00F65630">
+              <wp:simplePos x="0" y="0"/>
+              <wp:positionH relativeFrom="page">
+                <wp:posOffset>-482600</wp:posOffset>
+              </wp:positionH>
+              <wp:positionV relativeFrom="paragraph">
+                <wp:posOffset>-47081</wp:posOffset>
+              </wp:positionV>
+              <wp:extent cx="8356600" cy="1059180"/>
+              <wp:effectExtent l="0" t="0" r="6350" b="7620"/>
+              <wp:wrapNone/>
+              <wp:docPr id="39" name="Retângulo 39"/>
+              <wp:cNvGraphicFramePr/>
+              <a:graphic xmlns:a="http://schemas.openxmlformats.org/drawingml/2006/main">
+                <a:graphicData uri="http://schemas.microsoft.com/office/word/2010/wordprocessingShape">
+                  <wps:wsp>
+                    <wps:cNvSpPr/>
+                    <wps:spPr>
+                      <a:xfrm flipV="1">
+                        <a:off x="0" y="0"/>
+                        <a:ext cx="8356600" cy="1059180"/>
+                      </a:xfrm>
+                      <a:prstGeom prst="rect">
+                        <a:avLst/>
+                      </a:prstGeom>
+                      <a:solidFill>
+                        <a:srgbClr val="EAECF1">
+                          <a:alpha val="29804"/>
+                        </a:srgbClr>
+                      </a:solidFill>
+                      <a:ln>
+                        <a:noFill/>
+                      </a:ln>
+                    </wps:spPr>
+                    <wps:style>
+                      <a:lnRef idx="1">
+                        <a:schemeClr val="accent6"/>
+                      </a:lnRef>
+                      <a:fillRef idx="2">
+                        <a:schemeClr val="accent6"/>
+                      </a:fillRef>
+                      <a:effectRef idx="1">
+                        <a:schemeClr val="accent6"/>
+                      </a:effectRef>
+                      <a:fontRef idx="minor">
+                        <a:schemeClr val="dk1"/>
+                      </a:fontRef>
+                    </wps:style>
+                    <wps:bodyPr rot="0" spcFirstLastPara="0" vertOverflow="overflow" horzOverflow="overflow" vert="horz" wrap="square" lIns="91440" tIns="45720" rIns="91440" bIns="45720" numCol="1" spcCol="0" rtlCol="0" fromWordArt="0" anchor="ctr" anchorCtr="0" forceAA="0" compatLnSpc="1">
+                      <a:prstTxWarp prst="textNoShape">
+                        <a:avLst/>
+                      </a:prstTxWarp>
+                      <a:noAutofit/>
+                    </wps:bodyPr>
+                  </wps:wsp>
+                </a:graphicData>
+              </a:graphic>
+              <wp14:sizeRelH relativeFrom="margin">
+                <wp14:pctWidth>0</wp14:pctWidth>
+              </wp14:sizeRelH>
+              <wp14:sizeRelV relativeFrom="margin">
+                <wp14:pctHeight>0</wp14:pctHeight>
+              </wp14:sizeRelV>
+            </wp:anchor>
+          </w:drawing>
+        </mc:Choice>
+        <mc:Fallback>
+          <w:pict>
+            <v:rect w14:anchorId="6D006DA6" id="Retângulo 39" o:spid="_x0000_s1026" style="position:absolute;margin-left:-38pt;margin-top:-3.7pt;width:658pt;height:83.4pt;flip:y;z-index:-251657216;visibility:visible;mso-wrap-style:square;mso-width-percent:0;mso-height-percent:0;mso-wrap-distance-left:9pt;mso-wrap-distance-top:0;mso-wrap-distance-right:9pt;mso-wrap-distance-bottom:0;mso-position-horizontal:absolute;mso-position-horizontal-relative:page;mso-position-vertical:absolute;mso-position-vertical-relative:text;mso-width-percent:0;mso-height-percent:0;mso-width-relative:margin;mso-height-relative:margin;v-text-anchor:middle" o:gfxdata="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" fillcolor="#eaecf1" stroked="f" strokeweight=".5pt">
+              <v:fill opacity="19532f"/>
+              <w10:wrap anchorx="page"/>
+            </v:rect>
+          </w:pict>
+        </mc:Fallback>
+      </mc:AlternateContent>
+    </w:r>
+    <w:r>
+      <w:rPr>
+        <w:noProof/>
+      </w:rPr>
+      <mc:AlternateContent>
+        <mc:Choice Requires="wps">
+          <w:drawing>
+            <wp:anchor distT="0" distB="0" distL="114300" distR="114300" simplePos="0" relativeHeight="251665408" behindDoc="0" locked="0" layoutInCell="1" allowOverlap="1" wp14:anchorId="03289B15" wp14:editId="05550E76">
+              <wp:simplePos x="0" y="0"/>
+              <wp:positionH relativeFrom="page">
+                <wp:posOffset>7264400</wp:posOffset>
+              </wp:positionH>
+              <wp:positionV relativeFrom="paragraph">
+                <wp:posOffset>-46355</wp:posOffset>
+              </wp:positionV>
+              <wp:extent cx="495300" cy="1059180"/>
+              <wp:effectExtent l="0" t="0" r="0" b="7620"/>
+              <wp:wrapNone/>
+              <wp:docPr id="55" name="Retângulo 55"/>
+              <wp:cNvGraphicFramePr/>
+              <a:graphic xmlns:a="http://schemas.openxmlformats.org/drawingml/2006/main">
+                <a:graphicData uri="http://schemas.microsoft.com/office/word/2010/wordprocessingShape">
+                  <wps:wsp>
+                    <wps:cNvSpPr/>
+                    <wps:spPr>
+                      <a:xfrm flipH="1" flipV="1">
+                        <a:off x="0" y="0"/>
+                        <a:ext cx="495300" cy="1059180"/>
+                      </a:xfrm>
+                      <a:prstGeom prst="rect">
+                        <a:avLst/>
+                      </a:prstGeom>
+                      <a:solidFill>
+                        <a:srgbClr val="5A80A1"/>
+                      </a:solidFill>
+                      <a:ln>
+                        <a:noFill/>
+                      </a:ln>
+                    </wps:spPr>
+                    <wps:style>
+                      <a:lnRef idx="1">
+                        <a:schemeClr val="accent6"/>
+                      </a:lnRef>
+                      <a:fillRef idx="2">
+                        <a:schemeClr val="accent6"/>
+                      </a:fillRef>
+                      <a:effectRef idx="1">
+                        <a:schemeClr val="accent6"/>
+                      </a:effectRef>
+                      <a:fontRef idx="minor">
+                        <a:schemeClr val="dk1"/>
+                      </a:fontRef>
+                    </wps:style>
+                    <wps:bodyPr rot="0" spcFirstLastPara="0" vertOverflow="overflow" horzOverflow="overflow" vert="horz" wrap="square" lIns="91440" tIns="45720" rIns="91440" bIns="45720" numCol="1" spcCol="0" rtlCol="0" fromWordArt="0" anchor="ctr" anchorCtr="0" forceAA="0" compatLnSpc="1">
+                      <a:prstTxWarp prst="textNoShape">
+                        <a:avLst/>
+                      </a:prstTxWarp>
+                      <a:noAutofit/>
+                    </wps:bodyPr>
+                  </wps:wsp>
+                </a:graphicData>
+              </a:graphic>
+              <wp14:sizeRelH relativeFrom="margin">
+                <wp14:pctWidth>0</wp14:pctWidth>
+              </wp14:sizeRelH>
+              <wp14:sizeRelV relativeFrom="margin">
+                <wp14:pctHeight>0</wp14:pctHeight>
+              </wp14:sizeRelV>
+            </wp:anchor>
+          </w:drawing>
+        </mc:Choice>
+        <mc:Fallback>
+          <w:pict>
+            <v:rect w14:anchorId="3D14E299" id="Retângulo 55" o:spid="_x0000_s1026" style="position:absolute;margin-left:572pt;margin-top:-3.65pt;width:39pt;height:83.4pt;flip:x y;z-index:251665408;visibility:visible;mso-wrap-style:square;mso-width-percent:0;mso-height-percent:0;mso-wrap-distance-left:9pt;mso-wrap-distance-top:0;mso-wrap-distance-right:9pt;mso-wrap-distance-bottom:0;mso-position-horizontal:absolute;mso-position-horizontal-relative:page;mso-position-vertical:absolute;mso-position-vertical-relative:text;mso-width-percent:0;mso-height-percent:0;mso-width-relative:margin;mso-height-relative:margin;v-text-anchor:middle" o:gfxdata="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" fillcolor="#5a80a1" stroked="f" strokeweight=".5pt">
+              <w10:wrap anchorx="page"/>
+            </v:rect>
+          </w:pict>
+        </mc:Fallback>
+      </mc:AlternateContent>
+    </w:r>
+  </w:p>
+  <w:p>
+    <w:pPr>
+      <w:pStyle w:val="Rodap"/>
+    </w:pPr>
   </w:p>
 </w:ftr>
 </file>

</xml_diff>

<commit_message>
Inserindo nomes por extenso
</commit_message>
<xml_diff>
--- a/contrato_motive.docx
+++ b/contrato_motive.docx
@@ -591,29 +591,121 @@
         </w:rPr>
         <w:t xml:space="preserve">(S) </w:t>
       </w:r>
+      <w:r>
+        <w:rPr>
+          <w:b/>
+          <w:bCs/>
+          <w:sz w:val="28"/>
+          <w:szCs w:val="24"/>
+        </w:rPr>
+        <w:br/>
+      </w:r>
     </w:p>
     <w:p>
       <w:pPr>
         <w:pStyle w:val="SemEspaamento"/>
-        <w:rPr>
-          <w:rStyle w:val="jsgrdq"/>
-        </w:rPr>
-      </w:pPr>
-    </w:p>
-    <w:p>
-      <w:pPr>
-        <w:pStyle w:val="SemEspaamento"/>
-      </w:pPr>
-      <w:r>
-        <w:rPr>
-          <w:b/>
-          <w:bCs/>
+      </w:pPr>
+      <w:r>
+        <w:rPr>
           <w:noProof/>
         </w:rPr>
         <mc:AlternateContent>
           <mc:Choice Requires="wps">
             <w:drawing>
-              <wp:anchor distT="0" distB="0" distL="114300" distR="114300" simplePos="0" relativeHeight="251863088" behindDoc="1" locked="0" layoutInCell="1" allowOverlap="1" wp14:anchorId="1D0760DB" wp14:editId="29A9F7AF">
+              <wp:anchor distT="0" distB="0" distL="114300" distR="114300" simplePos="0" relativeHeight="251862064" behindDoc="1" locked="0" layoutInCell="1" allowOverlap="1" wp14:anchorId="6D8E4443" wp14:editId="141EF55A">
+                <wp:simplePos x="0" y="0"/>
+                <wp:positionH relativeFrom="column">
+                  <wp:posOffset>302098</wp:posOffset>
+                </wp:positionH>
+                <wp:positionV relativeFrom="paragraph">
+                  <wp:posOffset>30318</wp:posOffset>
+                </wp:positionV>
+                <wp:extent cx="431800" cy="2169041"/>
+                <wp:effectExtent l="0" t="0" r="25400" b="22225"/>
+                <wp:wrapNone/>
+                <wp:docPr id="27" name="Colchete Esquerdo 27"/>
+                <wp:cNvGraphicFramePr/>
+                <a:graphic xmlns:a="http://schemas.openxmlformats.org/drawingml/2006/main">
+                  <a:graphicData uri="http://schemas.microsoft.com/office/word/2010/wordprocessingShape">
+                    <wps:wsp>
+                      <wps:cNvSpPr/>
+                      <wps:spPr>
+                        <a:xfrm>
+                          <a:off x="0" y="0"/>
+                          <a:ext cx="431800" cy="2169041"/>
+                        </a:xfrm>
+                        <a:prstGeom prst="leftBracket">
+                          <a:avLst/>
+                        </a:prstGeom>
+                        <a:ln w="3175">
+                          <a:solidFill>
+                            <a:srgbClr val="02A5B4"/>
+                          </a:solidFill>
+                        </a:ln>
+                      </wps:spPr>
+                      <wps:style>
+                        <a:lnRef idx="1">
+                          <a:schemeClr val="accent1"/>
+                        </a:lnRef>
+                        <a:fillRef idx="0">
+                          <a:schemeClr val="accent1"/>
+                        </a:fillRef>
+                        <a:effectRef idx="0">
+                          <a:schemeClr val="accent1"/>
+                        </a:effectRef>
+                        <a:fontRef idx="minor">
+                          <a:schemeClr val="tx1"/>
+                        </a:fontRef>
+                      </wps:style>
+                      <wps:bodyPr rot="0" spcFirstLastPara="0" vertOverflow="overflow" horzOverflow="overflow" vert="horz" wrap="square" lIns="91440" tIns="45720" rIns="91440" bIns="45720" numCol="1" spcCol="0" rtlCol="0" fromWordArt="0" anchor="ctr" anchorCtr="0" forceAA="0" compatLnSpc="1">
+                        <a:prstTxWarp prst="textNoShape">
+                          <a:avLst/>
+                        </a:prstTxWarp>
+                        <a:noAutofit/>
+                      </wps:bodyPr>
+                    </wps:wsp>
+                  </a:graphicData>
+                </a:graphic>
+                <wp14:sizeRelH relativeFrom="margin">
+                  <wp14:pctWidth>0</wp14:pctWidth>
+                </wp14:sizeRelH>
+                <wp14:sizeRelV relativeFrom="margin">
+                  <wp14:pctHeight>0</wp14:pctHeight>
+                </wp14:sizeRelV>
+              </wp:anchor>
+            </w:drawing>
+          </mc:Choice>
+          <mc:Fallback>
+            <w:pict>
+              <v:shapetype w14:anchorId="750CD276" id="_x0000_t85" coordsize="21600,21600" o:spt="85" adj="1800" path="m21600,qx0@0l0@1qy21600,21600e" filled="f">
+                <v:formulas>
+                  <v:f eqn="val #0"/>
+                  <v:f eqn="sum 21600 0 #0"/>
+                  <v:f eqn="prod #0 9598 32768"/>
+                  <v:f eqn="sum 21600 0 @2"/>
+                </v:formulas>
+                <v:path arrowok="t" gradientshapeok="t" o:connecttype="custom" o:connectlocs="21600,0;0,10800;21600,21600" textboxrect="6326,@2,21600,@3"/>
+                <v:handles>
+                  <v:h position="topLeft,#0" yrange="0,10800"/>
+                </v:handles>
+              </v:shapetype>
+              <v:shape id="Colchete Esquerdo 27" o:spid="_x0000_s1026" type="#_x0000_t85" style="position:absolute;margin-left:23.8pt;margin-top:2.4pt;width:34pt;height:170.8pt;z-index:-251454416;visibility:visible;mso-wrap-style:square;mso-width-percent:0;mso-height-percent:0;mso-wrap-distance-left:9pt;mso-wrap-distance-top:0;mso-wrap-distance-right:9pt;mso-wrap-distance-bottom:0;mso-position-horizontal:absolute;mso-position-horizontal-relative:text;mso-position-vertical:absolute;mso-position-vertical-relative:text;mso-width-percent:0;mso-height-percent:0;mso-width-relative:margin;mso-height-relative:margin;v-text-anchor:middle" o:gfxdata="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" adj="358" strokecolor="#02a5b4" strokeweight=".25pt">
+                <v:stroke joinstyle="miter"/>
+              </v:shape>
+            </w:pict>
+          </mc:Fallback>
+        </mc:AlternateContent>
+      </w:r>
+      <w:r>
+        <w:rPr>
+          <w:b/>
+          <w:bCs/>
+          <w:noProof/>
+        </w:rPr>
+        <mc:AlternateContent>
+          <mc:Choice Requires="wps">
+            <w:drawing>
+              <wp:anchor distT="0" distB="0" distL="114300" distR="114300" simplePos="0" relativeHeight="251863088" behindDoc="1" locked="0" layoutInCell="1" allowOverlap="1" wp14:anchorId="1D0760DB" wp14:editId="0F6BA751">
                 <wp:simplePos x="0" y="0"/>
                 <wp:positionH relativeFrom="column">
                   <wp:posOffset>1905</wp:posOffset>
@@ -680,113 +772,18 @@
           </mc:Choice>
           <mc:Fallback>
             <w:pict>
-              <v:roundrect w14:anchorId="3DF9EAE2" id="Retângulo: Cantos Arredondados 35" o:spid="_x0000_s1026" style="position:absolute;margin-left:.15pt;margin-top:27.25pt;width:42.85pt;height:41.1pt;z-index:-251453392;visibility:visible;mso-wrap-style:square;mso-width-percent:0;mso-wrap-distance-left:9pt;mso-wrap-distance-top:0;mso-wrap-distance-right:9pt;mso-wrap-distance-bottom:0;mso-position-horizontal:absolute;mso-position-horizontal-relative:text;mso-position-vertical:absolute;mso-position-vertical-relative:text;mso-width-percent:0;mso-width-relative:margin;v-text-anchor:middle" arcsize="10923f" o:gfxdata="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" fillcolor="white [3212]" strokecolor="#02a5b4" strokeweight="1pt">
+              <v:roundrect w14:anchorId="3088981F" id="Retângulo: Cantos Arredondados 35" o:spid="_x0000_s1026" style="position:absolute;margin-left:.15pt;margin-top:27.25pt;width:42.85pt;height:41.1pt;z-index:-251453392;visibility:visible;mso-wrap-style:square;mso-width-percent:0;mso-wrap-distance-left:9pt;mso-wrap-distance-top:0;mso-wrap-distance-right:9pt;mso-wrap-distance-bottom:0;mso-position-horizontal:absolute;mso-position-horizontal-relative:text;mso-position-vertical:absolute;mso-position-vertical-relative:text;mso-width-percent:0;mso-width-relative:margin;v-text-anchor:middle" arcsize="10923f" o:gfxdata="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" fillcolor="white [3212]" strokecolor="#02a5b4" strokeweight="1pt">
                 <v:stroke joinstyle="miter"/>
               </v:roundrect>
             </w:pict>
           </mc:Fallback>
         </mc:AlternateContent>
       </w:r>
-      <w:r>
-        <w:rPr>
-          <w:noProof/>
-        </w:rPr>
-        <mc:AlternateContent>
-          <mc:Choice Requires="wps">
-            <w:drawing>
-              <wp:anchor distT="0" distB="0" distL="114300" distR="114300" simplePos="0" relativeHeight="251862064" behindDoc="1" locked="0" layoutInCell="1" allowOverlap="1" wp14:anchorId="6D8E4443" wp14:editId="2161DB97">
-                <wp:simplePos x="0" y="0"/>
-                <wp:positionH relativeFrom="column">
-                  <wp:posOffset>299085</wp:posOffset>
-                </wp:positionH>
-                <wp:positionV relativeFrom="paragraph">
-                  <wp:posOffset>34925</wp:posOffset>
-                </wp:positionV>
-                <wp:extent cx="431800" cy="2446020"/>
-                <wp:effectExtent l="0" t="0" r="25400" b="11430"/>
-                <wp:wrapNone/>
-                <wp:docPr id="27" name="Colchete Esquerdo 27"/>
-                <wp:cNvGraphicFramePr/>
-                <a:graphic xmlns:a="http://schemas.openxmlformats.org/drawingml/2006/main">
-                  <a:graphicData uri="http://schemas.microsoft.com/office/word/2010/wordprocessingShape">
-                    <wps:wsp>
-                      <wps:cNvSpPr/>
-                      <wps:spPr>
-                        <a:xfrm>
-                          <a:off x="0" y="0"/>
-                          <a:ext cx="431800" cy="2446020"/>
-                        </a:xfrm>
-                        <a:prstGeom prst="leftBracket">
-                          <a:avLst/>
-                        </a:prstGeom>
-                        <a:ln w="3175">
-                          <a:solidFill>
-                            <a:srgbClr val="02A5B4"/>
-                          </a:solidFill>
-                        </a:ln>
-                      </wps:spPr>
-                      <wps:style>
-                        <a:lnRef idx="1">
-                          <a:schemeClr val="accent1"/>
-                        </a:lnRef>
-                        <a:fillRef idx="0">
-                          <a:schemeClr val="accent1"/>
-                        </a:fillRef>
-                        <a:effectRef idx="0">
-                          <a:schemeClr val="accent1"/>
-                        </a:effectRef>
-                        <a:fontRef idx="minor">
-                          <a:schemeClr val="tx1"/>
-                        </a:fontRef>
-                      </wps:style>
-                      <wps:bodyPr rot="0" spcFirstLastPara="0" vertOverflow="overflow" horzOverflow="overflow" vert="horz" wrap="square" lIns="91440" tIns="45720" rIns="91440" bIns="45720" numCol="1" spcCol="0" rtlCol="0" fromWordArt="0" anchor="ctr" anchorCtr="0" forceAA="0" compatLnSpc="1">
-                        <a:prstTxWarp prst="textNoShape">
-                          <a:avLst/>
-                        </a:prstTxWarp>
-                        <a:noAutofit/>
-                      </wps:bodyPr>
-                    </wps:wsp>
-                  </a:graphicData>
-                </a:graphic>
-                <wp14:sizeRelH relativeFrom="margin">
-                  <wp14:pctWidth>0</wp14:pctWidth>
-                </wp14:sizeRelH>
-                <wp14:sizeRelV relativeFrom="margin">
-                  <wp14:pctHeight>0</wp14:pctHeight>
-                </wp14:sizeRelV>
-              </wp:anchor>
-            </w:drawing>
-          </mc:Choice>
-          <mc:Fallback>
-            <w:pict>
-              <v:shapetype w14:anchorId="527E1FFB" id="_x0000_t85" coordsize="21600,21600" o:spt="85" adj="1800" path="m21600,qx0@0l0@1qy21600,21600e" filled="f">
-                <v:formulas>
-                  <v:f eqn="val #0"/>
-                  <v:f eqn="sum 21600 0 #0"/>
-                  <v:f eqn="prod #0 9598 32768"/>
-                  <v:f eqn="sum 21600 0 @2"/>
-                </v:formulas>
-                <v:path arrowok="t" gradientshapeok="t" o:connecttype="custom" o:connectlocs="21600,0;0,10800;21600,21600" textboxrect="6326,@2,21600,@3"/>
-                <v:handles>
-                  <v:h position="topLeft,#0" yrange="0,10800"/>
-                </v:handles>
-              </v:shapetype>
-              <v:shape id="Colchete Esquerdo 27" o:spid="_x0000_s1026" type="#_x0000_t85" style="position:absolute;margin-left:23.55pt;margin-top:2.75pt;width:34pt;height:192.6pt;z-index:-251454416;visibility:visible;mso-wrap-style:square;mso-width-percent:0;mso-height-percent:0;mso-wrap-distance-left:9pt;mso-wrap-distance-top:0;mso-wrap-distance-right:9pt;mso-wrap-distance-bottom:0;mso-position-horizontal:absolute;mso-position-horizontal-relative:text;mso-position-vertical:absolute;mso-position-vertical-relative:text;mso-width-percent:0;mso-height-percent:0;mso-width-relative:margin;mso-height-relative:margin;v-text-anchor:middle" o:gfxdata="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" adj="318" strokecolor="#02a5b4" strokeweight=".25pt">
-                <v:stroke joinstyle="miter"/>
-              </v:shape>
-            </w:pict>
-          </mc:Fallback>
-        </mc:AlternateContent>
-      </w:r>
     </w:p>
     <w:p>
       <w:pPr>
         <w:pStyle w:val="3Text"/>
         <w:ind w:left="1134"/>
-        <w:rPr>
-          <w:noProof/>
-          <w:color w:val="002060"/>
-        </w:rPr>
       </w:pPr>
       <w:r>
         <w:rPr>
@@ -859,12 +856,6 @@
     <w:p>
       <w:pPr>
         <w:pStyle w:val="3Text"/>
-        <w:ind w:left="1134"/>
-      </w:pPr>
-    </w:p>
-    <w:p>
-      <w:pPr>
-        <w:pStyle w:val="3Text"/>
       </w:pPr>
     </w:p>
     <w:p>
@@ -921,6 +912,15 @@
           <w:szCs w:val="24"/>
         </w:rPr>
       </w:pPr>
+      <w:r>
+        <w:rPr>
+          <w:b/>
+          <w:bCs/>
+          <w:sz w:val="28"/>
+          <w:szCs w:val="24"/>
+        </w:rPr>
+        <w:br/>
+      </w:r>
     </w:p>
     <w:p>
       <w:pPr>
@@ -1339,11 +1339,6 @@
           <w:sz w:val="28"/>
           <w:szCs w:val="24"/>
         </w:rPr>
-      </w:pPr>
-    </w:p>
-    <w:p>
-      <w:pPr>
-        <w:pStyle w:val="3Text"/>
       </w:pPr>
     </w:p>
     <w:p>
@@ -2506,12 +2501,6 @@
       <w:r>
         <w:rPr>
           <w:b/>
-        </w:rPr>
-        <w:t xml:space="preserve">R$ </w:t>
-      </w:r>
-      <w:r>
-        <w:rPr>
-          <w:b/>
           <w:color w:val="002060"/>
         </w:rPr>
         <w:t>VALOR_DO_IMOVEL</w:t>
@@ -2530,7 +2519,19 @@
         <w:rPr>
           <w:b/>
         </w:rPr>
-        <w:t xml:space="preserve">(duzentos mil reais) </w:t>
+        <w:t>(</w:t>
+      </w:r>
+      <w:r>
+        <w:rPr>
+          <w:b/>
+        </w:rPr>
+        <w:t>EXTENSO_VALOR_DO_IMOVEL</w:t>
+      </w:r>
+      <w:r>
+        <w:rPr>
+          <w:b/>
+        </w:rPr>
+        <w:t xml:space="preserve">) </w:t>
       </w:r>
     </w:p>
     <w:p>
@@ -2575,8 +2576,9 @@
         <w:rPr>
           <w:b w:val="0"/>
           <w:bCs w:val="0"/>
-        </w:rPr>
-        <w:t xml:space="preserve">R$ </w:t>
+          <w:color w:val="002060"/>
+        </w:rPr>
+        <w:t>VALOR_SINAL</w:t>
       </w:r>
       <w:r>
         <w:rPr>
@@ -2584,43 +2586,28 @@
           <w:bCs w:val="0"/>
           <w:color w:val="002060"/>
         </w:rPr>
-        <w:t>VALOR_SINAL</w:t>
+        <w:t xml:space="preserve"> </w:t>
       </w:r>
       <w:r>
         <w:rPr>
           <w:b w:val="0"/>
           <w:bCs w:val="0"/>
-          <w:color w:val="002060"/>
-        </w:rPr>
-        <w:t xml:space="preserve"> </w:t>
+        </w:rPr>
+        <w:t>(</w:t>
       </w:r>
       <w:r>
         <w:rPr>
           <w:b w:val="0"/>
           <w:bCs w:val="0"/>
         </w:rPr>
-        <w:t>(</w:t>
+        <w:t>EXTENSO_SINAL</w:t>
       </w:r>
       <w:r>
         <w:rPr>
           <w:b w:val="0"/>
           <w:bCs w:val="0"/>
         </w:rPr>
-        <w:t>cinco</w:t>
-      </w:r>
-      <w:r>
-        <w:rPr>
-          <w:b w:val="0"/>
-          <w:bCs w:val="0"/>
-        </w:rPr>
-        <w:t xml:space="preserve"> </w:t>
-      </w:r>
-      <w:r>
-        <w:rPr>
-          <w:b w:val="0"/>
-          <w:bCs w:val="0"/>
-        </w:rPr>
-        <w:t xml:space="preserve">mil reais), pagos </w:t>
+        <w:t xml:space="preserve">), pagos </w:t>
       </w:r>
       <w:r>
         <w:rPr>
@@ -2656,8 +2643,9 @@
         <w:rPr>
           <w:b w:val="0"/>
           <w:bCs w:val="0"/>
-        </w:rPr>
-        <w:t xml:space="preserve">R$ </w:t>
+          <w:color w:val="002060"/>
+        </w:rPr>
+        <w:t>VALOR_FGTS</w:t>
       </w:r>
       <w:r>
         <w:rPr>
@@ -2665,36 +2653,28 @@
           <w:bCs w:val="0"/>
           <w:color w:val="002060"/>
         </w:rPr>
-        <w:t>VALOR_FGTS</w:t>
+        <w:t xml:space="preserve"> </w:t>
       </w:r>
       <w:r>
         <w:rPr>
           <w:b w:val="0"/>
           <w:bCs w:val="0"/>
-          <w:color w:val="002060"/>
-        </w:rPr>
-        <w:t xml:space="preserve"> </w:t>
+        </w:rPr>
+        <w:t>(</w:t>
       </w:r>
       <w:r>
         <w:rPr>
           <w:b w:val="0"/>
           <w:bCs w:val="0"/>
         </w:rPr>
-        <w:t>(</w:t>
+        <w:t>EXTENSO_FGTS</w:t>
       </w:r>
       <w:r>
         <w:rPr>
           <w:b w:val="0"/>
           <w:bCs w:val="0"/>
         </w:rPr>
-        <w:t xml:space="preserve">quinze </w:t>
-      </w:r>
-      <w:r>
-        <w:rPr>
-          <w:b w:val="0"/>
-          <w:bCs w:val="0"/>
-        </w:rPr>
-        <w:t>mil reais), pagos através d</w:t>
+        <w:t>), pagos através d</w:t>
       </w:r>
       <w:r>
         <w:rPr>
@@ -2726,8 +2706,9 @@
         <w:rPr>
           <w:b w:val="0"/>
           <w:bCs w:val="0"/>
-        </w:rPr>
-        <w:t xml:space="preserve">R$ </w:t>
+          <w:color w:val="002060"/>
+        </w:rPr>
+        <w:t>VALOR_RECURSOS</w:t>
       </w:r>
       <w:r>
         <w:rPr>
@@ -2735,51 +2716,59 @@
           <w:bCs w:val="0"/>
           <w:color w:val="002060"/>
         </w:rPr>
-        <w:t>VALOR_RECURSOS</w:t>
-      </w:r>
+        <w:t xml:space="preserve"> </w:t>
+      </w:r>
+      <w:r>
+        <w:rPr>
+          <w:b w:val="0"/>
+          <w:bCs w:val="0"/>
+        </w:rPr>
+        <w:t>(</w:t>
+      </w:r>
+      <w:r>
+        <w:rPr>
+          <w:b w:val="0"/>
+          <w:bCs w:val="0"/>
+        </w:rPr>
+        <w:t>EXTENSO_RECURSOS</w:t>
+      </w:r>
+      <w:r>
+        <w:rPr>
+          <w:b w:val="0"/>
+          <w:bCs w:val="0"/>
+        </w:rPr>
+        <w:t>), pagos através de recursos próprios</w:t>
+      </w:r>
+      <w:r>
+        <w:rPr>
+          <w:b w:val="0"/>
+          <w:bCs w:val="0"/>
+        </w:rPr>
+        <w:t>;</w:t>
+      </w:r>
+    </w:p>
+    <w:p>
+      <w:pPr>
+        <w:pStyle w:val="Paragrfo-Cont"/>
+        <w:numPr>
+          <w:ilvl w:val="0"/>
+          <w:numId w:val="15"/>
+        </w:numPr>
+        <w:pBdr>
+          <w:left w:val="single" w:sz="18" w:space="4" w:color="02A5B4"/>
+        </w:pBdr>
+        <w:rPr>
+          <w:b w:val="0"/>
+          <w:bCs w:val="0"/>
+        </w:rPr>
+      </w:pPr>
       <w:r>
         <w:rPr>
           <w:b w:val="0"/>
           <w:bCs w:val="0"/>
           <w:color w:val="002060"/>
         </w:rPr>
-        <w:t xml:space="preserve"> </w:t>
-      </w:r>
-      <w:r>
-        <w:rPr>
-          <w:b w:val="0"/>
-          <w:bCs w:val="0"/>
-        </w:rPr>
-        <w:t>(quinze mil reais), pagos através de recursos próprios</w:t>
-      </w:r>
-      <w:r>
-        <w:rPr>
-          <w:b w:val="0"/>
-          <w:bCs w:val="0"/>
-        </w:rPr>
-        <w:t>;</w:t>
-      </w:r>
-    </w:p>
-    <w:p>
-      <w:pPr>
-        <w:pStyle w:val="Paragrfo-Cont"/>
-        <w:pBdr>
-          <w:left w:val="single" w:sz="18" w:space="4" w:color="02A5B4"/>
-        </w:pBdr>
-        <w:rPr>
-          <w:b w:val="0"/>
-          <w:bCs w:val="0"/>
-        </w:rPr>
-      </w:pPr>
-      <w:r>
-        <w:t xml:space="preserve">b) </w:t>
-      </w:r>
-      <w:r>
-        <w:rPr>
-          <w:b w:val="0"/>
-          <w:bCs w:val="0"/>
-        </w:rPr>
-        <w:t xml:space="preserve">R$ </w:t>
+        <w:t>VALOR_FINANCIAMENTO</w:t>
       </w:r>
       <w:r>
         <w:rPr>
@@ -2787,7 +2776,49 @@
           <w:bCs w:val="0"/>
           <w:color w:val="002060"/>
         </w:rPr>
-        <w:t>VALOR_FINANCIAMENTO</w:t>
+        <w:t xml:space="preserve"> </w:t>
+      </w:r>
+      <w:r>
+        <w:rPr>
+          <w:b w:val="0"/>
+          <w:bCs w:val="0"/>
+        </w:rPr>
+        <w:t>(</w:t>
+      </w:r>
+      <w:r>
+        <w:rPr>
+          <w:b w:val="0"/>
+          <w:bCs w:val="0"/>
+        </w:rPr>
+        <w:t>EXTENSO_FINANCIAMENTO</w:t>
+      </w:r>
+      <w:r>
+        <w:rPr>
+          <w:b w:val="0"/>
+          <w:bCs w:val="0"/>
+        </w:rPr>
+        <w:t xml:space="preserve">), </w:t>
+      </w:r>
+      <w:r>
+        <w:rPr>
+          <w:b w:val="0"/>
+          <w:bCs w:val="0"/>
+        </w:rPr>
+        <w:t xml:space="preserve">pagos através de financiamento bancário a ser obtido junto </w:t>
+      </w:r>
+      <w:r>
+        <w:rPr>
+          <w:b w:val="0"/>
+          <w:bCs w:val="0"/>
+        </w:rPr>
+        <w:t>a instituição financeira</w:t>
+      </w:r>
+      <w:r>
+        <w:rPr>
+          <w:b w:val="0"/>
+          <w:bCs w:val="0"/>
+        </w:rPr>
+        <w:t xml:space="preserve"> </w:t>
       </w:r>
       <w:r>
         <w:rPr>
@@ -2795,60 +2826,44 @@
           <w:bCs w:val="0"/>
           <w:color w:val="002060"/>
         </w:rPr>
-        <w:t xml:space="preserve"> </w:t>
+        <w:t>NOME_BANCO</w:t>
       </w:r>
       <w:r>
         <w:rPr>
           <w:b w:val="0"/>
           <w:bCs w:val="0"/>
         </w:rPr>
-        <w:t>(</w:t>
+        <w:t xml:space="preserve"> ou outro agente financeiro livremente escolhido pelos </w:t>
+      </w:r>
+      <w:r>
+        <w:t>COMPRADOR(ES)</w:t>
       </w:r>
       <w:r>
         <w:rPr>
           <w:b w:val="0"/>
           <w:bCs w:val="0"/>
         </w:rPr>
-        <w:t xml:space="preserve">cento e noventa </w:t>
+        <w:t>, com vencimento máximo em até 120 (cento e vinte) dias a contar da assinatura do presente instrumento</w:t>
       </w:r>
       <w:r>
         <w:rPr>
           <w:b w:val="0"/>
           <w:bCs w:val="0"/>
         </w:rPr>
-        <w:t xml:space="preserve">e cinco </w:t>
-      </w:r>
-      <w:r>
-        <w:rPr>
-          <w:b w:val="0"/>
-          <w:bCs w:val="0"/>
-        </w:rPr>
-        <w:t xml:space="preserve">mil reais), pagos através de financiamento Bancário a ser obtido junto ao banco </w:t>
-      </w:r>
-      <w:r>
-        <w:rPr>
-          <w:b w:val="0"/>
-          <w:bCs w:val="0"/>
-        </w:rPr>
-        <w:t xml:space="preserve">Caixa </w:t>
-      </w:r>
-      <w:r>
-        <w:rPr>
-          <w:b w:val="0"/>
-          <w:bCs w:val="0"/>
-        </w:rPr>
-        <w:t xml:space="preserve">ou outro agente financeiro livremente escolhido pelos </w:t>
-      </w:r>
-      <w:r>
-        <w:t>COMPRADOR(ES)</w:t>
-      </w:r>
-      <w:r>
-        <w:rPr>
-          <w:b w:val="0"/>
-          <w:bCs w:val="0"/>
-        </w:rPr>
-        <w:t>, com vencimento máximo em até 120 (cento e vinte) dias a contar da assinatura do presente instrumento;</w:t>
-      </w:r>
+        <w:t>;</w:t>
+      </w:r>
+    </w:p>
+    <w:p>
+      <w:pPr>
+        <w:spacing w:before="240" w:after="240" w:line="360" w:lineRule="auto"/>
+        <w:ind w:left="284"/>
+        <w:jc w:val="both"/>
+        <w:rPr>
+          <w:rFonts w:ascii="Arial" w:hAnsi="Arial" w:cs="Arial"/>
+          <w:sz w:val="24"/>
+          <w:szCs w:val="24"/>
+        </w:rPr>
+      </w:pPr>
     </w:p>
     <w:p>
       <w:pPr>
@@ -3033,178 +3048,6 @@
           <w:szCs w:val="24"/>
         </w:rPr>
       </w:pPr>
-      <w:r>
-        <w:rPr>
-          <w:rFonts w:ascii="Arial" w:hAnsi="Arial" w:cs="Arial"/>
-          <w:b/>
-          <w:bCs/>
-          <w:sz w:val="24"/>
-          <w:szCs w:val="24"/>
-        </w:rPr>
-        <w:t>OBS:</w:t>
-      </w:r>
-      <w:r>
-        <w:rPr>
-          <w:rFonts w:ascii="Arial" w:hAnsi="Arial" w:cs="Arial"/>
-          <w:sz w:val="24"/>
-          <w:szCs w:val="24"/>
-        </w:rPr>
-        <w:t xml:space="preserve"> No contrato de compra e venda do</w:t>
-      </w:r>
-      <w:r>
-        <w:rPr>
-          <w:rFonts w:ascii="Arial" w:hAnsi="Arial" w:cs="Arial"/>
-          <w:sz w:val="24"/>
-          <w:szCs w:val="24"/>
-        </w:rPr>
-        <w:t xml:space="preserve"> banco</w:t>
-      </w:r>
-      <w:r>
-        <w:rPr>
-          <w:rFonts w:ascii="Arial" w:hAnsi="Arial" w:cs="Arial"/>
-          <w:sz w:val="24"/>
-          <w:szCs w:val="24"/>
-        </w:rPr>
-        <w:t xml:space="preserve"> </w:t>
-      </w:r>
-      <w:r>
-        <w:rPr>
-          <w:rFonts w:ascii="Arial" w:hAnsi="Arial" w:cs="Arial"/>
-          <w:color w:val="002060"/>
-          <w:sz w:val="24"/>
-          <w:szCs w:val="24"/>
-        </w:rPr>
-        <w:t>NOME_BANCO</w:t>
-      </w:r>
-      <w:r>
-        <w:rPr>
-          <w:rFonts w:ascii="Arial" w:hAnsi="Arial" w:cs="Arial"/>
-          <w:sz w:val="24"/>
-          <w:szCs w:val="24"/>
-        </w:rPr>
-        <w:t xml:space="preserve">, o valor do imóvel será apresentado pelo valor de avaliação atribuído pelo credenciado </w:t>
-      </w:r>
-      <w:r>
-        <w:rPr>
-          <w:rFonts w:ascii="Arial" w:hAnsi="Arial" w:cs="Arial"/>
-          <w:color w:val="002060"/>
-          <w:sz w:val="24"/>
-          <w:szCs w:val="24"/>
-        </w:rPr>
-        <w:t>NOME_BANCO</w:t>
-      </w:r>
-      <w:r>
-        <w:rPr>
-          <w:rFonts w:ascii="Arial" w:hAnsi="Arial" w:cs="Arial"/>
-          <w:sz w:val="24"/>
-          <w:szCs w:val="24"/>
-        </w:rPr>
-        <w:t xml:space="preserve">, sendo neste caso o valor de </w:t>
-      </w:r>
-      <w:r>
-        <w:rPr>
-          <w:rFonts w:ascii="Arial" w:hAnsi="Arial" w:cs="Arial"/>
-          <w:b/>
-          <w:bCs/>
-          <w:sz w:val="24"/>
-          <w:szCs w:val="24"/>
-        </w:rPr>
-        <w:t>R$</w:t>
-      </w:r>
-      <w:r>
-        <w:rPr>
-          <w:rFonts w:ascii="Arial" w:hAnsi="Arial" w:cs="Arial"/>
-          <w:b/>
-          <w:bCs/>
-          <w:sz w:val="24"/>
-          <w:szCs w:val="24"/>
-        </w:rPr>
-        <w:t xml:space="preserve"> </w:t>
-      </w:r>
-      <w:r>
-        <w:rPr>
-          <w:rFonts w:ascii="Arial" w:hAnsi="Arial" w:cs="Arial"/>
-          <w:b/>
-          <w:bCs/>
-          <w:sz w:val="24"/>
-          <w:szCs w:val="24"/>
-        </w:rPr>
-        <w:t>340</w:t>
-      </w:r>
-      <w:r>
-        <w:rPr>
-          <w:rFonts w:ascii="Arial" w:hAnsi="Arial" w:cs="Arial"/>
-          <w:b/>
-          <w:bCs/>
-          <w:sz w:val="24"/>
-          <w:szCs w:val="24"/>
-        </w:rPr>
-        <w:t>.000,00 (</w:t>
-      </w:r>
-      <w:r>
-        <w:rPr>
-          <w:rFonts w:ascii="Arial" w:hAnsi="Arial" w:cs="Arial"/>
-          <w:b/>
-          <w:bCs/>
-          <w:sz w:val="24"/>
-          <w:szCs w:val="24"/>
-        </w:rPr>
-        <w:t>Trezentos e quarenta</w:t>
-      </w:r>
-      <w:r>
-        <w:rPr>
-          <w:rFonts w:ascii="Arial" w:hAnsi="Arial" w:cs="Arial"/>
-          <w:b/>
-          <w:bCs/>
-          <w:sz w:val="24"/>
-          <w:szCs w:val="24"/>
-        </w:rPr>
-        <w:t xml:space="preserve"> mil reais)</w:t>
-      </w:r>
-      <w:r>
-        <w:rPr>
-          <w:rFonts w:ascii="Arial" w:hAnsi="Arial" w:cs="Arial"/>
-          <w:sz w:val="24"/>
-          <w:szCs w:val="24"/>
-        </w:rPr>
-        <w:t xml:space="preserve">, sendo isto necessário para que o compromissário comprador atinja os valores de financiamento citados no item </w:t>
-      </w:r>
-      <w:r>
-        <w:rPr>
-          <w:rFonts w:ascii="Arial" w:hAnsi="Arial" w:cs="Arial"/>
-          <w:b/>
-          <w:bCs/>
-          <w:sz w:val="24"/>
-          <w:szCs w:val="24"/>
-        </w:rPr>
-        <w:t>b</w:t>
-      </w:r>
-      <w:r>
-        <w:rPr>
-          <w:rFonts w:ascii="Arial" w:hAnsi="Arial" w:cs="Arial"/>
-          <w:sz w:val="24"/>
-          <w:szCs w:val="24"/>
-        </w:rPr>
-        <w:t xml:space="preserve"> dessa cláusula, entretanto o preço certo e ajustado da negociação é o que consta detalhado no item </w:t>
-      </w:r>
-      <w:r>
-        <w:rPr>
-          <w:rFonts w:ascii="Arial" w:hAnsi="Arial" w:cs="Arial"/>
-          <w:b/>
-          <w:bCs/>
-          <w:sz w:val="24"/>
-          <w:szCs w:val="24"/>
-        </w:rPr>
-        <w:t>2</w:t>
-      </w:r>
-      <w:r>
-        <w:rPr>
-          <w:rFonts w:ascii="Arial" w:hAnsi="Arial" w:cs="Arial"/>
-          <w:sz w:val="24"/>
-          <w:szCs w:val="24"/>
-        </w:rPr>
-        <w:t xml:space="preserve"> conforme descrito acima.</w:t>
-      </w:r>
       <w:r>
         <w:rPr>
           <w:rFonts w:ascii="Arial" w:hAnsi="Arial" w:cs="Arial"/>
@@ -5850,14 +5693,6 @@
         </w:rPr>
         <w:t xml:space="preserve">        </w:t>
       </w:r>
-      <w:r>
-        <w:rPr>
-          <w:b/>
-          <w:bCs/>
-          <w:color w:val="02A5B4"/>
-        </w:rPr>
-        <w:tab/>
-      </w:r>
     </w:p>
     <w:p>
       <w:pPr>
@@ -5939,22 +5774,12 @@
         </w:rPr>
         <w:t xml:space="preserve">                        </w:t>
       </w:r>
-    </w:p>
-    <w:p>
-      <w:pPr>
-        <w:pStyle w:val="3Text"/>
-        <w:rPr>
-          <w:color w:val="002060"/>
-        </w:rPr>
-      </w:pPr>
-    </w:p>
-    <w:p>
-      <w:pPr>
-        <w:pStyle w:val="3Text"/>
-        <w:rPr>
-          <w:color w:val="002060"/>
-        </w:rPr>
-      </w:pPr>
+      <w:r>
+        <w:br/>
+      </w:r>
+      <w:r>
+        <w:br/>
+      </w:r>
       <w:r>
         <w:rPr>
           <w:color w:val="002060"/>

</xml_diff>